<commit_message>
Clean up English terms of use
Fixed paragraph cross-references and a couple other minor tweaks.

https://phabricator.endlessm.com/T12649
</commit_message>
<xml_diff>
--- a/terms/C/Endless-Terms-of-Use.docx
+++ b/terms/C/Endless-Terms-of-Use.docx
@@ -62,6 +62,13 @@
                     <a:prstGeom prst="rect">
                       <a:avLst/>
                     </a:prstGeom>
+                    <a:noFill/>
+                    <a:ln w="9525">
+                      <a:noFill/>
+                      <a:miter lim="800000"/>
+                      <a:headEnd/>
+                      <a:tailEnd/>
+                    </a:ln>
                   </pic:spPr>
                 </pic:pic>
               </a:graphicData>
@@ -314,39 +321,7 @@
           <w:sz w:val="20"/>
           <w:szCs w:val="20"/>
         </w:rPr>
-        <w:t xml:space="preserve">PLEASE READ THE FOLLOWING TERMS OF USE CAREFULLY. BY CLICKING “ACCEPT AND CONTINUE,” YOU ACKNOWLEDGE THAT YOU HAVE READ, UNDERSTOOD, AND AGREE TO BE BOUND BY THE FOLLOWING TERMS AND CONDITIONS. If you are not eligible, a minor, or do not agree to these Terms, then please do not use the Service. If you acquired a device with the OS pre-loaded and do not agree to these Terms, you </w:t>
-      </w:r>
-      <w:r>
-        <w:rPr>
-          <w:rFonts w:cs="Arial" w:ascii="Arial" w:hAnsi="Arial"/>
-          <w:sz w:val="20"/>
-          <w:szCs w:val="20"/>
-        </w:rPr>
-        <w:t>should</w:t>
-      </w:r>
-      <w:r>
-        <w:rPr>
-          <w:rFonts w:cs="Arial" w:ascii="Arial" w:hAnsi="Arial"/>
-          <w:sz w:val="20"/>
-          <w:szCs w:val="20"/>
-        </w:rPr>
-        <w:t xml:space="preserve"> return the entire, unused device (including all accessories and materials provided with the device) to the retailer where you purchased it </w:t>
-      </w:r>
-      <w:r>
-        <w:rPr>
-          <w:rFonts w:cs="Arial" w:ascii="Arial" w:hAnsi="Arial"/>
-          <w:sz w:val="20"/>
-          <w:szCs w:val="20"/>
-        </w:rPr>
-        <w:t>and request</w:t>
-      </w:r>
-      <w:r>
-        <w:rPr>
-          <w:rFonts w:cs="Arial" w:ascii="Arial" w:hAnsi="Arial"/>
-          <w:sz w:val="20"/>
-          <w:szCs w:val="20"/>
-        </w:rPr>
-        <w:t xml:space="preserve"> a refund of the purchase price.</w:t>
+        <w:t>PLEASE READ THE FOLLOWING TERMS OF USE CAREFULLY. BY CLICKING “ACCEPT AND CONTINUE,” YOU ACKNOWLEDGE THAT YOU HAVE READ, UNDERSTOOD, AND AGREE TO BE BOUND BY THE FOLLOWING TERMS AND CONDITIONS. If you are not eligible, a minor, or do not agree to these Terms, then please do not use the Service. If you acquired a device with the OS pre-loaded and do not agree to these Terms, you should return the entire, unused device (including all accessories and materials provided with the device) to the retailer where you purchased it and request a refund of the purchase price.</w:t>
       </w:r>
     </w:p>
     <w:p>
@@ -481,35 +456,7 @@
           <w:sz w:val="20"/>
           <w:szCs w:val="20"/>
         </w:rPr>
-        <w:t xml:space="preserve">”).  Certain Apps are included with the OS and you may activate and access the Apps via the Endless App </w:t>
-      </w:r>
-      <w:r>
-        <w:rPr>
-          <w:sz w:val="20"/>
-          <w:szCs w:val="20"/>
-        </w:rPr>
-        <w:t>Center</w:t>
-      </w:r>
-      <w:r>
-        <w:rPr>
-          <w:sz w:val="20"/>
-          <w:szCs w:val="20"/>
-        </w:rPr>
-        <w:t xml:space="preserve">, available from the desktop of the OS. Certain Apps may also be acquired online if your device is connected to the </w:t>
-      </w:r>
-      <w:r>
-        <w:rPr>
-          <w:sz w:val="20"/>
-          <w:szCs w:val="20"/>
-        </w:rPr>
-        <w:t>i</w:t>
-      </w:r>
-      <w:r>
-        <w:rPr>
-          <w:sz w:val="20"/>
-          <w:szCs w:val="20"/>
-        </w:rPr>
-        <w:t xml:space="preserve">nternet. All Software is licensed and is not sold.  Unless we or our third party licensors provide specific different terms with any particular Software, in which case such terms will govern your use of that Software, all Software that you are permitted to use is provided to you subject to a limited, individual, revocable, non-exclusive, non-transferrable, and non-assignable personal license to use the Software to access the Service in accordance with these Terms.  If you do not use the Software in accordance with these Terms, you do not have a license to any Software, and any license that was previously granted to you is automatically revoked.  The Software license is granted subject to your compliance with these Terms, including the prohibitions in Section </w:t>
+        <w:t xml:space="preserve">”).  Certain Apps are included with the OS and you may activate and access the Apps via the Endless App Center, available from the desktop of the OS. Certain Apps may also be acquired online if your device is connected to the internet. All Software is licensed and is not sold.  Unless we or our third party licensors provide specific different terms with any particular Software, in which case such terms will govern your use of that Software, all Software that you are permitted to use is provided to you subject to a limited, individual, revocable, non-exclusive, non-transferrable, and non-assignable personal license to use the Software to access the Service in accordance with these Terms.  If you do not use the Software in accordance with these Terms, you do not have a license to any Software, and any license that was previously granted to you is automatically revoked.  The Software license is granted subject to your compliance with these Terms, including the prohibitions in Section </w:t>
       </w:r>
       <w:r>
         <w:rPr>
@@ -519,13 +466,13 @@
         <w:fldChar w:fldCharType="begin"/>
       </w:r>
       <w:r>
-        <w:instrText> PAGEREF __RefNumPara__1376_2066426327 \h </w:instrText>
+        <w:instrText> REF __RefNumPara__1376_2066426327 \r \h </w:instrText>
       </w:r>
       <w:r>
         <w:fldChar w:fldCharType="separate"/>
       </w:r>
       <w:r>
-        <w:t>2</w:t>
+        <w:t>5</w:t>
       </w:r>
       <w:r>
         <w:fldChar w:fldCharType="end"/>
@@ -563,21 +510,7 @@
           <w:sz w:val="20"/>
           <w:szCs w:val="20"/>
         </w:rPr>
-        <w:t xml:space="preserve">. Endless may make use of </w:t>
-      </w:r>
-      <w:r>
-        <w:rPr>
-          <w:sz w:val="20"/>
-          <w:szCs w:val="20"/>
-        </w:rPr>
-        <w:t>i</w:t>
-      </w:r>
-      <w:r>
-        <w:rPr>
-          <w:sz w:val="20"/>
-          <w:szCs w:val="20"/>
-        </w:rPr>
-        <w:t>nternet-based services in the Software (the “</w:t>
+        <w:t>. Endless may make use of internet-based services in the Software (the “</w:t>
       </w:r>
       <w:r>
         <w:rPr>
@@ -636,7 +569,7 @@
           <w:sz w:val="20"/>
           <w:szCs w:val="20"/>
         </w:rPr>
-        <w:t>”) to the Software, and make such Updates available to you. You may obtain Updates only from Endless or its authorized sources. Updates may be issued in order to ensure the Service is compatible with other hardware or software, but Endless does not warrant or represent that the Service or any Update will be compatible with any other operating systems, applications, hardware or software, or any updates and upgrades thereto. Updates that have been installed on your device will be considered part of the OS for the purpose of this EULA. If an Update is available, the Update may automatically download and install onto your device without user confirmation. These Terms will govern any Updates provided by Endless unless accompanied by a separate license, in which case the terms of that license will govern.</w:t>
+        <w:t>”) to the Software, and make such Updates available to you. You may obtain Updates only from Endless or its authorized sources. Updates may be issued in order to ensure the Service is compatible with other hardware or software, but Endless does not warrant or represent that the Service or any Update will be compatible with any other operating systems, applications, hardware or software, or any updates and upgrades thereto. Updates that have been installed on your device will be considered part of the OS for the purpose of these Terms. If an Update is available, the Update may automatically download and install onto your device without user confirmation. These Terms will govern any Updates provided by Endless unless accompanied by a separate license, in which case the terms of that license will govern.</w:t>
       </w:r>
     </w:p>
     <w:p>
@@ -666,7 +599,7 @@
           <w:sz w:val="20"/>
           <w:szCs w:val="20"/>
         </w:rPr>
-        <w:t>. Subject to the terms and conditions of this License applicable to Software, you may use the fonts included with the Software to display and print content while running the OS; however, you may only embed fonts in content as permitted by the embedding restrictions accompanying the applicable font.</w:t>
+        <w:t>. Subject to the terms and conditions of this license applicable to Software, you may use the fonts included with the Software to display and print content while running the OS; however, you may only embed fonts in content as permitted by the embedding restrictions accompanying the applicable font.</w:t>
       </w:r>
     </w:p>
     <w:p>
@@ -770,21 +703,7 @@
           <w:sz w:val="20"/>
           <w:szCs w:val="20"/>
         </w:rPr>
-        <w:t xml:space="preserve">. You understand that when using the Service you may be exposed to content from a variety of sources, not necessarily our own, and acknowledge that content on the Service may be inaccurate, offensive, indecent or objectionable. Any content that you access on the </w:t>
-      </w:r>
-      <w:r>
-        <w:rPr>
-          <w:sz w:val="20"/>
-          <w:szCs w:val="20"/>
-        </w:rPr>
-        <w:t>i</w:t>
-      </w:r>
-      <w:r>
-        <w:rPr>
-          <w:sz w:val="20"/>
-          <w:szCs w:val="20"/>
-        </w:rPr>
-        <w:t>nternet using the Service is entirely independent of Endless and Endless is not responsible for such content. You agree to waive, and hereby do waive, any legal or equitable rights or remedies you have or may have against Endless with respect to such content and we expressly disclaim any and all liability in connection with such content, and any impact such content might have on the operation of the Service.</w:t>
+        <w:t>. You understand that when using the Service you may be exposed to content from a variety of sources, not necessarily our own, and acknowledge that content on the Service may be inaccurate, offensive, indecent or objectionable. Any content that you access on the internet using the Service is entirely independent of Endless and Endless is not responsible for such content. You agree to waive, and hereby do waive, any legal or equitable rights or remedies you have or may have against Endless with respect to such content and we expressly disclaim any and all liability in connection with such content, and any impact such content might have on the operation of the Service.</w:t>
       </w:r>
     </w:p>
     <w:p>
@@ -815,25 +734,7 @@
           <w:sz w:val="20"/>
           <w:szCs w:val="20"/>
         </w:rPr>
-        <w:t xml:space="preserve"> By using the Service, you agree to Endless collecting certain information which is reported to us periodically by the OS over the </w:t>
-      </w:r>
-      <w:r>
-        <w:rPr>
-          <w:b w:val="false"/>
-          <w:bCs w:val="false"/>
-          <w:sz w:val="20"/>
-          <w:szCs w:val="20"/>
-        </w:rPr>
-        <w:t>i</w:t>
-      </w:r>
-      <w:r>
-        <w:rPr>
-          <w:b w:val="false"/>
-          <w:bCs w:val="false"/>
-          <w:sz w:val="20"/>
-          <w:szCs w:val="20"/>
-        </w:rPr>
-        <w:t>nternet. This information will include the version of the OS which was installed and is currently being used, the device that is being used to run the OS and its approximate location, and how long the OS has been installed on that device (collectively “</w:t>
+        <w:t xml:space="preserve"> By using the Service, you agree to Endless collecting certain information which is reported to us periodically by the OS over the internet. This information will include the version of the OS which was installed and is currently being used, the device that is being used to run the OS and its approximate location, and how long the OS has been installed on that device (collectively “</w:t>
       </w:r>
       <w:r>
         <w:rPr>
@@ -1113,10 +1014,7 @@
         </w:numPr>
         <w:suppressAutoHyphens w:val="true"/>
         <w:jc w:val="both"/>
-        <w:rPr>
-          <w:sz w:val="20"/>
-          <w:szCs w:val="20"/>
-        </w:rPr>
+        <w:rPr/>
       </w:pPr>
       <w:bookmarkStart w:id="8" w:name="_Ref315034760"/>
       <w:r>
@@ -1147,7 +1045,33 @@
           <w:sz w:val="20"/>
           <w:szCs w:val="20"/>
         </w:rPr>
-        <w:t>"), such as end-user license agreements for any Apps that we may offer, or rules applicable to particular features or content on the Service, subject to Section 11 below. The Additional Terms may require you to agree to them from time to time in order to continue the Service. All such Additional Terms are hereby incorporated by reference into, and made a part of, these Terms.</w:t>
+        <w:t xml:space="preserve">"), such as end-user license agreements for any Apps that we may offer, or rules applicable to particular features or content on the Service, subject to Section </w:t>
+      </w:r>
+      <w:r>
+        <w:rPr>
+          <w:sz w:val="20"/>
+          <w:szCs w:val="20"/>
+        </w:rPr>
+        <w:fldChar w:fldCharType="begin"/>
+      </w:r>
+      <w:r>
+        <w:instrText> REF __RefHeading__1486_1251427356 \r \h </w:instrText>
+      </w:r>
+      <w:r>
+        <w:fldChar w:fldCharType="separate"/>
+      </w:r>
+      <w:r>
+        <w:t>10</w:t>
+      </w:r>
+      <w:r>
+        <w:fldChar w:fldCharType="end"/>
+      </w:r>
+      <w:r>
+        <w:rPr>
+          <w:sz w:val="20"/>
+          <w:szCs w:val="20"/>
+        </w:rPr>
+        <w:t xml:space="preserve"> below. The Additional Terms may require you to agree to them from time to time in order to continue the Service. All such Additional Terms are hereby incorporated by reference into, and made a part of, these Terms.</w:t>
       </w:r>
     </w:p>
     <w:p>
@@ -1255,6 +1179,8 @@
       </w:pPr>
       <w:bookmarkStart w:id="11" w:name="_Ref402188622"/>
       <w:bookmarkStart w:id="12" w:name="_Ref402196241"/>
+      <w:bookmarkStart w:id="13" w:name="__RefHeading__1486_1251427356"/>
+      <w:bookmarkEnd w:id="13"/>
       <w:r>
         <w:rPr>
           <w:b/>
@@ -1376,7 +1302,7 @@
         <w:fldChar w:fldCharType="separate"/>
       </w:r>
       <w:r>
-        <w:t>10.4</w:t>
+        <w:t>10.5</w:t>
       </w:r>
       <w:r>
         <w:fldChar w:fldCharType="end"/>
@@ -1462,7 +1388,7 @@
         <w:jc w:val="both"/>
         <w:rPr/>
       </w:pPr>
-      <w:bookmarkStart w:id="13" w:name="_Ref402194666"/>
+      <w:bookmarkStart w:id="14" w:name="_Ref402194666"/>
       <w:r>
         <w:rPr>
           <w:b/>
@@ -1479,7 +1405,7 @@
         <w:t>. You may modify Third Party Software offered under an open source license as long as</w:t>
       </w:r>
       <w:bookmarkEnd w:id="11"/>
-      <w:bookmarkEnd w:id="13"/>
+      <w:bookmarkEnd w:id="14"/>
       <w:r>
         <w:rPr>
           <w:sz w:val="20"/>
@@ -1499,7 +1425,7 @@
         <w:jc w:val="both"/>
         <w:rPr/>
       </w:pPr>
-      <w:bookmarkStart w:id="14" w:name="_Ref402191977"/>
+      <w:bookmarkStart w:id="15" w:name="_Ref402191977"/>
       <w:r>
         <w:rPr>
           <w:b/>
@@ -1531,9 +1457,14 @@
           <w:sz w:val="20"/>
           <w:szCs w:val="20"/>
         </w:rPr>
-        <w:t xml:space="preserve">) and to Google's privacy policy </w:t>
-        <w:br/>
-        <w:t>(</w:t>
+        <w:t>) and to Google's privacy policy</w:t>
+      </w:r>
+      <w:r>
+        <w:rPr>
+          <w:sz w:val="20"/>
+          <w:szCs w:val="20"/>
+        </w:rPr>
+        <w:t xml:space="preserve"> (</w:t>
       </w:r>
       <w:hyperlink r:id="rId7">
         <w:r>
@@ -1580,8 +1511,8 @@
         </w:rPr>
         <w:t>. Certain Third Party Software included in the Service are licensed under the terms of the GNU General Public License (GPL) or the GNU Library/Lesser General Public License (LGPL)</w:t>
       </w:r>
-      <w:bookmarkStart w:id="15" w:name="_Ref402191989"/>
-      <w:bookmarkEnd w:id="14"/>
+      <w:bookmarkStart w:id="16" w:name="_Ref402191989"/>
+      <w:bookmarkEnd w:id="15"/>
       <w:r>
         <w:rPr>
           <w:sz w:val="20"/>
@@ -1615,13 +1546,13 @@
         <w:fldChar w:fldCharType="begin"/>
       </w:r>
       <w:r>
-        <w:instrText> REF _Ref374968710 \r \h </w:instrText>
+        <w:instrText> REF __RefHeading__2672_1251427356 \r \h </w:instrText>
       </w:r>
       <w:r>
         <w:fldChar w:fldCharType="separate"/>
       </w:r>
       <w:r>
-        <w:t>19</w:t>
+        <w:t>10.6</w:t>
       </w:r>
       <w:r>
         <w:fldChar w:fldCharType="end"/>
@@ -1648,6 +1579,8 @@
           <w:szCs w:val="20"/>
         </w:rPr>
       </w:pPr>
+      <w:bookmarkStart w:id="17" w:name="__RefHeading__2672_1251427356"/>
+      <w:bookmarkEnd w:id="17"/>
       <w:r>
         <w:rPr>
           <w:b/>
@@ -1678,9 +1611,9 @@
           <w:szCs w:val="20"/>
         </w:rPr>
       </w:pPr>
-      <w:bookmarkStart w:id="16" w:name="_Ref402192987"/>
-      <w:bookmarkEnd w:id="15"/>
+      <w:bookmarkStart w:id="18" w:name="_Ref402192987"/>
       <w:bookmarkEnd w:id="16"/>
+      <w:bookmarkEnd w:id="18"/>
       <w:r>
         <w:rPr>
           <w:sz w:val="20"/>
@@ -2366,7 +2299,7 @@
           <w:szCs w:val="20"/>
         </w:rPr>
       </w:pPr>
-      <w:bookmarkStart w:id="17" w:name="_Ref341221031"/>
+      <w:bookmarkStart w:id="19" w:name="_Ref341221031"/>
       <w:r>
         <w:rPr>
           <w:b/>
@@ -2375,7 +2308,7 @@
         </w:rPr>
         <w:t>Limitation</w:t>
       </w:r>
-      <w:bookmarkEnd w:id="17"/>
+      <w:bookmarkEnd w:id="19"/>
       <w:r>
         <w:rPr>
           <w:rStyle w:val="Strong"/>
@@ -2607,7 +2540,7 @@
           <w:szCs w:val="20"/>
         </w:rPr>
       </w:pPr>
-      <w:bookmarkStart w:id="18" w:name="_Ref337639534"/>
+      <w:bookmarkStart w:id="20" w:name="_Ref337639534"/>
       <w:r>
         <w:rPr>
           <w:b/>
@@ -2616,7 +2549,7 @@
         </w:rPr>
         <w:t>Governing Law</w:t>
       </w:r>
-      <w:bookmarkEnd w:id="18"/>
+      <w:bookmarkEnd w:id="20"/>
       <w:r>
         <w:rPr>
           <w:sz w:val="20"/>
@@ -2693,8 +2626,8 @@
         <w:jc w:val="both"/>
         <w:rPr/>
       </w:pPr>
-      <w:bookmarkStart w:id="19" w:name="_Ref371093510"/>
-      <w:bookmarkEnd w:id="19"/>
+      <w:bookmarkStart w:id="21" w:name="_Ref371093510"/>
+      <w:bookmarkEnd w:id="21"/>
       <w:r>
         <w:rPr>
           <w:b/>
@@ -2813,10 +2746,10 @@
           <w:szCs w:val="20"/>
         </w:rPr>
       </w:pPr>
-      <w:bookmarkStart w:id="20" w:name="_Ref337663206"/>
-      <w:bookmarkStart w:id="21" w:name="_Ref337639440"/>
-      <w:bookmarkEnd w:id="20"/>
-      <w:bookmarkEnd w:id="21"/>
+      <w:bookmarkStart w:id="22" w:name="_Ref337663206"/>
+      <w:bookmarkStart w:id="23" w:name="_Ref337639440"/>
+      <w:bookmarkEnd w:id="22"/>
+      <w:bookmarkEnd w:id="23"/>
       <w:r>
         <w:rPr>
           <w:b/>
@@ -2837,7 +2770,7 @@
         <w:jc w:val="both"/>
         <w:rPr/>
       </w:pPr>
-      <w:bookmarkStart w:id="22" w:name="_Ref337676308"/>
+      <w:bookmarkStart w:id="24" w:name="_Ref337676308"/>
       <w:r>
         <w:rPr>
           <w:b/>
@@ -2859,7 +2792,7 @@
         </w:rPr>
         <w:t>THIS CONTRACT CONTAINS AN ARBITRATION AGREEMENT</w:t>
       </w:r>
-      <w:bookmarkEnd w:id="22"/>
+      <w:bookmarkEnd w:id="24"/>
       <w:r>
         <w:rPr>
           <w:sz w:val="20"/>
@@ -3064,7 +2997,7 @@
         <w:jc w:val="both"/>
         <w:rPr/>
       </w:pPr>
-      <w:bookmarkStart w:id="23" w:name="_Ref337639421"/>
+      <w:bookmarkStart w:id="25" w:name="_Ref337639421"/>
       <w:r>
         <w:rPr>
           <w:b/>
@@ -3073,7 +3006,7 @@
         </w:rPr>
         <w:t>No Class Actions</w:t>
       </w:r>
-      <w:bookmarkEnd w:id="23"/>
+      <w:bookmarkEnd w:id="25"/>
       <w:r>
         <w:rPr>
           <w:sz w:val="20"/>
@@ -3259,27 +3192,27 @@
           <w:szCs w:val="20"/>
         </w:rPr>
       </w:pPr>
-      <w:bookmarkStart w:id="24" w:name="_Ref341270145"/>
-      <w:bookmarkStart w:id="25" w:name="_Ref301190062"/>
-      <w:bookmarkStart w:id="26" w:name="_Ref317080117"/>
-      <w:bookmarkEnd w:id="25"/>
+      <w:bookmarkStart w:id="26" w:name="_Ref341270145"/>
+      <w:bookmarkStart w:id="27" w:name="_Ref301190062"/>
+      <w:bookmarkStart w:id="28" w:name="_Ref317080117"/>
+      <w:bookmarkEnd w:id="27"/>
+      <w:bookmarkEnd w:id="28"/>
+      <w:r>
+        <w:rPr>
+          <w:b/>
+          <w:sz w:val="20"/>
+          <w:szCs w:val="20"/>
+        </w:rPr>
+        <w:t>Consent to Electronic Communications</w:t>
+      </w:r>
+      <w:r>
+        <w:rPr>
+          <w:sz w:val="20"/>
+          <w:szCs w:val="20"/>
+        </w:rPr>
+        <w:t>. By using the Service, you consent to receiving certain electronic communications from us. You agree that any notices, agreements, disclosures, or other communications that we send to you electronically will satisfy any legal communication requirements, including that such communications be in writing.</w:t>
+      </w:r>
       <w:bookmarkEnd w:id="26"/>
-      <w:r>
-        <w:rPr>
-          <w:b/>
-          <w:sz w:val="20"/>
-          <w:szCs w:val="20"/>
-        </w:rPr>
-        <w:t>Consent to Electronic Communications</w:t>
-      </w:r>
-      <w:r>
-        <w:rPr>
-          <w:sz w:val="20"/>
-          <w:szCs w:val="20"/>
-        </w:rPr>
-        <w:t>. By using the Service, you consent to receiving certain electronic communications from us. You agree that any notices, agreements, disclosures, or other communications that we send to you electronically will satisfy any legal communication requirements, including that such communications be in writing.</w:t>
-      </w:r>
-      <w:bookmarkEnd w:id="24"/>
       <w:r>
         <w:rPr>
           <w:b/>
@@ -3300,7 +3233,7 @@
         <w:jc w:val="both"/>
         <w:rPr/>
       </w:pPr>
-      <w:bookmarkStart w:id="27" w:name="_Ref374968710"/>
+      <w:bookmarkStart w:id="29" w:name="_Ref374968710"/>
       <w:r>
         <w:rPr>
           <w:rStyle w:val="Strong"/>
@@ -3421,7 +3354,7 @@
         </w:rPr>
         <w:t>by certified mail, and will be deemed given upon receipt by Endless.  All notices by Endless to you will be sent to the email address you have made available to Endless, and will be deemed given on the day sent.</w:t>
       </w:r>
-      <w:bookmarkEnd w:id="27"/>
+      <w:bookmarkEnd w:id="29"/>
       <w:r>
         <w:rPr>
           <w:rStyle w:val="Strong"/>
@@ -3586,7 +3519,7 @@
         <w:sz w:val="20"/>
         <w:szCs w:val="20"/>
       </w:rPr>
-      <w:t>Last Updated: 29 July 2016</w:t>
+      <w:t>Last Updated: 10 August 2016</w:t>
     </w:r>
   </w:p>
   <w:p>
@@ -3819,7 +3752,7 @@
   <w:abstractNum w:abstractNumId="3">
     <w:lvl w:ilvl="0">
       <w:start w:val="1"/>
-      <w:numFmt w:val="none"/>
+      <w:numFmt w:val="decimal"/>
       <w:suff w:val="nothing"/>
       <w:lvlText w:val=""/>
       <w:lvlJc w:val="left"/>
@@ -3832,7 +3765,7 @@
     </w:lvl>
     <w:lvl w:ilvl="1">
       <w:start w:val="1"/>
-      <w:numFmt w:val="none"/>
+      <w:numFmt w:val="decimal"/>
       <w:suff w:val="nothing"/>
       <w:lvlText w:val=""/>
       <w:lvlJc w:val="left"/>
@@ -3845,7 +3778,7 @@
     </w:lvl>
     <w:lvl w:ilvl="2">
       <w:start w:val="1"/>
-      <w:numFmt w:val="none"/>
+      <w:numFmt w:val="decimal"/>
       <w:suff w:val="nothing"/>
       <w:lvlText w:val=""/>
       <w:lvlJc w:val="left"/>
@@ -3858,7 +3791,7 @@
     </w:lvl>
     <w:lvl w:ilvl="3">
       <w:start w:val="1"/>
-      <w:numFmt w:val="none"/>
+      <w:numFmt w:val="decimal"/>
       <w:suff w:val="nothing"/>
       <w:lvlText w:val=""/>
       <w:lvlJc w:val="left"/>
@@ -3871,7 +3804,7 @@
     </w:lvl>
     <w:lvl w:ilvl="4">
       <w:start w:val="1"/>
-      <w:numFmt w:val="none"/>
+      <w:numFmt w:val="decimal"/>
       <w:suff w:val="nothing"/>
       <w:lvlText w:val=""/>
       <w:lvlJc w:val="left"/>
@@ -3884,7 +3817,7 @@
     </w:lvl>
     <w:lvl w:ilvl="5">
       <w:start w:val="1"/>
-      <w:numFmt w:val="none"/>
+      <w:numFmt w:val="decimal"/>
       <w:suff w:val="nothing"/>
       <w:lvlText w:val=""/>
       <w:lvlJc w:val="left"/>
@@ -3897,7 +3830,7 @@
     </w:lvl>
     <w:lvl w:ilvl="6">
       <w:start w:val="1"/>
-      <w:numFmt w:val="none"/>
+      <w:numFmt w:val="decimal"/>
       <w:suff w:val="nothing"/>
       <w:lvlText w:val=""/>
       <w:lvlJc w:val="left"/>
@@ -3910,7 +3843,7 @@
     </w:lvl>
     <w:lvl w:ilvl="7">
       <w:start w:val="1"/>
-      <w:numFmt w:val="none"/>
+      <w:numFmt w:val="decimal"/>
       <w:suff w:val="nothing"/>
       <w:lvlText w:val=""/>
       <w:lvlJc w:val="left"/>
@@ -3923,7 +3856,7 @@
     </w:lvl>
     <w:lvl w:ilvl="8">
       <w:start w:val="1"/>
-      <w:numFmt w:val="none"/>
+      <w:numFmt w:val="decimal"/>
       <w:suff w:val="nothing"/>
       <w:lvlText w:val=""/>
       <w:lvlJc w:val="left"/>
@@ -4922,6 +4855,66 @@
       <w:rFonts w:cs="Wingdings"/>
     </w:rPr>
   </w:style>
+  <w:style w:type="character" w:styleId="ListLabel68">
+    <w:name w:val="ListLabel 68"/>
+    <w:qFormat/>
+    <w:rPr>
+      <w:b/>
+      <w:sz w:val="20"/>
+    </w:rPr>
+  </w:style>
+  <w:style w:type="character" w:styleId="ListLabel69">
+    <w:name w:val="ListLabel 69"/>
+    <w:qFormat/>
+    <w:rPr>
+      <w:rFonts w:cs="Symbol"/>
+      <w:sz w:val="20"/>
+    </w:rPr>
+  </w:style>
+  <w:style w:type="character" w:styleId="ListLabel70">
+    <w:name w:val="ListLabel 70"/>
+    <w:qFormat/>
+    <w:rPr>
+      <w:rFonts w:cs="Courier New"/>
+    </w:rPr>
+  </w:style>
+  <w:style w:type="character" w:styleId="ListLabel71">
+    <w:name w:val="ListLabel 71"/>
+    <w:qFormat/>
+    <w:rPr>
+      <w:rFonts w:cs="Wingdings"/>
+    </w:rPr>
+  </w:style>
+  <w:style w:type="character" w:styleId="ListLabel72">
+    <w:name w:val="ListLabel 72"/>
+    <w:qFormat/>
+    <w:rPr>
+      <w:b/>
+      <w:sz w:val="20"/>
+    </w:rPr>
+  </w:style>
+  <w:style w:type="character" w:styleId="ListLabel73">
+    <w:name w:val="ListLabel 73"/>
+    <w:qFormat/>
+    <w:rPr>
+      <w:rFonts w:cs="Symbol"/>
+      <w:sz w:val="20"/>
+    </w:rPr>
+  </w:style>
+  <w:style w:type="character" w:styleId="ListLabel74">
+    <w:name w:val="ListLabel 74"/>
+    <w:qFormat/>
+    <w:rPr>
+      <w:rFonts w:cs="Courier New"/>
+    </w:rPr>
+  </w:style>
+  <w:style w:type="character" w:styleId="ListLabel75">
+    <w:name w:val="ListLabel 75"/>
+    <w:qFormat/>
+    <w:rPr>
+      <w:rFonts w:cs="Wingdings"/>
+    </w:rPr>
+  </w:style>
   <w:style w:type="paragraph" w:styleId="Heading">
     <w:name w:val="Heading"/>
     <w:basedOn w:val="Normal"/>
@@ -4938,7 +4931,7 @@
     </w:rPr>
   </w:style>
   <w:style w:type="paragraph" w:styleId="TextBody">
-    <w:name w:val="Body Text"/>
+    <w:name w:val="Text Body"/>
     <w:basedOn w:val="Normal"/>
     <w:pPr>
       <w:spacing w:lineRule="auto" w:line="288" w:before="0" w:after="140"/>

</xml_diff>

<commit_message>
Update terms of use
Latest updates to the English version from the legal team,
and translations to Indonesian, Thai, and Vietnamese.

Note that we don't have updated translations for Spanish
or Brazilian Portuguese at this time.

In the English version, I inserted the hyperlink to the
installed English version, so that it will be translated
properly in the future.  (For this time, I had to manually
insert the hyperlink in the Indonesian, Thai, and Vietnamese
translations.)

https://phabricator.endlessm.com/T15194
</commit_message>
<xml_diff>
--- a/terms/C/Endless-Terms-of-Use.docx
+++ b/terms/C/Endless-Terms-of-Use.docx
@@ -22,10 +22,6 @@
     <w:p>
       <w:pPr>
         <w:pStyle w:val="Heading1"/>
-        <w:numPr>
-          <w:ilvl w:val="0"/>
-          <w:numId w:val="0"/>
-        </w:numPr>
         <w:spacing w:lineRule="auto" w:line="240" w:beforeAutospacing="1" w:after="0"/>
         <w:rPr/>
       </w:pPr>
@@ -80,10 +76,6 @@
     <w:p>
       <w:pPr>
         <w:pStyle w:val="Heading1"/>
-        <w:numPr>
-          <w:ilvl w:val="0"/>
-          <w:numId w:val="0"/>
-        </w:numPr>
         <w:spacing w:before="0" w:after="0"/>
         <w:jc w:val="center"/>
         <w:rPr>
@@ -124,7 +116,11 @@
       <w:pPr>
         <w:pStyle w:val="Normal"/>
         <w:jc w:val="both"/>
-        <w:rPr/>
+        <w:rPr>
+          <w:rFonts w:ascii="Arial" w:hAnsi="Arial" w:cs="Arial"/>
+          <w:sz w:val="20"/>
+          <w:szCs w:val="20"/>
+        </w:rPr>
       </w:pPr>
       <w:r>
         <w:rPr>
@@ -183,76 +179,7 @@
           <w:sz w:val="20"/>
           <w:szCs w:val="20"/>
         </w:rPr>
-        <w:t>”) product. These Terms of Use (the “</w:t>
-      </w:r>
-      <w:r>
-        <w:rPr>
-          <w:rFonts w:cs="Arial" w:ascii="Arial" w:hAnsi="Arial"/>
-          <w:b/>
-          <w:sz w:val="20"/>
-          <w:szCs w:val="20"/>
-        </w:rPr>
-        <w:t>Terms</w:t>
-      </w:r>
-      <w:r>
-        <w:rPr>
-          <w:rFonts w:cs="Arial" w:ascii="Arial" w:hAnsi="Arial"/>
-          <w:sz w:val="20"/>
-          <w:szCs w:val="20"/>
-        </w:rPr>
-        <w:t>”) will govern your use of the Endless operating system (the “</w:t>
-      </w:r>
-      <w:r>
-        <w:rPr>
-          <w:rFonts w:cs="Arial" w:ascii="Arial" w:hAnsi="Arial"/>
-          <w:b/>
-          <w:bCs/>
-          <w:sz w:val="20"/>
-          <w:szCs w:val="20"/>
-        </w:rPr>
-        <w:t>OS</w:t>
-      </w:r>
-      <w:r>
-        <w:rPr>
-          <w:rFonts w:cs="Arial" w:ascii="Arial" w:hAnsi="Arial"/>
-          <w:sz w:val="20"/>
-          <w:szCs w:val="20"/>
-        </w:rPr>
-        <w:t>”), the Endless and third party executable programs included with or made available for the OS (the “</w:t>
-      </w:r>
-      <w:r>
-        <w:rPr>
-          <w:rFonts w:cs="Arial" w:ascii="Arial" w:hAnsi="Arial"/>
-          <w:b/>
-          <w:sz w:val="20"/>
-          <w:szCs w:val="20"/>
-        </w:rPr>
-        <w:t>Apps</w:t>
-      </w:r>
-      <w:r>
-        <w:rPr>
-          <w:rFonts w:cs="Arial" w:ascii="Arial" w:hAnsi="Arial"/>
-          <w:sz w:val="20"/>
-          <w:szCs w:val="20"/>
-        </w:rPr>
-        <w:t>”), and other services provided by us and on which a link to these Terms of Use is displayed (collectively, together with the OS and the Apps, the “</w:t>
-      </w:r>
-      <w:r>
-        <w:rPr>
-          <w:rFonts w:cs="Arial" w:ascii="Arial" w:hAnsi="Arial"/>
-          <w:b/>
-          <w:sz w:val="20"/>
-          <w:szCs w:val="20"/>
-        </w:rPr>
-        <w:t>Service</w:t>
-      </w:r>
-      <w:r>
-        <w:rPr>
-          <w:rFonts w:cs="Arial" w:ascii="Arial" w:hAnsi="Arial"/>
-          <w:sz w:val="20"/>
-          <w:szCs w:val="20"/>
-        </w:rPr>
-        <w:t>”). These Terms of Use are a legally binding contract between you and Endless regarding your use of the Service.</w:t>
+        <w:t>”) product. Endless was created to inspire and to empower, and so we strive to appreciate and respect our users.</w:t>
       </w:r>
     </w:p>
     <w:p>
@@ -289,85 +216,121 @@
           <w:sz w:val="20"/>
           <w:szCs w:val="20"/>
         </w:rPr>
-        <w:t>Endless has created the Service to inspire and to empower. In all that we do, we try to stay true to those principles and always remember to appreciate and respect our users.</w:t>
-      </w:r>
-    </w:p>
-    <w:p>
-      <w:pPr>
-        <w:pStyle w:val="Normal"/>
-        <w:rPr>
-          <w:rFonts w:ascii="Arial" w:hAnsi="Arial" w:cs="Arial"/>
-          <w:sz w:val="20"/>
-          <w:szCs w:val="20"/>
-        </w:rPr>
-      </w:pPr>
+        <w:t>These Terms of Use (the “</w:t>
+      </w:r>
       <w:r>
         <w:rPr>
           <w:rFonts w:cs="Arial" w:ascii="Arial" w:hAnsi="Arial"/>
-          <w:sz w:val="20"/>
-          <w:szCs w:val="20"/>
-        </w:rPr>
+          <w:b/>
+          <w:sz w:val="20"/>
+          <w:szCs w:val="20"/>
+        </w:rPr>
+        <w:t>Terms</w:t>
+      </w:r>
+      <w:r>
+        <w:rPr>
+          <w:rFonts w:cs="Arial" w:ascii="Arial" w:hAnsi="Arial"/>
+          <w:sz w:val="20"/>
+          <w:szCs w:val="20"/>
+        </w:rPr>
+        <w:t>”) are a legally binding contract between you and Endless regarding your use of the Service. The Terms will govern your use of the Endless operating system (the “</w:t>
+      </w:r>
+      <w:r>
+        <w:rPr>
+          <w:rFonts w:cs="Arial" w:ascii="Arial" w:hAnsi="Arial"/>
+          <w:b/>
+          <w:bCs/>
+          <w:sz w:val="20"/>
+          <w:szCs w:val="20"/>
+        </w:rPr>
+        <w:t>OS</w:t>
+      </w:r>
+      <w:r>
+        <w:rPr>
+          <w:rFonts w:cs="Arial" w:ascii="Arial" w:hAnsi="Arial"/>
+          <w:sz w:val="20"/>
+          <w:szCs w:val="20"/>
+        </w:rPr>
+        <w:t>”), the Endless and third-party programs included with or made available for the OS (the “</w:t>
+      </w:r>
+      <w:r>
+        <w:rPr>
+          <w:rFonts w:cs="Arial" w:ascii="Arial" w:hAnsi="Arial"/>
+          <w:b/>
+          <w:sz w:val="20"/>
+          <w:szCs w:val="20"/>
+        </w:rPr>
+        <w:t>Apps</w:t>
+      </w:r>
+      <w:r>
+        <w:rPr>
+          <w:rFonts w:cs="Arial" w:ascii="Arial" w:hAnsi="Arial"/>
+          <w:sz w:val="20"/>
+          <w:szCs w:val="20"/>
+        </w:rPr>
+        <w:t>”), and other services provided by us (collectively, together with the OS and the Apps, the “</w:t>
+      </w:r>
+      <w:r>
+        <w:rPr>
+          <w:rFonts w:cs="Arial" w:ascii="Arial" w:hAnsi="Arial"/>
+          <w:b/>
+          <w:sz w:val="20"/>
+          <w:szCs w:val="20"/>
+        </w:rPr>
+        <w:t>Service</w:t>
+      </w:r>
+      <w:r>
+        <w:rPr>
+          <w:rFonts w:cs="Arial" w:ascii="Arial" w:hAnsi="Arial"/>
+          <w:sz w:val="20"/>
+          <w:szCs w:val="20"/>
+        </w:rPr>
+        <w:t xml:space="preserve">”). </w:t>
+      </w:r>
+    </w:p>
+    <w:p>
+      <w:pPr>
+        <w:pStyle w:val="FormerlyCAPS"/>
+        <w:rPr/>
+      </w:pPr>
+      <w:r>
+        <w:rPr/>
+        <w:t xml:space="preserve">Please read these Terms carefully. By clicking “accept and continue” you acknowledge that you have read, understood, and agreed to be bound by the Terms. </w:t>
       </w:r>
     </w:p>
     <w:p>
       <w:pPr>
         <w:pStyle w:val="Normal"/>
         <w:jc w:val="both"/>
+        <w:rPr>
+          <w:rFonts w:ascii="Arial" w:hAnsi="Arial" w:cs="Arial"/>
+          <w:sz w:val="20"/>
+          <w:szCs w:val="20"/>
+        </w:rPr>
+      </w:pPr>
+      <w:r>
+        <w:rPr>
+          <w:rFonts w:cs="Arial" w:ascii="Arial" w:hAnsi="Arial"/>
+          <w:sz w:val="20"/>
+          <w:szCs w:val="20"/>
+        </w:rPr>
+        <w:t>If you do not agree to these Terms, then please do not use the Service. If you acquired a device with the Service pre-loaded and do not agree to these Terms, you should return the device (including all accessories and materials provided with it) to the retailer where you purchased it and request a refund of the purchase price.</w:t>
+      </w:r>
+    </w:p>
+    <w:p>
+      <w:pPr>
+        <w:pStyle w:val="FormerlyCAPS"/>
         <w:rPr/>
       </w:pPr>
       <w:r>
         <w:rPr>
-          <w:rFonts w:cs="Arial" w:ascii="Arial" w:hAnsi="Arial"/>
-          <w:sz w:val="20"/>
-          <w:szCs w:val="20"/>
-        </w:rPr>
-        <w:t>PLEASE READ THE FOLLOWING TERMS OF USE CAREFULLY. BY CLICKING “ACCEPT AND CONTINUE,” YOU ACKNOWLEDGE THAT YOU HAVE READ, UNDERSTOOD, AND AGREE TO BE BOUND BY THE FOLLOWING TERMS AND CONDITIONS. If you are not eligible, a minor, or do not agree to these Terms, then please do not use the Service. If you acquired a device with the OS pre-loaded and do not agree to these Terms, you should return the entire, unused device (including all accessories and materials provided with the device) to the retailer where you purchased it and request a refund of the purchase price.</w:t>
-      </w:r>
-    </w:p>
-    <w:p>
-      <w:pPr>
-        <w:pStyle w:val="Normal"/>
-        <w:rPr>
-          <w:rFonts w:ascii="Arial" w:hAnsi="Arial" w:cs="Arial"/>
-          <w:sz w:val="20"/>
-          <w:szCs w:val="20"/>
-        </w:rPr>
-      </w:pPr>
-      <w:r>
-        <w:rPr>
-          <w:rFonts w:cs="Arial" w:ascii="Arial" w:hAnsi="Arial"/>
-          <w:sz w:val="20"/>
-          <w:szCs w:val="20"/>
-        </w:rPr>
-      </w:r>
-    </w:p>
-    <w:p>
-      <w:pPr>
-        <w:pStyle w:val="Normal"/>
-        <w:jc w:val="both"/>
-        <w:rPr/>
-      </w:pPr>
-      <w:r>
-        <w:rPr>
-          <w:rFonts w:cs="Arial" w:ascii="Arial" w:hAnsi="Arial"/>
-          <w:sz w:val="24"/>
-          <w:szCs w:val="20"/>
-        </w:rPr>
-        <w:t>THIS CONTRACT INCLUDES AN ARBITRATION AGREEMENT</w:t>
-      </w:r>
-      <w:r>
-        <w:rPr>
-          <w:rFonts w:cs="Arial" w:ascii="Arial" w:hAnsi="Arial"/>
-          <w:sz w:val="20"/>
-          <w:szCs w:val="20"/>
-        </w:rPr>
-        <w:t xml:space="preserve">. These Terms of Use provide that BINDING ARBITRATION will resolve all disputes between you and Endless. Your rights will be determined by a NEUTRAL ARBITRATOR and NOT A JUDGE and your claims cannot be brought as a class action. Please review Section </w:t>
-      </w:r>
-      <w:r>
-        <w:rPr>
-          <w:rFonts w:cs="Arial" w:ascii="Arial" w:hAnsi="Arial"/>
-          <w:sz w:val="20"/>
-          <w:szCs w:val="20"/>
+          <w:szCs w:val="22"/>
+        </w:rPr>
+        <w:t xml:space="preserve">These Terms include an arbitration agreement, by which you agree that binding arbitration will resolve all disputes between you and Endless. Your rights will be determined by a neutral arbitrator, not a judge; and your claims cannot be brought as a class action. Please review Section </w:t>
+      </w:r>
+      <w:r>
+        <w:rPr>
+          <w:szCs w:val="22"/>
         </w:rPr>
         <w:fldChar w:fldCharType="begin"/>
       </w:r>
@@ -378,18 +341,16 @@
         <w:fldChar w:fldCharType="separate"/>
       </w:r>
       <w:r>
-        <w:t>17</w:t>
+        <w:t>16</w:t>
       </w:r>
       <w:r>
         <w:fldChar w:fldCharType="end"/>
       </w:r>
       <w:r>
         <w:rPr>
-          <w:rFonts w:cs="Arial" w:ascii="Arial" w:hAnsi="Arial"/>
-          <w:sz w:val="20"/>
-          <w:szCs w:val="20"/>
-        </w:rPr>
-        <w:t xml:space="preserve"> below for the details regarding your agreement to arbitrate any disputes with Endless.</w:t>
+          <w:szCs w:val="22"/>
+        </w:rPr>
+        <w:t xml:space="preserve"> below for further details. </w:t>
       </w:r>
     </w:p>
     <w:p>
@@ -399,7 +360,6 @@
           <w:ilvl w:val="0"/>
           <w:numId w:val="1"/>
         </w:numPr>
-        <w:suppressAutoHyphens w:val="true"/>
         <w:jc w:val="both"/>
         <w:rPr>
           <w:b/>
@@ -414,7 +374,76 @@
           <w:sz w:val="20"/>
           <w:szCs w:val="20"/>
         </w:rPr>
-        <w:t>Endless Service Overview.</w:t>
+        <w:t>License to Endless Software and Updates.</w:t>
+      </w:r>
+    </w:p>
+    <w:p>
+      <w:pPr>
+        <w:pStyle w:val="ListParagraph"/>
+        <w:numPr>
+          <w:ilvl w:val="1"/>
+          <w:numId w:val="1"/>
+        </w:numPr>
+        <w:rPr>
+          <w:rFonts w:ascii="Arial" w:hAnsi="Arial" w:eastAsia="Times New Roman" w:cs="Arial"/>
+          <w:b/>
+          <w:b/>
+          <w:bCs/>
+          <w:sz w:val="20"/>
+          <w:szCs w:val="20"/>
+        </w:rPr>
+      </w:pPr>
+      <w:r>
+        <w:rPr>
+          <w:rFonts w:cs="Arial" w:ascii="Arial" w:hAnsi="Arial"/>
+          <w:b/>
+          <w:sz w:val="20"/>
+          <w:szCs w:val="20"/>
+        </w:rPr>
+        <w:t>Software</w:t>
+      </w:r>
+      <w:r>
+        <w:rPr>
+          <w:rFonts w:cs="Arial" w:ascii="Arial" w:hAnsi="Arial"/>
+          <w:sz w:val="20"/>
+          <w:szCs w:val="20"/>
+        </w:rPr>
+        <w:t xml:space="preserve">. Unless specifically noted otherwise in writing, the OS, Apps, </w:t>
+      </w:r>
+      <w:bookmarkStart w:id="0" w:name="_GoBack"/>
+      <w:bookmarkEnd w:id="0"/>
+      <w:r>
+        <w:rPr>
+          <w:rFonts w:cs="Arial" w:ascii="Arial" w:hAnsi="Arial"/>
+          <w:sz w:val="20"/>
+          <w:szCs w:val="20"/>
+        </w:rPr>
+        <w:t>Updates (as defined below), and other materials distributed in connection with the Service (together, the “</w:t>
+      </w:r>
+      <w:r>
+        <w:rPr>
+          <w:rFonts w:cs="Arial" w:ascii="Arial" w:hAnsi="Arial"/>
+          <w:b/>
+          <w:sz w:val="20"/>
+          <w:szCs w:val="20"/>
+        </w:rPr>
+        <w:t>Software</w:t>
+      </w:r>
+      <w:r>
+        <w:rPr>
+          <w:rFonts w:cs="Arial" w:ascii="Arial" w:hAnsi="Arial"/>
+          <w:sz w:val="20"/>
+          <w:szCs w:val="20"/>
+        </w:rPr>
+        <w:t xml:space="preserve">”) are licensed and are not sold. All Software is provided to you subject to a limited, individual, revocable, non-exclusive, non-transferrable, and non-assignable personal license to use the Software, subject to your compliance with these Terms. </w:t>
+      </w:r>
+      <w:r>
+        <w:rPr>
+          <w:rFonts w:eastAsia="Times New Roman" w:cs="Arial" w:ascii="Arial" w:hAnsi="Arial"/>
+          <w:sz w:val="20"/>
+          <w:szCs w:val="20"/>
+        </w:rPr>
+        <w:t xml:space="preserve">Endless reserves all rights to the Software not granted expressly in these Terms. </w:t>
       </w:r>
     </w:p>
     <w:p>
@@ -424,7 +453,6 @@
           <w:ilvl w:val="1"/>
           <w:numId w:val="1"/>
         </w:numPr>
-        <w:suppressAutoHyphens w:val="true"/>
         <w:jc w:val="both"/>
         <w:rPr/>
       </w:pPr>
@@ -434,55 +462,30 @@
           <w:sz w:val="20"/>
           <w:szCs w:val="20"/>
         </w:rPr>
-        <w:t>Embedded Software</w:t>
-      </w:r>
-      <w:r>
-        <w:rPr>
-          <w:sz w:val="20"/>
-          <w:szCs w:val="20"/>
-        </w:rPr>
-        <w:t>.  We provide the OS, Apps, firmware, documentation, interfaces, content, fonts, Updates (as defined below), and other data distributed in connection with the Service (altogether “</w:t>
-      </w:r>
-      <w:r>
-        <w:rPr>
-          <w:b/>
-          <w:sz w:val="20"/>
-          <w:szCs w:val="20"/>
-        </w:rPr>
-        <w:t>Software</w:t>
-      </w:r>
-      <w:r>
-        <w:rPr>
-          <w:sz w:val="20"/>
-          <w:szCs w:val="20"/>
-        </w:rPr>
-        <w:t xml:space="preserve">”).  Certain Apps are included with the OS and you may activate and access the Apps via the Endless App Center, available from the desktop of the OS. Certain Apps may also be acquired online if your device is connected to the internet. All Software is licensed and is not sold.  Unless we or our third party licensors provide specific different terms with any particular Software, in which case such terms will govern your use of that Software, all Software that you are permitted to use is provided to you subject to a limited, individual, revocable, non-exclusive, non-transferrable, and non-assignable personal license to use the Software to access the Service in accordance with these Terms.  If you do not use the Software in accordance with these Terms, you do not have a license to any Software, and any license that was previously granted to you is automatically revoked.  The Software license is granted subject to your compliance with these Terms, including the prohibitions in Section </w:t>
-      </w:r>
-      <w:r>
-        <w:rPr>
-          <w:sz w:val="20"/>
-          <w:szCs w:val="20"/>
-        </w:rPr>
-        <w:fldChar w:fldCharType="begin"/>
-      </w:r>
-      <w:r>
-        <w:instrText> REF __RefNumPara__1376_2066426327 \r \h </w:instrText>
-      </w:r>
-      <w:r>
-        <w:fldChar w:fldCharType="separate"/>
-      </w:r>
-      <w:r>
-        <w:t>5</w:t>
-      </w:r>
-      <w:r>
-        <w:fldChar w:fldCharType="end"/>
-      </w:r>
-      <w:r>
-        <w:rPr>
-          <w:sz w:val="20"/>
-          <w:szCs w:val="20"/>
-        </w:rPr>
-        <w:t>.</w:t>
+        <w:t>Updates</w:t>
+      </w:r>
+      <w:r>
+        <w:rPr>
+          <w:sz w:val="20"/>
+          <w:szCs w:val="20"/>
+        </w:rPr>
+        <w:t>. From time to time, Endless may, at its own discretion, create updates, upgrades, enhancements or bug fixes (collectively “</w:t>
+      </w:r>
+      <w:r>
+        <w:rPr>
+          <w:b/>
+          <w:bCs/>
+          <w:sz w:val="20"/>
+          <w:szCs w:val="20"/>
+        </w:rPr>
+        <w:t>Updates</w:t>
+      </w:r>
+      <w:r>
+        <w:rPr>
+          <w:sz w:val="20"/>
+          <w:szCs w:val="20"/>
+        </w:rPr>
+        <w:t>”) to the Software, and make such Updates available to you. The Service may automatically download and install Updates without user confirmation.</w:t>
       </w:r>
     </w:p>
     <w:p>
@@ -492,7 +495,6 @@
           <w:ilvl w:val="1"/>
           <w:numId w:val="1"/>
         </w:numPr>
-        <w:suppressAutoHyphens w:val="true"/>
         <w:jc w:val="both"/>
         <w:rPr/>
       </w:pPr>
@@ -503,15 +505,48 @@
           <w:sz w:val="20"/>
           <w:szCs w:val="20"/>
         </w:rPr>
-        <w:t>Update Services</w:t>
-      </w:r>
-      <w:r>
-        <w:rPr>
-          <w:sz w:val="20"/>
-          <w:szCs w:val="20"/>
-        </w:rPr>
-        <w:t>. Endless may make use of internet-based services in the Software (the “</w:t>
-      </w:r>
+        <w:t>Copying and Distribution</w:t>
+      </w:r>
+      <w:r>
+        <w:rPr>
+          <w:sz w:val="20"/>
+          <w:szCs w:val="20"/>
+        </w:rPr>
+        <w:t>. You may copy and distribute the OS as described in the Endless OS  Redistribution Policy (</w:t>
+      </w:r>
+      <w:hyperlink r:id="rId3">
+        <w:r>
+          <w:rPr>
+            <w:rStyle w:val="InternetLink"/>
+            <w:sz w:val="20"/>
+            <w:szCs w:val="20"/>
+          </w:rPr>
+          <w:t>https://endlessos.com/redistribution-policy/</w:t>
+        </w:r>
+      </w:hyperlink>
+      <w:r>
+        <w:rPr>
+          <w:sz w:val="20"/>
+          <w:szCs w:val="20"/>
+        </w:rPr>
+        <w:t>).</w:t>
+      </w:r>
+    </w:p>
+    <w:p>
+      <w:pPr>
+        <w:pStyle w:val="Outlinenumbered"/>
+        <w:numPr>
+          <w:ilvl w:val="0"/>
+          <w:numId w:val="1"/>
+        </w:numPr>
+        <w:jc w:val="both"/>
+        <w:rPr>
+          <w:sz w:val="20"/>
+          <w:szCs w:val="20"/>
+        </w:rPr>
+      </w:pPr>
+      <w:bookmarkStart w:id="1" w:name="_Ref315450713"/>
+      <w:bookmarkStart w:id="2" w:name="_Ref341270068"/>
       <w:r>
         <w:rPr>
           <w:b/>
@@ -519,14 +554,85 @@
           <w:sz w:val="20"/>
           <w:szCs w:val="20"/>
         </w:rPr>
-        <w:t>Update Services</w:t>
-      </w:r>
-      <w:r>
-        <w:rPr>
-          <w:sz w:val="20"/>
-          <w:szCs w:val="20"/>
-        </w:rPr>
-        <w:t>”) to deliver to you Updates (as defined below) and/or notifications in connection with the Service.  Endless reserves the right to change its method of delivering the Update Services at any time.  Endless shall not be responsible for any errors in the Service that would have been fixed by Updates to the Service that Endless attempted to provide but that were not applied because of interference with the Update Services.</w:t>
+        <w:t>Eligibility</w:t>
+      </w:r>
+      <w:r>
+        <w:rPr>
+          <w:bCs/>
+          <w:sz w:val="20"/>
+          <w:szCs w:val="20"/>
+        </w:rPr>
+        <w:t xml:space="preserve">. </w:t>
+      </w:r>
+      <w:r>
+        <w:rPr>
+          <w:sz w:val="20"/>
+          <w:szCs w:val="20"/>
+        </w:rPr>
+        <w:t>You represent and warrant to us that you are legally able to contract with us, or that if you are under age, a legal guardian, tutor or parent has agreed to the terms. If you are using the Service on behalf of an entity, organization, or company</w:t>
+      </w:r>
+      <w:bookmarkEnd w:id="1"/>
+      <w:bookmarkEnd w:id="2"/>
+      <w:r>
+        <w:rPr>
+          <w:sz w:val="20"/>
+          <w:szCs w:val="20"/>
+        </w:rPr>
+        <w:t>, you represent and warrant that you have the authority to bind that entity, organization, or company to these Terms and you agree to be bound by these Terms on behalf of that entity, organization, or company.</w:t>
+      </w:r>
+    </w:p>
+    <w:p>
+      <w:pPr>
+        <w:pStyle w:val="Outlinenumbered"/>
+        <w:numPr>
+          <w:ilvl w:val="0"/>
+          <w:numId w:val="1"/>
+        </w:numPr>
+        <w:jc w:val="both"/>
+        <w:rPr/>
+      </w:pPr>
+      <w:bookmarkStart w:id="3" w:name="__RefHeading__585_754634344"/>
+      <w:bookmarkEnd w:id="3"/>
+      <w:r>
+        <w:rPr>
+          <w:b/>
+          <w:sz w:val="20"/>
+          <w:szCs w:val="20"/>
+        </w:rPr>
+        <w:t>Content Disclaimer</w:t>
+      </w:r>
+      <w:bookmarkStart w:id="4" w:name="_Ref367100690"/>
+      <w:bookmarkEnd w:id="4"/>
+      <w:r>
+        <w:rPr>
+          <w:sz w:val="20"/>
+          <w:szCs w:val="20"/>
+        </w:rPr>
+        <w:t xml:space="preserve">. When using the Service you may be exposed to content from a variety of third party sources, including the internet. You acknowledge that such content may be inaccurate, offensive, indecent or objectionable, and you waive any legal or equitable rights or remedies you may have against Endless with respect to such content. </w:t>
+      </w:r>
+    </w:p>
+    <w:p>
+      <w:pPr>
+        <w:pStyle w:val="Outlinenumbered"/>
+        <w:numPr>
+          <w:ilvl w:val="0"/>
+          <w:numId w:val="1"/>
+        </w:numPr>
+        <w:jc w:val="both"/>
+        <w:rPr>
+          <w:b/>
+          <w:b/>
+          <w:sz w:val="20"/>
+          <w:szCs w:val="20"/>
+        </w:rPr>
+      </w:pPr>
+      <w:r>
+        <w:rPr>
+          <w:b/>
+          <w:sz w:val="20"/>
+          <w:szCs w:val="20"/>
+        </w:rPr>
+        <w:t>Data Collection.</w:t>
       </w:r>
     </w:p>
     <w:p>
@@ -536,7 +642,6 @@
           <w:ilvl w:val="1"/>
           <w:numId w:val="1"/>
         </w:numPr>
-        <w:suppressAutoHyphens w:val="true"/>
         <w:jc w:val="both"/>
         <w:rPr/>
       </w:pPr>
@@ -546,30 +651,14 @@
           <w:sz w:val="20"/>
           <w:szCs w:val="20"/>
         </w:rPr>
-        <w:t>Updates</w:t>
-      </w:r>
-      <w:r>
-        <w:rPr>
-          <w:sz w:val="20"/>
-          <w:szCs w:val="20"/>
-        </w:rPr>
-        <w:t>. From time to time, Endless may, at its own discretion, create updates, upgrades, enhancements or bug fixes (collectively “</w:t>
-      </w:r>
-      <w:r>
-        <w:rPr>
-          <w:b/>
-          <w:bCs/>
-          <w:sz w:val="20"/>
-          <w:szCs w:val="20"/>
-        </w:rPr>
-        <w:t>Updates</w:t>
-      </w:r>
-      <w:r>
-        <w:rPr>
-          <w:sz w:val="20"/>
-          <w:szCs w:val="20"/>
-        </w:rPr>
-        <w:t>”) to the Software, and make such Updates available to you. You may obtain Updates only from Endless or its authorized sources. Updates may be issued in order to ensure the Service is compatible with other hardware or software, but Endless does not warrant or represent that the Service or any Update will be compatible with any other operating systems, applications, hardware or software, or any updates and upgrades thereto. Updates that have been installed on your device will be considered part of the OS for the purpose of these Terms. If an Update is available, the Update may automatically download and install onto your device without user confirmation. These Terms will govern any Updates provided by Endless unless accompanied by a separate license, in which case the terms of that license will govern.</w:t>
+        <w:t>Default.</w:t>
+      </w:r>
+      <w:r>
+        <w:rPr>
+          <w:sz w:val="20"/>
+          <w:szCs w:val="20"/>
+        </w:rPr>
+        <w:t xml:space="preserve"> Certain information is reported to Endless periodically by the Service. This information includes the version of the OS which was installed and is currently being used, the device that is being used to run the OS and its approximate location, how the OS was installed, and how long the OS has been installed on that device.</w:t>
       </w:r>
     </w:p>
     <w:p>
@@ -579,27 +668,23 @@
           <w:ilvl w:val="1"/>
           <w:numId w:val="1"/>
         </w:numPr>
-        <w:suppressAutoHyphens w:val="true"/>
         <w:jc w:val="both"/>
-        <w:rPr>
-          <w:sz w:val="20"/>
-          <w:szCs w:val="20"/>
-        </w:rPr>
-      </w:pPr>
-      <w:r>
-        <w:rPr>
-          <w:b/>
-          <w:sz w:val="20"/>
-          <w:szCs w:val="20"/>
-        </w:rPr>
-        <w:t>Fonts</w:t>
-      </w:r>
-      <w:r>
-        <w:rPr>
-          <w:sz w:val="20"/>
-          <w:szCs w:val="20"/>
-        </w:rPr>
-        <w:t>. Subject to the terms and conditions of this license applicable to Software, you may use the fonts included with the Software to display and print content while running the OS; however, you may only embed fonts in content as permitted by the embedding restrictions accompanying the applicable font.</w:t>
+        <w:rPr/>
+      </w:pPr>
+      <w:r>
+        <w:rPr>
+          <w:b/>
+          <w:sz w:val="20"/>
+          <w:szCs w:val="20"/>
+        </w:rPr>
+        <w:t xml:space="preserve">Optional. </w:t>
+      </w:r>
+      <w:r>
+        <w:rPr>
+          <w:sz w:val="20"/>
+          <w:szCs w:val="20"/>
+        </w:rPr>
+        <w:t xml:space="preserve">Additional information may be reported to Endless periodically by the Service’s user metrics system. To enable and disable this system, use the “Privacy” settings in the OS control center. </w:t>
       </w:r>
     </w:p>
     <w:p>
@@ -609,7 +694,6 @@
           <w:ilvl w:val="1"/>
           <w:numId w:val="1"/>
         </w:numPr>
-        <w:suppressAutoHyphens w:val="true"/>
         <w:jc w:val="both"/>
         <w:rPr/>
       </w:pPr>
@@ -619,14 +703,14 @@
           <w:sz w:val="20"/>
           <w:szCs w:val="20"/>
         </w:rPr>
-        <w:t>Backup Copies</w:t>
-      </w:r>
-      <w:r>
-        <w:rPr>
-          <w:sz w:val="20"/>
-          <w:szCs w:val="20"/>
-        </w:rPr>
-        <w:t>. You may copy the Software in machine-readable form for backup purposes only, provided that any backup copies are solely for personal use.</w:t>
+        <w:t>Data Usage.</w:t>
+      </w:r>
+      <w:r>
+        <w:rPr>
+          <w:sz w:val="20"/>
+          <w:szCs w:val="20"/>
+        </w:rPr>
+        <w:t xml:space="preserve"> Endless may process and use the data it collects about your usage (collectively, the Usage Information), and may share the Usage Information in an anonymous and aggregate form with third parties including, but not limited to, current and potential content providers, app developers, hardware manufacturers who ship the OS, investors. In addition, when legally required, Usage Information may be shared with government agencies.</w:t>
       </w:r>
     </w:p>
     <w:p>
@@ -636,47 +720,146 @@
           <w:ilvl w:val="0"/>
           <w:numId w:val="1"/>
         </w:numPr>
-        <w:suppressAutoHyphens w:val="true"/>
         <w:jc w:val="both"/>
         <w:rPr>
           <w:sz w:val="20"/>
           <w:szCs w:val="20"/>
         </w:rPr>
       </w:pPr>
-      <w:bookmarkStart w:id="0" w:name="_Ref315450713"/>
-      <w:bookmarkStart w:id="1" w:name="_Ref341270068"/>
-      <w:r>
-        <w:rPr>
-          <w:b/>
-          <w:bCs/>
-          <w:sz w:val="20"/>
-          <w:szCs w:val="20"/>
-        </w:rPr>
-        <w:t>Eligibility</w:t>
-      </w:r>
-      <w:r>
-        <w:rPr>
-          <w:bCs/>
-          <w:sz w:val="20"/>
-          <w:szCs w:val="20"/>
-        </w:rPr>
-        <w:t xml:space="preserve">. </w:t>
-      </w:r>
-      <w:r>
-        <w:rPr>
-          <w:sz w:val="20"/>
-          <w:szCs w:val="20"/>
-        </w:rPr>
-        <w:t>By agreeing to these Terms, you represent and warrant to us: (a) that you are legally able to contract with us, and if you are under age, that a legal guardian, tutor or parent has agreed to the terms; (b) that you have not previously been suspended or removed from the Service; and (c) that your registration and your use of the Service is in compliance with any and all applicable laws and regulations. If you are using the Service on behalf of an entity, organization, or company</w:t>
-      </w:r>
-      <w:bookmarkEnd w:id="0"/>
-      <w:bookmarkEnd w:id="1"/>
-      <w:r>
-        <w:rPr>
-          <w:sz w:val="20"/>
-          <w:szCs w:val="20"/>
-        </w:rPr>
-        <w:t>, you represent and warrant that you have the authority to bind that entity, organization, or company to these Terms and you agree to be bound by these Terms on behalf of that entity, organization, or company.</w:t>
+      <w:bookmarkStart w:id="5" w:name="_Ref314760608"/>
+      <w:bookmarkStart w:id="6" w:name="_Ref341218788"/>
+      <w:bookmarkStart w:id="7" w:name="__RefNumPara__1376_2066426327"/>
+      <w:bookmarkStart w:id="8" w:name="_Ref341270123"/>
+      <w:bookmarkEnd w:id="7"/>
+      <w:bookmarkEnd w:id="8"/>
+      <w:r>
+        <w:rPr>
+          <w:b/>
+          <w:sz w:val="20"/>
+          <w:szCs w:val="20"/>
+        </w:rPr>
+        <w:t>Prohibited Conduct</w:t>
+      </w:r>
+      <w:bookmarkEnd w:id="5"/>
+      <w:bookmarkEnd w:id="6"/>
+      <w:r>
+        <w:rPr>
+          <w:sz w:val="20"/>
+          <w:szCs w:val="20"/>
+        </w:rPr>
+        <w:t>. You will not:</w:t>
+      </w:r>
+    </w:p>
+    <w:p>
+      <w:pPr>
+        <w:pStyle w:val="Outlinenumbered"/>
+        <w:numPr>
+          <w:ilvl w:val="1"/>
+          <w:numId w:val="1"/>
+        </w:numPr>
+        <w:jc w:val="both"/>
+        <w:rPr>
+          <w:sz w:val="20"/>
+          <w:szCs w:val="20"/>
+        </w:rPr>
+      </w:pPr>
+      <w:r>
+        <w:rPr>
+          <w:sz w:val="20"/>
+          <w:szCs w:val="20"/>
+        </w:rPr>
+        <w:t>use the Service for any fraudulent or illegal purpose, or in violation of any local, state, national, or international law;</w:t>
+      </w:r>
+    </w:p>
+    <w:p>
+      <w:pPr>
+        <w:pStyle w:val="Outlinenumbered"/>
+        <w:numPr>
+          <w:ilvl w:val="1"/>
+          <w:numId w:val="1"/>
+        </w:numPr>
+        <w:jc w:val="both"/>
+        <w:rPr>
+          <w:sz w:val="20"/>
+          <w:szCs w:val="20"/>
+        </w:rPr>
+      </w:pPr>
+      <w:r>
+        <w:rPr>
+          <w:sz w:val="20"/>
+          <w:szCs w:val="20"/>
+        </w:rPr>
+        <w:t xml:space="preserve">violate the rights of third parties, including by infringing or misappropriating third-party intellectual property rights; </w:t>
+      </w:r>
+    </w:p>
+    <w:p>
+      <w:pPr>
+        <w:pStyle w:val="Outlinenumbered"/>
+        <w:numPr>
+          <w:ilvl w:val="1"/>
+          <w:numId w:val="1"/>
+        </w:numPr>
+        <w:jc w:val="both"/>
+        <w:rPr/>
+      </w:pPr>
+      <w:r>
+        <w:rPr>
+          <w:sz w:val="20"/>
+          <w:szCs w:val="20"/>
+        </w:rPr>
+        <w:t xml:space="preserve">attempt to do any of the foregoing in this Section </w:t>
+      </w:r>
+      <w:r>
+        <w:rPr>
+          <w:sz w:val="20"/>
+          <w:szCs w:val="20"/>
+        </w:rPr>
+        <w:fldChar w:fldCharType="begin"/>
+      </w:r>
+      <w:r>
+        <w:instrText> REF _Ref341218788 \r \h </w:instrText>
+      </w:r>
+      <w:r>
+        <w:fldChar w:fldCharType="separate"/>
+      </w:r>
+      <w:r>
+        <w:t>5</w:t>
+      </w:r>
+      <w:r>
+        <w:fldChar w:fldCharType="end"/>
+      </w:r>
+      <w:r>
+        <w:rPr>
+          <w:sz w:val="20"/>
+          <w:szCs w:val="20"/>
+        </w:rPr>
+        <w:t xml:space="preserve">, or assist or permit any persons in engaging or attempting to engage in any of the activities described in this Section </w:t>
+      </w:r>
+      <w:r>
+        <w:rPr>
+          <w:sz w:val="20"/>
+          <w:szCs w:val="20"/>
+        </w:rPr>
+        <w:fldChar w:fldCharType="begin"/>
+      </w:r>
+      <w:r>
+        <w:instrText> REF _Ref341218788 \r \h </w:instrText>
+      </w:r>
+      <w:r>
+        <w:fldChar w:fldCharType="separate"/>
+      </w:r>
+      <w:r>
+        <w:t>5</w:t>
+      </w:r>
+      <w:r>
+        <w:fldChar w:fldCharType="end"/>
+      </w:r>
+      <w:r>
+        <w:rPr>
+          <w:sz w:val="20"/>
+          <w:szCs w:val="20"/>
+        </w:rPr>
+        <w:t>.</w:t>
       </w:r>
     </w:p>
     <w:p>
@@ -686,56 +869,12 @@
           <w:ilvl w:val="0"/>
           <w:numId w:val="1"/>
         </w:numPr>
-        <w:suppressAutoHyphens w:val="true"/>
         <w:jc w:val="both"/>
         <w:rPr/>
       </w:pPr>
-      <w:r>
-        <w:rPr>
-          <w:b/>
-          <w:sz w:val="20"/>
-          <w:szCs w:val="20"/>
-        </w:rPr>
-        <w:t>Content Disclaimer</w:t>
-      </w:r>
-      <w:r>
-        <w:rPr>
-          <w:sz w:val="20"/>
-          <w:szCs w:val="20"/>
-        </w:rPr>
-        <w:t>. You understand that when using the Service you may be exposed to content from a variety of sources, not necessarily our own, and acknowledge that content on the Service may be inaccurate, offensive, indecent or objectionable. Any content that you access on the internet using the Service is entirely independent of Endless and Endless is not responsible for such content. You agree to waive, and hereby do waive, any legal or equitable rights or remedies you have or may have against Endless with respect to such content and we expressly disclaim any and all liability in connection with such content, and any impact such content might have on the operation of the Service.</w:t>
-      </w:r>
-    </w:p>
-    <w:p>
-      <w:pPr>
-        <w:pStyle w:val="Outlinenumbered"/>
-        <w:numPr>
-          <w:ilvl w:val="0"/>
-          <w:numId w:val="1"/>
-        </w:numPr>
-        <w:suppressAutoHyphens w:val="true"/>
-        <w:jc w:val="both"/>
-        <w:rPr/>
-      </w:pPr>
-      <w:bookmarkStart w:id="2" w:name="_Ref367100690"/>
-      <w:bookmarkEnd w:id="2"/>
-      <w:r>
-        <w:rPr>
-          <w:b/>
-          <w:sz w:val="20"/>
-          <w:szCs w:val="20"/>
-        </w:rPr>
-        <w:t>Anonymous Information.</w:t>
-      </w:r>
-      <w:r>
-        <w:rPr>
-          <w:b w:val="false"/>
-          <w:bCs w:val="false"/>
-          <w:sz w:val="20"/>
-          <w:szCs w:val="20"/>
-        </w:rPr>
-        <w:t xml:space="preserve"> By using the Service, you agree to Endless collecting certain information which is reported to us periodically by the OS over the internet. This information will include the version of the OS which was installed and is currently being used, the device that is being used to run the OS and its approximate location, and how long the OS has been installed on that device (collectively “</w:t>
-      </w:r>
+      <w:bookmarkStart w:id="9" w:name="_Ref329019115"/>
+      <w:bookmarkStart w:id="10" w:name="_Ref314748914"/>
+      <w:bookmarkEnd w:id="10"/>
       <w:r>
         <w:rPr>
           <w:b/>
@@ -743,205 +882,16 @@
           <w:sz w:val="20"/>
           <w:szCs w:val="20"/>
         </w:rPr>
-        <w:t>Anonymous Information</w:t>
-      </w:r>
-      <w:r>
-        <w:rPr>
-          <w:b w:val="false"/>
-          <w:bCs w:val="false"/>
-          <w:sz w:val="20"/>
-          <w:szCs w:val="20"/>
-        </w:rPr>
-        <w:t>”), but will not include any personally identifiable information or information that can be used to track the activities of individual users over time. You agree that Endless may process and use this Anonymous Information in an anonymous and aggregate form, and may share the Anonymous Information with third parties including, but not limited to, current and potential content providers, app developers, hardware manufacturers who ship the OS, investors, and with any law enforcement or government agency which Endless is required to disclose the information to by law. This Anonymous Information collection is separate from and in addition to our more detailed user metrics system, which is optional and can be enabled and disabled using the “Privacy” settings in the control center within the OS.</w:t>
-      </w:r>
-    </w:p>
-    <w:p>
-      <w:pPr>
-        <w:pStyle w:val="Outlinenumbered"/>
-        <w:numPr>
-          <w:ilvl w:val="0"/>
-          <w:numId w:val="1"/>
-        </w:numPr>
-        <w:suppressAutoHyphens w:val="true"/>
-        <w:jc w:val="both"/>
-        <w:rPr>
-          <w:sz w:val="20"/>
-          <w:szCs w:val="20"/>
-        </w:rPr>
-      </w:pPr>
-      <w:bookmarkStart w:id="3" w:name="_Ref314760608"/>
-      <w:bookmarkStart w:id="4" w:name="_Ref341218788"/>
-      <w:bookmarkStart w:id="5" w:name="__RefNumPara__1376_2066426327"/>
-      <w:bookmarkEnd w:id="5"/>
-      <w:r>
-        <w:rPr>
-          <w:b/>
-          <w:sz w:val="20"/>
-          <w:szCs w:val="20"/>
-        </w:rPr>
-        <w:t>Prohibited Conduct</w:t>
-      </w:r>
-      <w:bookmarkEnd w:id="3"/>
-      <w:bookmarkEnd w:id="4"/>
-      <w:r>
-        <w:rPr>
-          <w:sz w:val="20"/>
-          <w:szCs w:val="20"/>
-        </w:rPr>
-        <w:t>. BY USING THE SERVICE YOU AGREE NOT TO:</w:t>
-      </w:r>
-    </w:p>
-    <w:p>
-      <w:pPr>
-        <w:pStyle w:val="Outlinenumbered"/>
-        <w:numPr>
-          <w:ilvl w:val="1"/>
-          <w:numId w:val="1"/>
-        </w:numPr>
-        <w:suppressAutoHyphens w:val="true"/>
-        <w:jc w:val="both"/>
-        <w:rPr>
-          <w:sz w:val="20"/>
-          <w:szCs w:val="20"/>
-        </w:rPr>
-      </w:pPr>
-      <w:r>
-        <w:rPr>
-          <w:sz w:val="20"/>
-          <w:szCs w:val="20"/>
-        </w:rPr>
-        <w:t>use the Service for any illegal purpose, or in violation of any local, state, national, or international law;</w:t>
-      </w:r>
-    </w:p>
-    <w:p>
-      <w:pPr>
-        <w:pStyle w:val="Outlinenumbered"/>
-        <w:numPr>
-          <w:ilvl w:val="1"/>
-          <w:numId w:val="1"/>
-        </w:numPr>
-        <w:suppressAutoHyphens w:val="true"/>
-        <w:jc w:val="both"/>
-        <w:rPr>
-          <w:sz w:val="20"/>
-          <w:szCs w:val="20"/>
-        </w:rPr>
-      </w:pPr>
-      <w:r>
-        <w:rPr>
-          <w:sz w:val="20"/>
-          <w:szCs w:val="20"/>
-        </w:rPr>
-        <w:t xml:space="preserve">violate the rights of third parties, including by infringing or misappropriating third party intellectual property rights; </w:t>
-      </w:r>
-    </w:p>
-    <w:p>
-      <w:pPr>
-        <w:pStyle w:val="Outlinenumbered"/>
-        <w:numPr>
-          <w:ilvl w:val="1"/>
-          <w:numId w:val="1"/>
-        </w:numPr>
-        <w:suppressAutoHyphens w:val="true"/>
-        <w:jc w:val="both"/>
-        <w:rPr>
-          <w:sz w:val="20"/>
-          <w:szCs w:val="20"/>
-        </w:rPr>
-      </w:pPr>
-      <w:r>
-        <w:rPr>
-          <w:sz w:val="20"/>
-          <w:szCs w:val="20"/>
-        </w:rPr>
-        <w:t xml:space="preserve">perform any fraudulent activity including impersonating any person or entity, claiming false affiliations, accessing the Service on behalf of others without permission, or falsifying your age or date of birth; </w:t>
-      </w:r>
-    </w:p>
-    <w:p>
-      <w:pPr>
-        <w:pStyle w:val="Outlinenumbered"/>
-        <w:numPr>
-          <w:ilvl w:val="1"/>
-          <w:numId w:val="1"/>
-        </w:numPr>
-        <w:suppressAutoHyphens w:val="true"/>
-        <w:jc w:val="both"/>
-        <w:rPr/>
-      </w:pPr>
-      <w:r>
-        <w:rPr>
-          <w:sz w:val="20"/>
-          <w:szCs w:val="20"/>
-        </w:rPr>
-        <w:t xml:space="preserve">attempt to do any of the foregoing in this Section </w:t>
-      </w:r>
-      <w:r>
-        <w:rPr>
-          <w:sz w:val="20"/>
-          <w:szCs w:val="20"/>
-        </w:rPr>
-        <w:fldChar w:fldCharType="begin"/>
-      </w:r>
-      <w:r>
-        <w:instrText> REF _Ref341218788 \r \h </w:instrText>
-      </w:r>
-      <w:r>
-        <w:fldChar w:fldCharType="separate"/>
-      </w:r>
-      <w:r>
-        <w:t>5</w:t>
-      </w:r>
-      <w:r>
-        <w:fldChar w:fldCharType="end"/>
-      </w:r>
-      <w:r>
-        <w:rPr>
-          <w:sz w:val="20"/>
-          <w:szCs w:val="20"/>
-        </w:rPr>
-        <w:t xml:space="preserve">, or assist or permit any persons in engaging or attempting to engage in any of the activities described in this Section </w:t>
-      </w:r>
-      <w:r>
-        <w:rPr>
-          <w:sz w:val="20"/>
-          <w:szCs w:val="20"/>
-        </w:rPr>
-        <w:fldChar w:fldCharType="begin"/>
-      </w:r>
-      <w:r>
-        <w:instrText> REF _Ref341218788 \r \h </w:instrText>
-      </w:r>
-      <w:r>
-        <w:fldChar w:fldCharType="separate"/>
-      </w:r>
-      <w:r>
-        <w:t>5</w:t>
-      </w:r>
-      <w:r>
-        <w:fldChar w:fldCharType="end"/>
-      </w:r>
-      <w:r>
-        <w:rPr>
-          <w:sz w:val="20"/>
-          <w:szCs w:val="20"/>
-        </w:rPr>
-        <w:t>.</w:t>
-      </w:r>
-    </w:p>
-    <w:p>
-      <w:pPr>
-        <w:pStyle w:val="Outlinenumbered"/>
-        <w:numPr>
-          <w:ilvl w:val="0"/>
-          <w:numId w:val="1"/>
-        </w:numPr>
-        <w:suppressAutoHyphens w:val="true"/>
-        <w:jc w:val="both"/>
-        <w:rPr/>
-      </w:pPr>
-      <w:bookmarkStart w:id="6" w:name="_Ref329019115"/>
-      <w:bookmarkStart w:id="7" w:name="_Ref314748914"/>
-      <w:bookmarkEnd w:id="7"/>
+        <w:t xml:space="preserve">Termination of Use; Discontinuation </w:t>
+      </w:r>
+      <w:r>
+        <w:rPr>
+          <w:b/>
+          <w:sz w:val="20"/>
+          <w:szCs w:val="20"/>
+        </w:rPr>
+        <w:t>and</w:t>
+      </w:r>
       <w:r>
         <w:rPr>
           <w:b/>
@@ -949,34 +899,17 @@
           <w:sz w:val="20"/>
           <w:szCs w:val="20"/>
         </w:rPr>
-        <w:t xml:space="preserve">Termination of Use; Discontinuation </w:t>
-      </w:r>
-      <w:r>
-        <w:rPr>
-          <w:b/>
-          <w:sz w:val="20"/>
-          <w:szCs w:val="20"/>
-        </w:rPr>
-        <w:t>and</w:t>
-      </w:r>
-      <w:r>
-        <w:rPr>
-          <w:b/>
+        <w:t xml:space="preserve"> Modification of the Service</w:t>
+      </w:r>
+      <w:r>
+        <w:rPr>
           <w:bCs/>
           <w:sz w:val="20"/>
           <w:szCs w:val="20"/>
         </w:rPr>
-        <w:t xml:space="preserve"> Modification of the Service</w:t>
-      </w:r>
-      <w:r>
-        <w:rPr>
-          <w:bCs/>
-          <w:sz w:val="20"/>
-          <w:szCs w:val="20"/>
-        </w:rPr>
-        <w:t xml:space="preserve">. If you violate any provision of these Terms, your permission to use the Service will terminate automatically. Additionally, Endless, in its sole discretion may suspend or terminate your access to the Service at any time, with or without notice. We also reserve the right to modify or discontinue the Service at any time (including, without limitation, by limiting or discontinuing certain features of the Service) without notice to you. We will have no liability whatsoever on account of any change to the Service or any suspension or termination of your access to or use of the Service. You may terminate these Terms at any time by contacting customer service at </w:t>
-      </w:r>
-      <w:hyperlink r:id="rId3">
+        <w:t xml:space="preserve">. If you violate any provision of these Terms, your permission to use the Service will terminate automatically. Additionally, Endless, in its sole discretion may suspend or terminate your access to the Service at any time, with or without notice. We also reserve the right to modify or discontinue the Service at any time (including, without limitation, by limiting or discontinuing certain features of the Service) without notice to you. You may terminate these Terms at any time by contacting customer service at </w:t>
+      </w:r>
+      <w:hyperlink r:id="rId4">
         <w:r>
           <w:rPr>
             <w:rStyle w:val="InternetLink"/>
@@ -995,7 +928,7 @@
         </w:rPr>
         <w:t>. If you terminate these Terms, you will remain obligated to pay all outstanding fees, if any, relating to your use of the Service incurred prior to termination.</w:t>
       </w:r>
-      <w:bookmarkEnd w:id="6"/>
+      <w:bookmarkEnd w:id="9"/>
       <w:r>
         <w:rPr>
           <w:bCs/>
@@ -1012,11 +945,11 @@
           <w:ilvl w:val="0"/>
           <w:numId w:val="1"/>
         </w:numPr>
-        <w:suppressAutoHyphens w:val="true"/>
         <w:jc w:val="both"/>
         <w:rPr/>
       </w:pPr>
-      <w:bookmarkStart w:id="8" w:name="_Ref315034760"/>
+      <w:bookmarkStart w:id="11" w:name="_Ref315034760"/>
+      <w:bookmarkEnd w:id="11"/>
       <w:r>
         <w:rPr>
           <w:b/>
@@ -1055,13 +988,13 @@
         <w:fldChar w:fldCharType="begin"/>
       </w:r>
       <w:r>
-        <w:instrText> REF __RefHeading__1486_1251427356 \r \h </w:instrText>
+        <w:instrText> REF _Ref402196241 \r \h </w:instrText>
       </w:r>
       <w:r>
         <w:fldChar w:fldCharType="separate"/>
       </w:r>
       <w:r>
-        <w:t>10</w:t>
+        <w:t>9</w:t>
       </w:r>
       <w:r>
         <w:fldChar w:fldCharType="end"/>
@@ -1081,7 +1014,6 @@
           <w:ilvl w:val="0"/>
           <w:numId w:val="1"/>
         </w:numPr>
-        <w:suppressAutoHyphens w:val="true"/>
         <w:jc w:val="both"/>
         <w:rPr>
           <w:bCs/>
@@ -1089,7 +1021,8 @@
           <w:szCs w:val="20"/>
         </w:rPr>
       </w:pPr>
-      <w:bookmarkStart w:id="9" w:name="_Ref337650008"/>
+      <w:bookmarkStart w:id="12" w:name="_Ref337650008"/>
+      <w:bookmarkEnd w:id="12"/>
       <w:r>
         <w:rPr>
           <w:b/>
@@ -1105,7 +1038,26 @@
           <w:sz w:val="20"/>
           <w:szCs w:val="20"/>
         </w:rPr>
-        <w:t>. Any translation of these Terms is done for local requirements and in the event of a dispute between the English and any non-English versions, the English version will govern, to the extent not prohibited by applicable law. The Service, including Third Party Software, may not be available in all languages or in all countries, and Endless makes no representation that the Service is appropriate or available for use in any particular location. To the extent you choose to use or access the Service, including Third Party Software, you do so at your own initiative and are responsible for compliance with any applicable laws, including but not limited to applicable local laws and privacy and data collection laws.</w:t>
+        <w:t xml:space="preserve">. In the event of a dispute between the English version of these terms and any translated versions, the </w:t>
+      </w:r>
+      <w:hyperlink r:id="rId5">
+        <w:r>
+          <w:rPr>
+            <w:rStyle w:val="InternetLink"/>
+            <w:bCs/>
+            <w:sz w:val="20"/>
+            <w:szCs w:val="20"/>
+          </w:rPr>
+          <w:t>English</w:t>
+        </w:r>
+      </w:hyperlink>
+      <w:r>
+        <w:rPr>
+          <w:bCs/>
+          <w:sz w:val="20"/>
+          <w:szCs w:val="20"/>
+        </w:rPr>
+        <w:t xml:space="preserve"> version will govern, to the extent not prohibited by applicable law. The Service, including Third Party Software, may not be available in all languages or in all countries, and Endless makes no representation that the Service is appropriate or available for use in any particular location.</w:t>
       </w:r>
     </w:p>
     <w:p>
@@ -1115,72 +1067,22 @@
           <w:ilvl w:val="0"/>
           <w:numId w:val="1"/>
         </w:numPr>
-        <w:suppressAutoHyphens w:val="true"/>
         <w:jc w:val="both"/>
-        <w:rPr/>
-      </w:pPr>
-      <w:bookmarkStart w:id="10" w:name="_Ref402195499"/>
-      <w:r>
-        <w:rPr>
-          <w:b/>
-          <w:sz w:val="20"/>
-          <w:szCs w:val="20"/>
-        </w:rPr>
-        <w:t>Ownership; Proprietary Rights</w:t>
-      </w:r>
-      <w:r>
-        <w:rPr>
-          <w:sz w:val="20"/>
-          <w:szCs w:val="20"/>
-        </w:rPr>
-        <w:t>. The Service is owned and operated by Endless and our third party licensors. The Software, any device hardware, firmware and other software embedded in or distributed with a device with the OS pre-loaded, visual interfaces, graphics, design, compilation, information, data, computer code (including source code or object code), products, software, services, and all other elements of the Service (the “</w:t>
-      </w:r>
-      <w:r>
-        <w:rPr>
-          <w:b/>
-          <w:sz w:val="20"/>
-          <w:szCs w:val="20"/>
-        </w:rPr>
-        <w:t>Materials</w:t>
-      </w:r>
-      <w:r>
-        <w:rPr>
-          <w:sz w:val="20"/>
-          <w:szCs w:val="20"/>
-        </w:rPr>
-        <w:t>”) provided by Endless and our third party licensors are protected by all relevant intellectual property and proprietary rights and applicable laws. Except for any purchased device hardware, all Materials are the property of Endless or our third-party licensors. Except as expressly authorized by Endless or our applicable third party licensor or as required by applicable law, you may not make use of the Materials. Endless reserves all rights to the Materials not granted expressly in these Terms.</w:t>
-      </w:r>
-      <w:bookmarkEnd w:id="8"/>
-      <w:bookmarkEnd w:id="9"/>
-      <w:bookmarkEnd w:id="10"/>
-      <w:r>
-        <w:rPr>
-          <w:sz w:val="20"/>
-          <w:szCs w:val="20"/>
-        </w:rPr>
-        <w:t xml:space="preserve"> </w:t>
-      </w:r>
-    </w:p>
-    <w:p>
-      <w:pPr>
-        <w:pStyle w:val="Outlinenumbered"/>
-        <w:numPr>
-          <w:ilvl w:val="0"/>
-          <w:numId w:val="1"/>
-        </w:numPr>
-        <w:suppressAutoHyphens w:val="true"/>
-        <w:jc w:val="both"/>
-        <w:rPr>
-          <w:b/>
-          <w:b/>
-          <w:sz w:val="20"/>
-          <w:szCs w:val="20"/>
-        </w:rPr>
-      </w:pPr>
-      <w:bookmarkStart w:id="11" w:name="_Ref402188622"/>
-      <w:bookmarkStart w:id="12" w:name="_Ref402196241"/>
-      <w:bookmarkStart w:id="13" w:name="__RefHeading__1486_1251427356"/>
-      <w:bookmarkEnd w:id="13"/>
+        <w:rPr>
+          <w:b/>
+          <w:b/>
+          <w:sz w:val="20"/>
+          <w:szCs w:val="20"/>
+        </w:rPr>
+      </w:pPr>
+      <w:bookmarkStart w:id="13" w:name="_Ref402188622"/>
+      <w:bookmarkStart w:id="14" w:name="_Ref402196241"/>
+      <w:bookmarkStart w:id="15" w:name="__RefHeading__1486_1251427356"/>
+      <w:bookmarkStart w:id="16" w:name="_Ref33765000820"/>
+      <w:bookmarkStart w:id="17" w:name="_Ref31503476020"/>
+      <w:bookmarkEnd w:id="15"/>
+      <w:bookmarkEnd w:id="16"/>
+      <w:bookmarkEnd w:id="17"/>
       <w:r>
         <w:rPr>
           <w:b/>
@@ -1196,7 +1098,7 @@
         </w:rPr>
         <w:t>.</w:t>
       </w:r>
-      <w:bookmarkEnd w:id="12"/>
+      <w:bookmarkEnd w:id="14"/>
       <w:r>
         <w:rPr>
           <w:b/>
@@ -1213,7 +1115,6 @@
           <w:ilvl w:val="1"/>
           <w:numId w:val="1"/>
         </w:numPr>
-        <w:suppressAutoHyphens w:val="true"/>
         <w:jc w:val="both"/>
         <w:rPr/>
       </w:pPr>
@@ -1230,7 +1131,7 @@
           <w:sz w:val="20"/>
           <w:szCs w:val="20"/>
         </w:rPr>
-        <w:t>. The Materials may contain or be accompanied by materials, including software code, provided by third parties (“</w:t>
+        <w:t>. The Service contains materials, including software code, provided by third parties (“</w:t>
       </w:r>
       <w:r>
         <w:rPr>
@@ -1260,7 +1161,7 @@
           <w:sz w:val="20"/>
           <w:szCs w:val="20"/>
         </w:rPr>
-        <w:t xml:space="preserve">”), not any license contained in the Terms. Endless will not provide updates, maintenance, warranty, technical or other support or services for Third Party Software. We have no obligation to provide any technical or other support for Third Party Software or third party services.  Your use of the Third Party Software in conjunction with the Service in a manner consistent with the Terms is permitted, however, you may have broader rights under the applicable Third Party Terms and nothing in the Terms is intended to impose further restrictions on your use of the Third Party Software.  In addition to Sections </w:t>
+        <w:t xml:space="preserve">”). Endless has no obligation to provide updates, maintenance, warranty, technical or other support or services for Third Party Software or third-party services.  Your use of the Third Party Software in conjunction with the Service in a manner consistent with the Terms is permitted. You may have broader rights under the applicable Third Party Terms and nothing in the Terms is intended to impose further restrictions on your use of the Third Party Software.  In addition to Sections </w:t>
       </w:r>
       <w:r>
         <w:rPr>
@@ -1276,7 +1177,7 @@
         <w:fldChar w:fldCharType="separate"/>
       </w:r>
       <w:r>
-        <w:t>10.3</w:t>
+        <w:t>9.3</w:t>
       </w:r>
       <w:r>
         <w:fldChar w:fldCharType="end"/>
@@ -1302,7 +1203,7 @@
         <w:fldChar w:fldCharType="separate"/>
       </w:r>
       <w:r>
-        <w:t>10.5</w:t>
+        <w:t>9.4</w:t>
       </w:r>
       <w:r>
         <w:fldChar w:fldCharType="end"/>
@@ -1314,7 +1215,7 @@
         </w:rPr>
         <w:t xml:space="preserve"> below, you can find certain required notices and other information regarding Third Party Software, including open source software, </w:t>
       </w:r>
-      <w:hyperlink r:id="rId4">
+      <w:hyperlink r:id="rId6">
         <w:r>
           <w:rPr>
             <w:rStyle w:val="InternetLink"/>
@@ -1330,9 +1231,36 @@
           <w:sz w:val="20"/>
           <w:szCs w:val="20"/>
         </w:rPr>
-        <w:t xml:space="preserve">. In addition, Endless displays some of the open source components included in the Third Party Software on our public GitHub account, located at </w:t>
-      </w:r>
-      <w:hyperlink r:id="rId5">
+        <w:t xml:space="preserve">. </w:t>
+      </w:r>
+    </w:p>
+    <w:p>
+      <w:pPr>
+        <w:pStyle w:val="Outlinenumbered"/>
+        <w:numPr>
+          <w:ilvl w:val="1"/>
+          <w:numId w:val="1"/>
+        </w:numPr>
+        <w:jc w:val="both"/>
+        <w:rPr/>
+      </w:pPr>
+      <w:bookmarkStart w:id="18" w:name="_Ref402194666"/>
+      <w:r>
+        <w:rPr>
+          <w:b/>
+          <w:sz w:val="20"/>
+          <w:szCs w:val="20"/>
+        </w:rPr>
+        <w:t>Open Source Modification</w:t>
+      </w:r>
+      <w:r>
+        <w:rPr>
+          <w:sz w:val="20"/>
+          <w:szCs w:val="20"/>
+        </w:rPr>
+        <w:t xml:space="preserve">. Endless makes available some of the open source components included in the Third Party Software on our public GitHub account, located at </w:t>
+      </w:r>
+      <w:hyperlink r:id="rId7">
         <w:r>
           <w:rPr>
             <w:rStyle w:val="InternetLink"/>
@@ -1348,33 +1276,16 @@
           <w:sz w:val="20"/>
           <w:szCs w:val="20"/>
         </w:rPr>
-        <w:t xml:space="preserve">. Endless does not represent or warrant that the licensing information provided therein or herein is correct or error-free and you should investigate the Software you intend to use to confirm the accuracy of the license terms for that Software. You are also encouraged to notify us of any inaccurate information or errors found in these notices by contacting us via the methods provided in Section </w:t>
-      </w:r>
-      <w:r>
-        <w:rPr>
-          <w:sz w:val="20"/>
-          <w:szCs w:val="20"/>
-        </w:rPr>
-        <w:fldChar w:fldCharType="begin"/>
-      </w:r>
-      <w:r>
-        <w:instrText> REF _Ref374968710 \r \h </w:instrText>
-      </w:r>
-      <w:r>
-        <w:fldChar w:fldCharType="separate"/>
-      </w:r>
-      <w:r>
-        <w:t>19</w:t>
-      </w:r>
-      <w:r>
-        <w:fldChar w:fldCharType="end"/>
-      </w:r>
-      <w:r>
-        <w:rPr>
-          <w:sz w:val="20"/>
-          <w:szCs w:val="20"/>
-        </w:rPr>
-        <w:t xml:space="preserve"> below. </w:t>
+        <w:t xml:space="preserve">. Endless does not represent or warrant that the licensing information provided is correct or error-free, and we encourage you to to notify us of any inaccurate information. If you make modifications to any open source software contained in the Service, </w:t>
+      </w:r>
+      <w:bookmarkEnd w:id="13"/>
+      <w:bookmarkEnd w:id="18"/>
+      <w:r>
+        <w:rPr>
+          <w:sz w:val="20"/>
+          <w:szCs w:val="20"/>
+        </w:rPr>
+        <w:t>Endless updates may overwrite such modifications without warning.</w:t>
       </w:r>
     </w:p>
     <w:p>
@@ -1384,48 +1295,10 @@
           <w:ilvl w:val="1"/>
           <w:numId w:val="1"/>
         </w:numPr>
-        <w:suppressAutoHyphens w:val="true"/>
         <w:jc w:val="both"/>
         <w:rPr/>
       </w:pPr>
-      <w:bookmarkStart w:id="14" w:name="_Ref402194666"/>
-      <w:r>
-        <w:rPr>
-          <w:b/>
-          <w:sz w:val="20"/>
-          <w:szCs w:val="20"/>
-        </w:rPr>
-        <w:t>Open Source Modification</w:t>
-      </w:r>
-      <w:r>
-        <w:rPr>
-          <w:sz w:val="20"/>
-          <w:szCs w:val="20"/>
-        </w:rPr>
-        <w:t>. You may modify Third Party Software offered under an open source license as long as</w:t>
-      </w:r>
-      <w:bookmarkEnd w:id="11"/>
-      <w:bookmarkEnd w:id="14"/>
-      <w:r>
-        <w:rPr>
-          <w:sz w:val="20"/>
-          <w:szCs w:val="20"/>
-        </w:rPr>
-        <w:t xml:space="preserve"> you otherwise comply with these Terms and the applicable Third Party Terms. Periodic OS updates may overwrite user modifications.</w:t>
-      </w:r>
-    </w:p>
-    <w:p>
-      <w:pPr>
-        <w:pStyle w:val="Outlinenumbered"/>
-        <w:numPr>
-          <w:ilvl w:val="1"/>
-          <w:numId w:val="1"/>
-        </w:numPr>
-        <w:suppressAutoHyphens w:val="true"/>
-        <w:jc w:val="both"/>
-        <w:rPr/>
-      </w:pPr>
-      <w:bookmarkStart w:id="15" w:name="_Ref402191977"/>
+      <w:bookmarkStart w:id="19" w:name="_Ref402191977"/>
       <w:r>
         <w:rPr>
           <w:b/>
@@ -1441,7 +1314,7 @@
         </w:rPr>
         <w:t>. Use of Google Inc.’s software and services in the Service is subject to the Google terms of service (</w:t>
       </w:r>
-      <w:hyperlink r:id="rId6">
+      <w:hyperlink r:id="rId8">
         <w:r>
           <w:rPr>
             <w:rStyle w:val="InternetLink"/>
@@ -1457,16 +1330,9 @@
           <w:sz w:val="20"/>
           <w:szCs w:val="20"/>
         </w:rPr>
-        <w:t>) and to Google's privacy policy</w:t>
-      </w:r>
-      <w:r>
-        <w:rPr>
-          <w:sz w:val="20"/>
-          <w:szCs w:val="20"/>
-        </w:rPr>
-        <w:t xml:space="preserve"> (</w:t>
-      </w:r>
-      <w:hyperlink r:id="rId7">
+        <w:t>) and to Google's privacy policy (</w:t>
+      </w:r>
+      <w:hyperlink r:id="rId9">
         <w:r>
           <w:rPr>
             <w:rStyle w:val="InternetLink"/>
@@ -1492,7 +1358,6 @@
           <w:ilvl w:val="1"/>
           <w:numId w:val="1"/>
         </w:numPr>
-        <w:suppressAutoHyphens w:val="true"/>
         <w:jc w:val="both"/>
         <w:rPr/>
       </w:pPr>
@@ -1509,28 +1374,10 @@
           <w:sz w:val="20"/>
           <w:szCs w:val="20"/>
         </w:rPr>
-        <w:t>. Certain Third Party Software included in the Service are licensed under the terms of the GNU General Public License (GPL) or the GNU Library/Lesser General Public License (LGPL)</w:t>
-      </w:r>
-      <w:bookmarkStart w:id="16" w:name="_Ref402191989"/>
-      <w:bookmarkEnd w:id="15"/>
-      <w:r>
-        <w:rPr>
-          <w:sz w:val="20"/>
-          <w:szCs w:val="20"/>
-        </w:rPr>
-        <w:t xml:space="preserve">. Please see the GNU General Public License for more information around GNU Licensing: </w:t>
-      </w:r>
-      <w:hyperlink r:id="rId8">
-        <w:r>
-          <w:rPr>
-            <w:rStyle w:val="InternetLink"/>
-            <w:rFonts w:eastAsia="新細明體" w:eastAsiaTheme="majorEastAsia"/>
-            <w:sz w:val="20"/>
-            <w:szCs w:val="20"/>
-          </w:rPr>
-          <w:t>http://www.gnu.org/copyleft/gpl.html</w:t>
-        </w:r>
-      </w:hyperlink>
+        <w:t>. Certain Third Party Software included in the Service is licensed under the terms of the GNU General Public License (GPL) or the GNU Library/Lesser General Public License (LGPL)</w:t>
+      </w:r>
+      <w:bookmarkStart w:id="20" w:name="_Ref402191989"/>
+      <w:bookmarkEnd w:id="19"/>
       <w:r>
         <w:rPr>
           <w:sz w:val="20"/>
@@ -1552,7 +1399,7 @@
         <w:fldChar w:fldCharType="separate"/>
       </w:r>
       <w:r>
-        <w:t>10.6</w:t>
+        <w:t>9.5</w:t>
       </w:r>
       <w:r>
         <w:fldChar w:fldCharType="end"/>
@@ -1572,15 +1419,14 @@
           <w:ilvl w:val="1"/>
           <w:numId w:val="1"/>
         </w:numPr>
-        <w:suppressAutoHyphens w:val="true"/>
         <w:jc w:val="both"/>
         <w:rPr>
           <w:sz w:val="20"/>
           <w:szCs w:val="20"/>
         </w:rPr>
       </w:pPr>
-      <w:bookmarkStart w:id="17" w:name="__RefHeading__2672_1251427356"/>
-      <w:bookmarkEnd w:id="17"/>
+      <w:bookmarkStart w:id="21" w:name="__RefHeading__2672_1251427356"/>
+      <w:bookmarkEnd w:id="21"/>
       <w:r>
         <w:rPr>
           <w:b/>
@@ -1594,26 +1440,21 @@
           <w:sz w:val="20"/>
           <w:szCs w:val="20"/>
         </w:rPr>
-        <w:t>. Certain Third Party Terms, such as the GNU General Public License, GNU Lesser (or Library) General Public License, and Mozilla Public License, require Endless to make available the source code corresponding to free and open source binaries distributed under those Third Party Terms. You may obtain a complete machine-readable copy of the source code for such free software under the terms of the GPL or LGPL, without charge except for the costs of media, shipping and handling. If you would like to receive a copy of such source code, submit a request to Endless:</w:t>
+        <w:t>. Certain Third Party Terms, such as the GNU General Public License, GNU Lesser (or Library) General Public License, and Mozilla Public License, require Endless to make available the source code corresponding to free and open source binaries distributed under those Third Party Terms without charge except for the costs of media, shipping and handling. If you would like to receive a copy of such source code, submit a request to Endless:</w:t>
       </w:r>
     </w:p>
     <w:p>
       <w:pPr>
         <w:pStyle w:val="Outlinenumbered"/>
-        <w:numPr>
-          <w:ilvl w:val="0"/>
-          <w:numId w:val="0"/>
-        </w:numPr>
-        <w:ind w:left="0" w:hanging="0"/>
         <w:jc w:val="both"/>
         <w:rPr>
           <w:sz w:val="20"/>
           <w:szCs w:val="20"/>
         </w:rPr>
       </w:pPr>
-      <w:bookmarkStart w:id="18" w:name="_Ref402192987"/>
-      <w:bookmarkEnd w:id="16"/>
-      <w:bookmarkEnd w:id="18"/>
+      <w:bookmarkStart w:id="22" w:name="_Ref402192987"/>
+      <w:bookmarkEnd w:id="20"/>
+      <w:bookmarkEnd w:id="22"/>
       <w:r>
         <w:rPr>
           <w:sz w:val="20"/>
@@ -1628,7 +1469,7 @@
           <w:sz w:val="20"/>
           <w:szCs w:val="20"/>
         </w:rPr>
-        <w:t>By post</w:t>
+        <w:t>By postal mail</w:t>
       </w:r>
       <w:r>
         <w:rPr>
@@ -1641,12 +1482,7 @@
     <w:p>
       <w:pPr>
         <w:pStyle w:val="Outlinenumbered"/>
-        <w:numPr>
-          <w:ilvl w:val="0"/>
-          <w:numId w:val="0"/>
-        </w:numPr>
         <w:spacing w:before="0" w:after="0"/>
-        <w:ind w:left="0" w:hanging="0"/>
         <w:jc w:val="both"/>
         <w:rPr/>
       </w:pPr>
@@ -1663,12 +1499,7 @@
     <w:p>
       <w:pPr>
         <w:pStyle w:val="Outlinenumbered"/>
-        <w:numPr>
-          <w:ilvl w:val="0"/>
-          <w:numId w:val="0"/>
-        </w:numPr>
         <w:spacing w:before="0" w:after="0"/>
-        <w:ind w:left="0" w:hanging="0"/>
         <w:jc w:val="both"/>
         <w:rPr>
           <w:sz w:val="20"/>
@@ -1688,12 +1519,7 @@
     <w:p>
       <w:pPr>
         <w:pStyle w:val="Outlinenumbered"/>
-        <w:numPr>
-          <w:ilvl w:val="0"/>
-          <w:numId w:val="0"/>
-        </w:numPr>
         <w:spacing w:before="0" w:after="0"/>
-        <w:ind w:left="0" w:hanging="0"/>
         <w:jc w:val="both"/>
         <w:rPr>
           <w:sz w:val="20"/>
@@ -1728,12 +1554,7 @@
     <w:p>
       <w:pPr>
         <w:pStyle w:val="Outlinenumbered"/>
-        <w:numPr>
-          <w:ilvl w:val="0"/>
-          <w:numId w:val="0"/>
-        </w:numPr>
         <w:spacing w:before="0" w:after="0"/>
-        <w:ind w:left="0" w:hanging="0"/>
         <w:jc w:val="both"/>
         <w:rPr/>
       </w:pPr>
@@ -1750,12 +1571,7 @@
     <w:p>
       <w:pPr>
         <w:pStyle w:val="Outlinenumbered"/>
-        <w:numPr>
-          <w:ilvl w:val="0"/>
-          <w:numId w:val="0"/>
-        </w:numPr>
         <w:spacing w:before="0" w:after="0"/>
-        <w:ind w:left="0" w:hanging="0"/>
         <w:jc w:val="both"/>
         <w:rPr>
           <w:sz w:val="20"/>
@@ -1772,12 +1588,7 @@
     <w:p>
       <w:pPr>
         <w:pStyle w:val="Outlinenumbered"/>
-        <w:numPr>
-          <w:ilvl w:val="0"/>
-          <w:numId w:val="0"/>
-        </w:numPr>
         <w:spacing w:before="0" w:after="0"/>
-        <w:ind w:left="0" w:hanging="0"/>
         <w:jc w:val="both"/>
         <w:rPr>
           <w:sz w:val="20"/>
@@ -1798,7 +1609,7 @@
           <w:sz w:val="20"/>
           <w:szCs w:val="20"/>
         </w:rPr>
-        <w:t>Or by email</w:t>
+        <w:t>By email</w:t>
       </w:r>
       <w:r>
         <w:rPr>
@@ -1811,12 +1622,7 @@
     <w:p>
       <w:pPr>
         <w:pStyle w:val="Outlinenumbered"/>
-        <w:numPr>
-          <w:ilvl w:val="0"/>
-          <w:numId w:val="0"/>
-        </w:numPr>
         <w:spacing w:before="0" w:after="0"/>
-        <w:ind w:left="0" w:hanging="0"/>
         <w:jc w:val="both"/>
         <w:rPr/>
       </w:pPr>
@@ -1828,7 +1634,7 @@
         <w:tab/>
         <w:tab/>
       </w:r>
-      <w:hyperlink r:id="rId9">
+      <w:hyperlink r:id="rId10">
         <w:r>
           <w:rPr>
             <w:rStyle w:val="InternetLink"/>
@@ -1843,12 +1649,7 @@
     <w:p>
       <w:pPr>
         <w:pStyle w:val="Outlinenumbered"/>
-        <w:numPr>
-          <w:ilvl w:val="0"/>
-          <w:numId w:val="0"/>
-        </w:numPr>
         <w:spacing w:before="0" w:after="0"/>
-        <w:ind w:left="0" w:hanging="0"/>
         <w:jc w:val="both"/>
         <w:rPr>
           <w:sz w:val="20"/>
@@ -1865,10 +1666,6 @@
     <w:p>
       <w:pPr>
         <w:pStyle w:val="Outlinenumbered"/>
-        <w:numPr>
-          <w:ilvl w:val="0"/>
-          <w:numId w:val="0"/>
-        </w:numPr>
         <w:spacing w:before="0" w:after="0"/>
         <w:jc w:val="both"/>
         <w:rPr>
@@ -1892,7 +1689,6 @@
           <w:ilvl w:val="0"/>
           <w:numId w:val="2"/>
         </w:numPr>
-        <w:suppressAutoHyphens w:val="true"/>
         <w:spacing w:before="0" w:after="0"/>
         <w:jc w:val="both"/>
         <w:rPr/>
@@ -1912,7 +1708,6 @@
           <w:ilvl w:val="0"/>
           <w:numId w:val="2"/>
         </w:numPr>
-        <w:suppressAutoHyphens w:val="true"/>
         <w:spacing w:before="0" w:after="0"/>
         <w:jc w:val="both"/>
         <w:rPr/>
@@ -1932,7 +1727,6 @@
           <w:ilvl w:val="0"/>
           <w:numId w:val="2"/>
         </w:numPr>
-        <w:suppressAutoHyphens w:val="true"/>
         <w:spacing w:before="0" w:after="0"/>
         <w:jc w:val="both"/>
         <w:rPr>
@@ -1955,7 +1749,6 @@
           <w:ilvl w:val="0"/>
           <w:numId w:val="2"/>
         </w:numPr>
-        <w:suppressAutoHyphens w:val="true"/>
         <w:spacing w:before="0" w:after="0"/>
         <w:jc w:val="both"/>
         <w:rPr>
@@ -1974,10 +1767,6 @@
     <w:p>
       <w:pPr>
         <w:pStyle w:val="Outlinenumbered"/>
-        <w:numPr>
-          <w:ilvl w:val="0"/>
-          <w:numId w:val="0"/>
-        </w:numPr>
         <w:spacing w:before="0" w:after="0"/>
         <w:jc w:val="both"/>
         <w:rPr>
@@ -1995,10 +1784,6 @@
     <w:p>
       <w:pPr>
         <w:pStyle w:val="Outlinenumbered"/>
-        <w:numPr>
-          <w:ilvl w:val="0"/>
-          <w:numId w:val="0"/>
-        </w:numPr>
         <w:spacing w:before="0" w:after="0"/>
         <w:jc w:val="both"/>
         <w:rPr>
@@ -2022,7 +1807,6 @@
           <w:ilvl w:val="0"/>
           <w:numId w:val="1"/>
         </w:numPr>
-        <w:suppressAutoHyphens w:val="true"/>
         <w:jc w:val="both"/>
         <w:rPr>
           <w:sz w:val="20"/>
@@ -2075,7 +1859,6 @@
           <w:ilvl w:val="0"/>
           <w:numId w:val="1"/>
         </w:numPr>
-        <w:suppressAutoHyphens w:val="true"/>
         <w:jc w:val="both"/>
         <w:rPr>
           <w:rStyle w:val="Strong"/>
@@ -2102,159 +1885,41 @@
     </w:p>
     <w:p>
       <w:pPr>
-        <w:pStyle w:val="ListParagraph"/>
-        <w:shd w:val="clear" w:color="auto" w:fill="FFFFFF"/>
-        <w:spacing w:before="240" w:after="0"/>
-        <w:ind w:left="0" w:hanging="0"/>
-        <w:contextualSpacing/>
-        <w:jc w:val="both"/>
+        <w:pStyle w:val="FormerlyCAPS"/>
         <w:rPr/>
       </w:pPr>
       <w:r>
-        <w:rPr>
-          <w:rFonts w:cs="Arial" w:ascii="Arial" w:hAnsi="Arial"/>
-          <w:sz w:val="20"/>
-          <w:szCs w:val="20"/>
-        </w:rPr>
-        <w:t>EXCEPT AS SET OUT IN THE WARRANTY TERMS PROVIDED TO YOU ALONG WITH A DEVICE WITH THE OS PRE-LOADED, THE SERVICE, INCLUDING THE SOFTWARE AND ANY DEVICE HARDWARE, AND ALL MATERIALS AND CONTENT AVAILABLE THROUGH THE SERVICE ARE PROVIDED "AS IS" AND ON AN "AS AVAILABLE" BASIS, WITHOUT WARRANTY OR CONDITION OF ANY KIND, WHETHER EXPRESS, IMPLIED, OR STATUTORY. THE ENDLESS ENTITIES SPECIFICALLY (BUT WITHOUT LIMITATION) DISCLAIM ALL WARRANTIES OF ANY KIND, WHETHER EXPRESS OR IMPLIED, RELATING TO THE SERVICE AND ALL MATERIALS AND CONTENT AVAILABLE THROUGH THE SERVICE, INCLUDING BUT NOT LIMITED TO: (A) ANY IMPLIED WARRANTIES OF MERCHANTABILITY, FITNESS FOR A PARTICULAR PURPOSE, TITLE, SATISFACTORY QUALITY, ACCURACY, PERFORMANCE, QUIET ENJOYMENT, OR NON-INFRINGEMENT; AND (B) ANY WARRANTIES ARISING OUT OF COURSE OF DEALING, USAGE, OR TRADE. THE ENDLESS ENTITIES DO NOT WARRANT AGAINST INTERFERENCE WITH YOUR ENJOYMENT OF THE SOFTWARE OR SERVICE, THAT THE FUNCTIONS CONTAINED IN OR SERVICES PERFORMED OR PROVIDED BY ENDLESS WILL MEET YOUR REQUIREMENTS OR EXPECTATIONS, THAT ANY SERVICES WILL CONTINUE TO BE MADE AVAILABLE, THAT THE SOFTWARE OR SERVICE WILL BE COMPATIBLE OR WORK WITH ANY THIRD PARTY SOFTWARE, APPLICATIONS, OR THIRD PARTY SERVICES, THAT THE SERVICE OR ANY PART THEREOF WILL BE UNINTERRUPTED, SECURE, OR FREE OF ERRORS, DEFECTS, VIRUSES, OR OTHER HARMFUL COMPONENTS, OR THAT ANY OF THE FOREGOING WILL BE CORRECTED. INSTALLATION OR USE OF THE SOFTWARE MAY AFFECT THE USABILITY OF THIRD PARTY SOFTWARE, APPLICATIONS, OR THIRD PARTY SERVICES.</w:t>
-      </w:r>
-    </w:p>
-    <w:p>
-      <w:pPr>
-        <w:pStyle w:val="ListParagraph"/>
-        <w:shd w:val="clear" w:color="auto" w:fill="FFFFFF"/>
-        <w:spacing w:before="240" w:after="0"/>
-        <w:ind w:left="432" w:hanging="0"/>
-        <w:contextualSpacing/>
-        <w:rPr>
-          <w:rFonts w:ascii="Arial" w:hAnsi="Arial" w:cs="Arial"/>
+        <w:rPr/>
+        <w:t>The Service, including the Software and any device hardware, and all materials and content available through the service, are provided "as is" and on an "as available" basis, without warranty or condition of any kind, whether express, implied, or statutory. The Endless Entities specifically (but without limitation) disclaim all warranties of any kind, whether express or implied, relating to the Service and all materials and content available through the Service, including but not limited to: (a) any implied warranties of merchantability, fitness for a particular purpose, title, satisfactory quality, accuracy, performance, quiet enjoyment, or non-infringement; and (b) any warranties arising out of course of dealing, usage, or trade. The Endless Entities do not warrant against interference with your enjoyment of the Software or Service, that the functions contained in or services performed or provided by Endless will meet your requirements or expectations, that any services will continue to be made available, that the Software or Service will be compatible or work with any third-party software, applications, or third-party services, that the Service or any part thereof will be uninterrupted, secure, or free of errors, defects, viruses, or other harmful components, or that any of the foregoing will be corrected. Endless does not warrant or represent that the Software will be compatible with any operating systems, applications, or hardware provided by third parties. Installation or use of the Software may affect the usability of third-party software, applications, or third-party services.</w:t>
+      </w:r>
+    </w:p>
+    <w:p>
+      <w:pPr>
+        <w:pStyle w:val="FormerlyCAPS"/>
+        <w:shd w:val="clear" w:fill="FFFF00"/>
+        <w:rPr>
           <w:color w:val="7030A0"/>
-          <w:sz w:val="20"/>
-          <w:szCs w:val="20"/>
-        </w:rPr>
-      </w:pPr>
-      <w:r>
-        <w:rPr>
-          <w:rFonts w:cs="Arial" w:ascii="Arial" w:hAnsi="Arial"/>
+        </w:rPr>
+      </w:pPr>
+      <w:r>
+        <w:rPr>
           <w:color w:val="7030A0"/>
-          <w:sz w:val="20"/>
-          <w:szCs w:val="20"/>
-        </w:rPr>
-      </w:r>
-    </w:p>
-    <w:p>
-      <w:pPr>
-        <w:pStyle w:val="ListParagraph"/>
-        <w:shd w:val="clear" w:color="auto" w:fill="FFFFFF"/>
-        <w:spacing w:before="240" w:after="0"/>
-        <w:ind w:left="0" w:hanging="0"/>
-        <w:contextualSpacing/>
-        <w:jc w:val="both"/>
-        <w:rPr>
-          <w:rFonts w:ascii="Arial" w:hAnsi="Arial" w:cs="Arial"/>
-          <w:sz w:val="20"/>
-          <w:szCs w:val="20"/>
-        </w:rPr>
-      </w:pPr>
-      <w:r>
-        <w:rPr>
-          <w:rFonts w:cs="Arial" w:ascii="Arial" w:hAnsi="Arial"/>
-          <w:sz w:val="20"/>
-          <w:szCs w:val="20"/>
-        </w:rPr>
-        <w:t>YOU ASSUME ALL RISK FOR ALL DAMAGES THAT MAY RESULT FROM YOUR USE OF OR ACCESS TO THE SERVICE, YOUR DEALINGS WITH OTHER SERVICE USERS, AND ANY MATERIALS OR CONTENT AVAILABLE THROUGH THE SERVICE. YOU UNDERSTAND AND AGREE THAT YOU USE THE SERVICE AND USE, ACCESS, DOWNLOAD, OR OTHERWISE OBTAIN MATERIALS OR CONTENT THROUGH THE SERVICE AND ANY ASSOCIATED SITES OR SERVICES AT YOUR OWN DISCRETION AND RISK, AND YOU WILL BE SOLELY RESPONSIBLE FOR ANY DAMAGE TO YOUR PROPERTY (INCLUDING YOUR COMPUTER SYSTEM USED IN CONNECTION WITH THE SERVICE) OR LOSS OF DATA THAT RESULTS FROM THE USE OF THE SERVICE OR THE DOWNLOAD OR USE OF SUCH MATERIALS OR CONTENT.</w:t>
-      </w:r>
-    </w:p>
-    <w:p>
-      <w:pPr>
-        <w:pStyle w:val="ListParagraph"/>
-        <w:shd w:val="clear" w:color="auto" w:fill="FFFFFF"/>
-        <w:spacing w:before="240" w:after="0"/>
-        <w:ind w:left="0" w:hanging="0"/>
-        <w:contextualSpacing/>
-        <w:jc w:val="both"/>
-        <w:rPr>
-          <w:rFonts w:ascii="Arial" w:hAnsi="Arial" w:cs="Arial"/>
-          <w:sz w:val="20"/>
-          <w:szCs w:val="20"/>
-        </w:rPr>
-      </w:pPr>
-      <w:r>
-        <w:rPr>
-          <w:rFonts w:cs="Arial" w:ascii="Arial" w:hAnsi="Arial"/>
-          <w:sz w:val="20"/>
-          <w:szCs w:val="20"/>
-        </w:rPr>
-      </w:r>
-    </w:p>
-    <w:p>
-      <w:pPr>
-        <w:pStyle w:val="ListParagraph"/>
-        <w:shd w:val="clear" w:color="auto" w:fill="FFFFFF"/>
-        <w:spacing w:before="240" w:after="0"/>
-        <w:ind w:left="0" w:hanging="0"/>
-        <w:contextualSpacing/>
-        <w:jc w:val="both"/>
+        </w:rPr>
+      </w:r>
+    </w:p>
+    <w:p>
+      <w:pPr>
+        <w:pStyle w:val="FormerlyCAPS"/>
         <w:rPr/>
       </w:pPr>
       <w:r>
-        <w:rPr>
-          <w:rFonts w:cs="Arial" w:ascii="Arial" w:hAnsi="Arial"/>
-          <w:sz w:val="20"/>
-          <w:szCs w:val="20"/>
-        </w:rPr>
-        <w:t>YOU ACKNOWLEDGE THAT THE SOFTWARE AND SERVICE ARE NOT INTENDED OR SUITABLE FOR USE IN SITUATIONS OR ENVIRONMENTS WHERE THE FAILURE OR TIME DELAYS OF, OR ERRORS OR INACCURACIES IN THE CONTENT, DATA, OR INFORMATION PROVIDED BY THE SOFTWARE OR SERVICE COULD LEAD TO DEATH, PERSONAL INJURY, FIRE OR SEVERE PHYSICAL OR ENVIRONMENTAL DAMAGE, INCLUDING WITHOUT LIMITATIONS THE OPERATION OF NUCLEAR FACILITIES, AIRCRAFT NAVIGATION OR COMMUNICATION SYSTEMS, AIR TRAFFIC CONTROL, MOTOR VEHICLES, LIFE SUPPORT, OR WEAPONS SYSTEMS.</w:t>
-      </w:r>
-    </w:p>
-    <w:p>
-      <w:pPr>
-        <w:pStyle w:val="ListParagraph"/>
-        <w:shd w:val="clear" w:color="auto" w:fill="FFFFFF"/>
-        <w:spacing w:before="240" w:after="0"/>
-        <w:ind w:left="0" w:hanging="0"/>
-        <w:contextualSpacing/>
-        <w:jc w:val="both"/>
-        <w:rPr>
-          <w:rFonts w:ascii="Arial" w:hAnsi="Arial" w:cs="Arial"/>
-          <w:sz w:val="20"/>
-          <w:szCs w:val="20"/>
-        </w:rPr>
-      </w:pPr>
-      <w:r>
-        <w:rPr>
-          <w:rFonts w:cs="Arial" w:ascii="Arial" w:hAnsi="Arial"/>
-          <w:sz w:val="20"/>
-          <w:szCs w:val="20"/>
-        </w:rPr>
-      </w:r>
-    </w:p>
-    <w:p>
-      <w:pPr>
-        <w:pStyle w:val="ListParagraph"/>
-        <w:shd w:val="clear" w:color="auto" w:fill="FFFFFF"/>
-        <w:spacing w:before="240" w:after="0"/>
-        <w:ind w:left="0" w:hanging="0"/>
-        <w:contextualSpacing/>
-        <w:jc w:val="both"/>
         <w:rPr/>
-      </w:pPr>
-      <w:r>
-        <w:rPr>
-          <w:rFonts w:cs="Arial" w:ascii="Arial" w:hAnsi="Arial"/>
-          <w:sz w:val="20"/>
-          <w:szCs w:val="20"/>
-        </w:rPr>
-        <w:t xml:space="preserve">NO ORAL OR WRITTEN INFORMATION OR ADVICE PROVIDED BY ENDLESS OR ITS AUTHORIZED REPRESENTATIVES WILL CREATE ANY WARRANTIES NOT EXPRESSLY SET FORTH IN THESE TERMS. EXCEPT AS SET OUT IN THE WARRANTY TERMS PROVIDED TO YOU ALONG WITH A DEVICE WITH THE OS PRE-LOADED, IF THE SOFTWARE OR SERVICE PROVE DEFECTIVE AND THEREBY INCUR ANY DAMAGE, YOU ASSUME THE ENTIRE COST OF ALL NECESSARY SERVICING, REPAIR, OR CORRECTION. </w:t>
-      </w:r>
-    </w:p>
-    <w:p>
-      <w:pPr>
-        <w:pStyle w:val="ListParagraph"/>
-        <w:shd w:val="clear" w:color="auto" w:fill="FFFFFF"/>
-        <w:spacing w:before="240" w:after="0"/>
-        <w:ind w:left="0" w:hanging="0"/>
-        <w:contextualSpacing/>
-        <w:jc w:val="both"/>
+        <w:t>You assume all risk for all damages that may result from your use of or access to the Service, your dealings with other Service users, and any materials or content available through the Service. You understand and agree that you use the Service and use, access, download, or otherwise obtain materials or content through the Service and any associated sites or services at your own discretion and risk, and you will be solely responsible for any damage to your property (including your computer system used in connection with the service) or loss of data that results from the use of the Service or the download or use of such materials or content.</w:t>
+      </w:r>
+    </w:p>
+    <w:p>
+      <w:pPr>
+        <w:pStyle w:val="FormerlyCAPS"/>
         <w:rPr/>
       </w:pPr>
       <w:r>
@@ -2263,25 +1928,50 @@
     </w:p>
     <w:p>
       <w:pPr>
-        <w:pStyle w:val="ListParagraph"/>
-        <w:shd w:val="clear" w:color="auto" w:fill="FFFFFF"/>
-        <w:spacing w:before="240" w:after="0"/>
-        <w:ind w:left="0" w:hanging="0"/>
-        <w:contextualSpacing/>
-        <w:jc w:val="both"/>
-        <w:rPr>
-          <w:rFonts w:ascii="Arial" w:hAnsi="Arial" w:cs="Arial"/>
-          <w:sz w:val="20"/>
-          <w:szCs w:val="20"/>
-        </w:rPr>
-      </w:pPr>
-      <w:r>
-        <w:rPr>
-          <w:rFonts w:cs="Arial" w:ascii="Arial" w:hAnsi="Arial"/>
-          <w:sz w:val="20"/>
-          <w:szCs w:val="20"/>
-        </w:rPr>
-        <w:t>SOME JURISDICTIONS MAY PROHIBIT SOME DISCLAIMERS OF WARRANTIES AND YOU MAY HAVE OTHER RIGHTS THAT VARY FROM JURISDICTION TO JURISDICTION. TO FIND ABOUT MORE ABOUT YOUR RIGHTS, YOU SHOULD CONTACT A LOCAL CONSUMER ADVICE ORGANIZATION, CONSUMER PROTECTION AUTHORITY OR ATTORNEY.</w:t>
+        <w:pStyle w:val="FormerlyCAPS"/>
+        <w:rPr/>
+      </w:pPr>
+      <w:r>
+        <w:rPr/>
+        <w:t>You acknowledge that the Software and Service are not intended or suitable for use in situations or environments where the failure or time delays of, or errors or inaccuracies in the content, data, or information provided by the software or service could lead to death, personal injury, fire or severe physical or environmental damage, including without limitations the operation of nuclear facilities, aircraft navigation or communication systems, air traffic control, motor vehicles, life support, or weapons systems.</w:t>
+      </w:r>
+    </w:p>
+    <w:p>
+      <w:pPr>
+        <w:pStyle w:val="FormerlyCAPS"/>
+        <w:rPr/>
+      </w:pPr>
+      <w:r>
+        <w:rPr/>
+      </w:r>
+    </w:p>
+    <w:p>
+      <w:pPr>
+        <w:pStyle w:val="FormerlyCAPS"/>
+        <w:rPr/>
+      </w:pPr>
+      <w:r>
+        <w:rPr/>
+        <w:t xml:space="preserve">No oral or written information or advice provided by Endless or its authorized representatives will create any warranties not expressly set forth in these terms. If the Software or Service prove defective and thereby incur any damage, you assume the entire cost of all necessary servicing, repair, or correction. </w:t>
+      </w:r>
+    </w:p>
+    <w:p>
+      <w:pPr>
+        <w:pStyle w:val="FormerlyCAPS"/>
+        <w:rPr/>
+      </w:pPr>
+      <w:r>
+        <w:rPr/>
+      </w:r>
+    </w:p>
+    <w:p>
+      <w:pPr>
+        <w:pStyle w:val="FormerlyCAPS"/>
+        <w:rPr/>
+      </w:pPr>
+      <w:r>
+        <w:rPr/>
+        <w:t>Some jurisdictions may prohibit some disclaimers of warranties and you may have other rights that vary from jurisdiction to jurisdiction. To find about more about your rights, you should contact a local consumer organization, consumer protection authority, or attorney.</w:t>
       </w:r>
     </w:p>
     <w:p>
@@ -2291,7 +1981,6 @@
           <w:ilvl w:val="0"/>
           <w:numId w:val="1"/>
         </w:numPr>
-        <w:suppressAutoHyphens w:val="true"/>
         <w:jc w:val="both"/>
         <w:rPr>
           <w:rStyle w:val="Strong"/>
@@ -2299,7 +1988,7 @@
           <w:szCs w:val="20"/>
         </w:rPr>
       </w:pPr>
-      <w:bookmarkStart w:id="19" w:name="_Ref341221031"/>
+      <w:bookmarkStart w:id="23" w:name="_Ref341221031"/>
       <w:r>
         <w:rPr>
           <w:b/>
@@ -2308,7 +1997,7 @@
         </w:rPr>
         <w:t>Limitation</w:t>
       </w:r>
-      <w:bookmarkEnd w:id="19"/>
+      <w:bookmarkEnd w:id="23"/>
       <w:r>
         <w:rPr>
           <w:rStyle w:val="Strong"/>
@@ -2320,210 +2009,112 @@
     </w:p>
     <w:p>
       <w:pPr>
-        <w:pStyle w:val="ListParagraph"/>
-        <w:shd w:val="clear" w:color="auto" w:fill="FFFFFF"/>
-        <w:spacing w:before="240" w:after="0"/>
-        <w:ind w:left="0" w:hanging="0"/>
-        <w:contextualSpacing/>
-        <w:jc w:val="both"/>
+        <w:pStyle w:val="FormerlyCAPS"/>
         <w:rPr/>
       </w:pPr>
       <w:r>
-        <w:rPr>
-          <w:rFonts w:cs="Arial" w:ascii="Arial" w:hAnsi="Arial"/>
-          <w:sz w:val="20"/>
-          <w:szCs w:val="20"/>
-        </w:rPr>
-        <w:t>IN NO EVENT WILL THE ENDLESS ENTITIES BE LIABLE TO YOU FOR ANY INDIRECT, INCIDENTAL, SPECIAL, CONSEQUENTIAL OR PUNITIVE DAMAGES (</w:t>
-      </w:r>
-      <w:r>
-        <w:rPr>
-          <w:rFonts w:cs="Arial" w:ascii="Arial" w:hAnsi="Arial"/>
-          <w:sz w:val="20"/>
-          <w:szCs w:val="20"/>
+        <w:rPr/>
+        <w:t>In no event will the Endless Entities be liable to you for any indirect, incidental, special, consequential or punitive damages (</w:t>
+      </w:r>
+      <w:r>
+        <w:rPr>
           <w:lang w:eastAsia="ja-JP"/>
         </w:rPr>
-        <w:t>INCLUDING, WITHOUT LIMITATION, DAMAGES DUE TO BUSINESS INTERRUPTION, MORAL DAMAGES, LOSS OF PROFITS, GOODWILL, USE, DATA, INCLUDING CORRUPTION OF DATA OR FAILURE TO TRANSMIT OR RECEIVE ANY DATA OR INFORMATION, OR OTHER INTANGIBLE LOSSES) ARISING OUT OF OR RELATING TO YOUR ACCESS TO OR USE OF, OR YOUR INABILITY TO ACCESS OR USE, THE SERVICE OR ANY MATERIALS OR CONTENT ON THE SERVICE</w:t>
-      </w:r>
-      <w:r>
-        <w:rPr>
-          <w:rFonts w:cs="Arial" w:ascii="Arial" w:hAnsi="Arial"/>
-          <w:sz w:val="20"/>
-          <w:szCs w:val="20"/>
-        </w:rPr>
-        <w:t xml:space="preserve">, WHETHER BASED ON WARRANTY, CONTRACT, TORT (INCLUDING NEGLIGENCE), STATUTE OR ANY OTHER LEGAL THEORY, WHETHER OR NOT THE ENDLESS ENTITIES HAVE BEEN INFORMED OF THE POSSIBILITY OF SUCH DAMAGE. </w:t>
-      </w:r>
-    </w:p>
-    <w:p>
-      <w:pPr>
-        <w:pStyle w:val="ListParagraph"/>
-        <w:shd w:val="clear" w:color="auto" w:fill="FFFFFF"/>
-        <w:spacing w:before="240" w:after="0"/>
-        <w:ind w:left="0" w:hanging="0"/>
-        <w:contextualSpacing/>
-        <w:jc w:val="both"/>
-        <w:rPr>
-          <w:rFonts w:ascii="Arial" w:hAnsi="Arial" w:cs="Arial"/>
-          <w:sz w:val="20"/>
-          <w:szCs w:val="20"/>
-        </w:rPr>
-      </w:pPr>
-      <w:r>
-        <w:rPr>
-          <w:rFonts w:cs="Arial" w:ascii="Arial" w:hAnsi="Arial"/>
-          <w:sz w:val="20"/>
-          <w:szCs w:val="20"/>
-        </w:rPr>
-      </w:r>
-    </w:p>
-    <w:p>
-      <w:pPr>
-        <w:pStyle w:val="ListParagraph"/>
-        <w:shd w:val="clear" w:color="auto" w:fill="FFFFFF"/>
-        <w:spacing w:before="240" w:after="0"/>
-        <w:ind w:left="0" w:hanging="0"/>
-        <w:contextualSpacing/>
-        <w:jc w:val="both"/>
+        <w:t>including, without limitation, damages due to business interruption, moral damages, loss of profits, goodwill, use, data, including corruption of data or failure to transmit or receive any data or information, or other intangible losses) arising out of or relating to your access to or use of, your inability to access or use, or changes to, the Service or any materials or content on the Service</w:t>
+      </w:r>
+      <w:r>
         <w:rPr/>
-      </w:pPr>
-      <w:r>
-        <w:rPr>
-          <w:rFonts w:cs="Arial" w:ascii="Arial" w:hAnsi="Arial"/>
-          <w:sz w:val="20"/>
-          <w:szCs w:val="20"/>
-        </w:rPr>
-        <w:t xml:space="preserve">YOU AGREE THAT THE AGGREGATE LIABILITY OF THE ENDLESS ENTITIES TO YOU FOR ANY AND ALL CLAIMS ARISING OUT OF OR RELATING TO THE USE OF OR ANY INABILITY TO USE THE SERVICE (INCLUDING ANY MATERIALS OR CONTENT AVAILABLE THROUGH THE SERVICE, TEMPORARILY OR PERMANENTLY) OR OTHERWISE UNDER THESE TERMS, WHETHER IN CONTRACT, TORT, OR OTHERWISE, IS LIMITED TO $50 UNITED STATES DOLLARS. </w:t>
-      </w:r>
-    </w:p>
-    <w:p>
-      <w:pPr>
-        <w:pStyle w:val="ListParagraph"/>
-        <w:shd w:val="clear" w:color="auto" w:fill="FFFFFF"/>
-        <w:spacing w:before="240" w:after="0"/>
-        <w:ind w:left="0" w:hanging="0"/>
-        <w:contextualSpacing/>
-        <w:jc w:val="both"/>
-        <w:rPr>
-          <w:rFonts w:ascii="Arial" w:hAnsi="Arial" w:cs="Arial"/>
-          <w:sz w:val="20"/>
-          <w:szCs w:val="20"/>
-        </w:rPr>
-      </w:pPr>
-      <w:r>
-        <w:rPr>
-          <w:rFonts w:cs="Arial" w:ascii="Arial" w:hAnsi="Arial"/>
-          <w:sz w:val="20"/>
-          <w:szCs w:val="20"/>
-        </w:rPr>
-      </w:r>
-    </w:p>
-    <w:p>
-      <w:pPr>
-        <w:pStyle w:val="ListParagraph"/>
-        <w:shd w:val="clear" w:color="auto" w:fill="FFFFFF"/>
-        <w:spacing w:before="240" w:after="0"/>
-        <w:ind w:left="0" w:hanging="0"/>
-        <w:contextualSpacing/>
-        <w:jc w:val="both"/>
-        <w:rPr>
-          <w:rFonts w:ascii="Arial" w:hAnsi="Arial" w:cs="Arial"/>
-          <w:sz w:val="20"/>
-          <w:szCs w:val="20"/>
-        </w:rPr>
-      </w:pPr>
-      <w:r>
-        <w:rPr>
-          <w:rFonts w:cs="Arial" w:ascii="Arial" w:hAnsi="Arial"/>
-          <w:sz w:val="20"/>
-          <w:szCs w:val="20"/>
-        </w:rPr>
-        <w:t xml:space="preserve">SOME JURISDICTIONS DO NOT ALLOW THE EXCLUSION OR LIMITATION OF LIABILITY FOR CONSEQUENTIAL OR INCIDENTAL DAMAGES. ACCORDINGLY, IF THAT IS THE CASE, AND ONLY TO THAT EXTENT, THE ABOVE LIMITATION MAY NOT APPLY TO YOU. </w:t>
-      </w:r>
-    </w:p>
-    <w:p>
-      <w:pPr>
-        <w:pStyle w:val="ListParagraph"/>
-        <w:shd w:val="clear" w:color="auto" w:fill="FFFFFF"/>
-        <w:spacing w:before="240" w:after="0"/>
-        <w:ind w:left="0" w:hanging="0"/>
-        <w:contextualSpacing/>
-        <w:jc w:val="both"/>
-        <w:rPr>
-          <w:rFonts w:ascii="Arial" w:hAnsi="Arial" w:cs="Arial"/>
+        <w:t xml:space="preserve">, whether based on warranty, contract, tort (including negligence), statute or any other legal theory, whether or not the Endless Entities have been informed of the possibility of such damage. </w:t>
+      </w:r>
+    </w:p>
+    <w:p>
+      <w:pPr>
+        <w:pStyle w:val="FormerlyCAPS"/>
+        <w:rPr/>
+      </w:pPr>
+      <w:r>
+        <w:rPr/>
+      </w:r>
+    </w:p>
+    <w:p>
+      <w:pPr>
+        <w:pStyle w:val="FormerlyCAPS"/>
+        <w:rPr/>
+      </w:pPr>
+      <w:r>
+        <w:rPr/>
+        <w:t>You agree that the aggregate liability of the Endless Entities to you for any and all claims arising out of or relating to the use of or any inability to use the service (including any materials or content available through the service, temporarily or permanently) or otherwise under these terms, whether in contract, tort, or otherwise, is limited to $50 United States Dollars or the amount you paid for the Service, whichever is smaller.</w:t>
+      </w:r>
+    </w:p>
+    <w:p>
+      <w:pPr>
+        <w:pStyle w:val="FormerlyCAPS"/>
+        <w:rPr/>
+      </w:pPr>
+      <w:r>
+        <w:rPr/>
+      </w:r>
+    </w:p>
+    <w:p>
+      <w:pPr>
+        <w:pStyle w:val="FormerlyCAPS"/>
+        <w:rPr/>
+      </w:pPr>
+      <w:r>
+        <w:rPr/>
+        <w:t xml:space="preserve">Some jurisdictions do not allow the exclusion or limitation of liability for consequential or incidental damages. Accordingly, if that is the case, and only to that extent, the above limitation may not apply to you. </w:t>
+      </w:r>
+    </w:p>
+    <w:p>
+      <w:pPr>
+        <w:pStyle w:val="FormerlyCAPS"/>
+        <w:shd w:val="clear" w:fill="FFFF00"/>
+        <w:rPr>
           <w:caps/>
-          <w:sz w:val="20"/>
-          <w:szCs w:val="20"/>
           <w:lang w:eastAsia="ja-JP"/>
         </w:rPr>
       </w:pPr>
       <w:r>
         <w:rPr>
-          <w:rFonts w:cs="Arial" w:ascii="Arial" w:hAnsi="Arial"/>
           <w:caps/>
-          <w:sz w:val="20"/>
-          <w:szCs w:val="20"/>
           <w:lang w:eastAsia="ja-JP"/>
         </w:rPr>
       </w:r>
     </w:p>
     <w:p>
       <w:pPr>
-        <w:pStyle w:val="ListParagraph"/>
-        <w:shd w:val="clear" w:color="auto" w:fill="FFFFFF"/>
-        <w:spacing w:before="240" w:after="0"/>
-        <w:ind w:left="0" w:hanging="0"/>
-        <w:contextualSpacing/>
-        <w:jc w:val="both"/>
+        <w:pStyle w:val="FormerlyCAPS"/>
         <w:rPr/>
       </w:pPr>
       <w:r>
         <w:rPr>
-          <w:rFonts w:cs="Arial" w:ascii="Arial" w:hAnsi="Arial"/>
-          <w:caps/>
-          <w:sz w:val="20"/>
-          <w:szCs w:val="20"/>
           <w:lang w:eastAsia="ja-JP"/>
         </w:rPr>
-        <w:t>EACH PROVISION OF THESE TERMS THAT PROVIDES FOR A LIMITATION OF LIABILITY, DISCLAIMER OF WARRANTIES, OR EXCLUSION OF DAMAGES IS AGREED TO ALLOCATE THE RISKS UNDER THESE TERMS BETWEEN THE PARTIES. THIS ALLOCATION IS AN ESSENTIAL ELEMENT OF THE BASIS OF THE BARGAIN BETWEEN THE PARTIES. EACH OF THESE PROVISIONS IS SEVERABLE AND INDEPENDENT</w:t>
-      </w:r>
-      <w:r>
-        <w:rPr>
-          <w:rFonts w:cs="Arial" w:ascii="Arial" w:hAnsi="Arial"/>
-          <w:sz w:val="20"/>
-          <w:szCs w:val="20"/>
+        <w:t xml:space="preserve">Each provision of these terms that provides for a limitation of liability, disclaimer of warranties, or exclusion of damages is agreed to allocate the risks under these terms between the parties. This allocation is an essential element of the basis of the bargain between the parties. Each of these provisions is severable and independent of all other provisions of these terms. The limitations in this section </w:t>
+      </w:r>
+      <w:r>
+        <w:rPr>
           <w:lang w:eastAsia="ja-JP"/>
         </w:rPr>
-        <w:t xml:space="preserve"> OF ALL OTHER PROVISIONS OF THESE TERMS. THE LIMITATIONS IN THIS SECTION </w:t>
-      </w:r>
-      <w:r>
-        <w:rPr>
-          <w:rFonts w:cs="Arial" w:ascii="Arial" w:hAnsi="Arial"/>
-          <w:sz w:val="20"/>
-          <w:szCs w:val="20"/>
+        <w:fldChar w:fldCharType="begin"/>
+      </w:r>
+      <w:r>
+        <w:instrText> REF _Ref341221031 \r \h </w:instrText>
+      </w:r>
+      <w:r>
+        <w:fldChar w:fldCharType="separate"/>
+      </w:r>
+      <w:r>
+        <w:t>12</w:t>
+      </w:r>
+      <w:r>
+        <w:fldChar w:fldCharType="end"/>
+      </w:r>
+      <w:r>
+        <w:rPr>
           <w:lang w:eastAsia="ja-JP"/>
         </w:rPr>
-        <w:fldChar w:fldCharType="begin"/>
-      </w:r>
-      <w:r>
-        <w:instrText> REF _Ref341221031 \r \h </w:instrText>
-      </w:r>
-      <w:r>
-        <w:fldChar w:fldCharType="separate"/>
-      </w:r>
-      <w:r>
-        <w:t>13</w:t>
-      </w:r>
-      <w:r>
-        <w:fldChar w:fldCharType="end"/>
-      </w:r>
-      <w:r>
-        <w:rPr>
-          <w:rFonts w:cs="Arial" w:ascii="Arial" w:hAnsi="Arial"/>
-          <w:sz w:val="20"/>
-          <w:szCs w:val="20"/>
-          <w:lang w:eastAsia="ja-JP"/>
-        </w:rPr>
-        <w:t xml:space="preserve"> WILL APPLY EVEN IF ANY LIMITED REMEDY FAILS OF ITS ESSENTIAL PURPOSE.</w:t>
+        <w:t xml:space="preserve"> will apply even if any limited remedy fails of its essential purpose.</w:t>
       </w:r>
     </w:p>
     <w:p>
@@ -2533,14 +2124,13 @@
           <w:ilvl w:val="0"/>
           <w:numId w:val="1"/>
         </w:numPr>
-        <w:suppressAutoHyphens w:val="true"/>
         <w:jc w:val="both"/>
         <w:rPr>
           <w:sz w:val="20"/>
           <w:szCs w:val="20"/>
         </w:rPr>
       </w:pPr>
-      <w:bookmarkStart w:id="20" w:name="_Ref337639534"/>
+      <w:bookmarkStart w:id="24" w:name="_Ref337639534"/>
       <w:r>
         <w:rPr>
           <w:b/>
@@ -2549,7 +2139,7 @@
         </w:rPr>
         <w:t>Governing Law</w:t>
       </w:r>
-      <w:bookmarkEnd w:id="20"/>
+      <w:bookmarkEnd w:id="24"/>
       <w:r>
         <w:rPr>
           <w:sz w:val="20"/>
@@ -2565,7 +2155,6 @@
           <w:ilvl w:val="0"/>
           <w:numId w:val="1"/>
         </w:numPr>
-        <w:suppressAutoHyphens w:val="true"/>
         <w:jc w:val="both"/>
         <w:rPr/>
       </w:pPr>
@@ -2597,7 +2186,7 @@
           <w:sz w:val="20"/>
           <w:szCs w:val="20"/>
         </w:rPr>
-        <w:t xml:space="preserve">’s Service and Software may be subject to domestic and foreign export and reexport control laws and regulations. You agree to comply with all applicable export and reexport control laws and regulations, including both domestic and foreign controls. Specifically, you warrant that you are: (a) not located in Cuba, Iran, North Korea, Sudan, or Syria; and (b) not a denied party as specified in domestic or foreign regulations. You also covenant that you will not, directly or indirectly, sell, export, reexport, transfer, divert, or otherwise dispose of any products, software, or technology (including products derived from or based on such technology) received from </w:t>
+        <w:t xml:space="preserve">’s Service and Software may be subject to domestic and foreign export and reexport control laws and regulations. You will comply with all applicable export and reexport control laws and regulations, including both domestic and foreign controls. Specifically, you warrant that you are: (a) not located in Cuba, Iran, North Korea, Sudan, or Syria; and (b) not a denied party as specified in domestic or foreign regulations. You will not, directly or indirectly, sell, export, reexport, transfer, divert, or otherwise dispose of any products, software, or technology (including products derived from or based on such technology) received from </w:t>
       </w:r>
       <w:r>
         <w:rPr>
@@ -2622,12 +2211,11 @@
           <w:ilvl w:val="0"/>
           <w:numId w:val="1"/>
         </w:numPr>
-        <w:suppressAutoHyphens w:val="true"/>
         <w:jc w:val="both"/>
         <w:rPr/>
       </w:pPr>
-      <w:bookmarkStart w:id="21" w:name="_Ref371093510"/>
-      <w:bookmarkEnd w:id="21"/>
+      <w:bookmarkStart w:id="25" w:name="_Ref371093510"/>
+      <w:bookmarkEnd w:id="25"/>
       <w:r>
         <w:rPr>
           <w:b/>
@@ -2649,7 +2237,7 @@
           <w:sz w:val="20"/>
           <w:szCs w:val="20"/>
         </w:rPr>
-        <w:t xml:space="preserve">These Terms, together with any other agreements expressly incorporated by reference herein, constitute the entire and exclusive understanding and agreement between you and Endless regarding your use of and access to the Service, and except as expressly permitted above may be amended only by a written agreement signed by authorized representatives of all parties to these Terms. You may not assign or transfer these Terms or your rights hereunder, in whole or in part, by operation of law or otherwise, without our prior written consent. We may assign these Terms at any time without notice. The failure to require performance of any provision will not affect our right to require performance at any time thereafter, nor shall a waiver of any breach or default of these Terms or any provision of these Terms constitute a waiver of any subsequent breach or default or a waiver of the provision itself. Use of section headers in these Terms is for convenience only and shall not have any impact on the interpretation of particular provisions. If any part of these Terms is held to be invalid or unenforceable, the unenforceable part shall be given effect to the greatest extent possible and the remaining parts will remain in full force and effect. Upon termination of these Terms, any provision that by its nature or express terms should survive will survive such termination or expiration, including, but not limited to, Sections </w:t>
+        <w:t xml:space="preserve">These Terms, together with any other agreements expressly incorporated by reference herein, constitute the entire and exclusive understanding and agreement between you and Endless regarding your use of and access to the Service. You may not assign or transfer these Terms or your rights hereunder, in whole or in part, by operation of law or otherwise, without our prior written consent. We may assign these Terms at any time without notice. The failure to require performance of any provision will not affect our right to require performance at any time thereafter, nor shall a waiver of any breach or default of these Terms or any provision of these Terms constitute a waiver of any subsequent breach or default or a waiver of the provision itself. Use of section headers in these Terms is for convenience only and shall not have any impact on the interpretation of particular provisions. If any part of these Terms is held to be invalid or unenforceable, the unenforceable part shall be given effect to the greatest extent possible and the remaining parts will remain in full force and effect. Upon termination of these Terms Sections </w:t>
       </w:r>
       <w:r>
         <w:rPr>
@@ -2675,7 +2263,7 @@
           <w:sz w:val="20"/>
           <w:szCs w:val="20"/>
         </w:rPr>
-        <w:t xml:space="preserve">, and </w:t>
+        <w:t>-</w:t>
       </w:r>
       <w:r>
         <w:rPr>
@@ -2685,6 +2273,32 @@
         <w:fldChar w:fldCharType="begin"/>
       </w:r>
       <w:r>
+        <w:instrText> REF __RefHeading__585_754634344 \r \h </w:instrText>
+      </w:r>
+      <w:r>
+        <w:fldChar w:fldCharType="separate"/>
+      </w:r>
+      <w:r>
+        <w:t>3</w:t>
+      </w:r>
+      <w:r>
+        <w:fldChar w:fldCharType="end"/>
+      </w:r>
+      <w:r>
+        <w:rPr>
+          <w:sz w:val="20"/>
+          <w:szCs w:val="20"/>
+        </w:rPr>
+        <w:t xml:space="preserve"> and </w:t>
+      </w:r>
+      <w:r>
+        <w:rPr>
+          <w:sz w:val="20"/>
+          <w:szCs w:val="20"/>
+        </w:rPr>
+        <w:fldChar w:fldCharType="begin"/>
+      </w:r>
+      <w:r>
         <w:instrText> REF _Ref341218788 \r \h </w:instrText>
       </w:r>
       <w:r>
@@ -2701,7 +2315,7 @@
           <w:sz w:val="20"/>
           <w:szCs w:val="20"/>
         </w:rPr>
-        <w:t xml:space="preserve"> through </w:t>
+        <w:t>-</w:t>
       </w:r>
       <w:r>
         <w:rPr>
@@ -2711,13 +2325,13 @@
         <w:fldChar w:fldCharType="begin"/>
       </w:r>
       <w:r>
-        <w:instrText> REF _Ref374968710 \r \h </w:instrText>
+        <w:instrText> REF _Ref473549125 \r \h </w:instrText>
       </w:r>
       <w:r>
         <w:fldChar w:fldCharType="separate"/>
       </w:r>
       <w:r>
-        <w:t>19</w:t>
+        <w:t>18</w:t>
       </w:r>
       <w:r>
         <w:fldChar w:fldCharType="end"/>
@@ -2727,7 +2341,7 @@
           <w:sz w:val="20"/>
           <w:szCs w:val="20"/>
         </w:rPr>
-        <w:t>.</w:t>
+        <w:t xml:space="preserve"> will survive.</w:t>
       </w:r>
     </w:p>
     <w:p>
@@ -2737,7 +2351,6 @@
           <w:ilvl w:val="0"/>
           <w:numId w:val="1"/>
         </w:numPr>
-        <w:suppressAutoHyphens w:val="true"/>
         <w:jc w:val="both"/>
         <w:rPr>
           <w:b/>
@@ -2746,10 +2359,10 @@
           <w:szCs w:val="20"/>
         </w:rPr>
       </w:pPr>
-      <w:bookmarkStart w:id="22" w:name="_Ref337663206"/>
-      <w:bookmarkStart w:id="23" w:name="_Ref337639440"/>
-      <w:bookmarkEnd w:id="22"/>
-      <w:bookmarkEnd w:id="23"/>
+      <w:bookmarkStart w:id="26" w:name="_Ref337663206"/>
+      <w:bookmarkStart w:id="27" w:name="_Ref337639440"/>
+      <w:bookmarkEnd w:id="26"/>
+      <w:bookmarkEnd w:id="27"/>
       <w:r>
         <w:rPr>
           <w:b/>
@@ -2766,39 +2379,26 @@
           <w:ilvl w:val="1"/>
           <w:numId w:val="1"/>
         </w:numPr>
-        <w:suppressAutoHyphens w:val="true"/>
         <w:jc w:val="both"/>
         <w:rPr/>
       </w:pPr>
-      <w:bookmarkStart w:id="24" w:name="_Ref337676308"/>
-      <w:r>
-        <w:rPr>
-          <w:b/>
-          <w:sz w:val="20"/>
-          <w:szCs w:val="20"/>
-        </w:rPr>
-        <w:t>Generally</w:t>
-      </w:r>
-      <w:r>
-        <w:rPr>
-          <w:sz w:val="20"/>
-          <w:szCs w:val="20"/>
-        </w:rPr>
-        <w:t xml:space="preserve">. </w:t>
-      </w:r>
-      <w:r>
-        <w:rPr>
-          <w:szCs w:val="20"/>
-        </w:rPr>
-        <w:t>THIS CONTRACT CONTAINS AN ARBITRATION AGREEMENT</w:t>
-      </w:r>
-      <w:bookmarkEnd w:id="24"/>
-      <w:r>
-        <w:rPr>
-          <w:sz w:val="20"/>
-          <w:szCs w:val="20"/>
-        </w:rPr>
-        <w:t>. In the interest of resolving disputes between you and Endless in the most expedient and cost effective manner, you and Endless agree that any and all disputes arising in connection with these Terms shall be resolved by binding arbitration. Arbitration is more informal than a lawsuit in court. Arbitration uses a neutral arbitrator instead of a judge or jury, may allow for more limited discovery than in court, and can be subject to very limited review by courts. Arbitrators can award the same damages and relief that a court can award. Our agreement to arbitrate disputes includes, but is not limited to all claims arising out of or relating to any aspect of these Terms, whether based in contract, tort, statute, fraud, misrepresentation or any other legal theory, and regardless of whether the claims arise during or after the termination of these Terms. YOU UNDERSTAND AND AGREE THAT, BY ENTERING INTO THESE TERMS, YOU AND ENDLESS ARE EACH WAIVING THE RIGHT TO A TRIAL OR TO PARTICIPATE IN A CLASS ACTION.</w:t>
+      <w:bookmarkStart w:id="28" w:name="_Ref337676308"/>
+      <w:r>
+        <w:rPr/>
+        <w:t xml:space="preserve">Generally. </w:t>
+      </w:r>
+      <w:r>
+        <w:rPr>
+          <w:rStyle w:val="FormerlyCAPSChar"/>
+        </w:rPr>
+        <w:t>This contract contains an arbitration agreement</w:t>
+      </w:r>
+      <w:bookmarkEnd w:id="28"/>
+      <w:r>
+        <w:rPr>
+          <w:rStyle w:val="FormerlyCAPSChar"/>
+        </w:rPr>
+        <w:t>. In the interest of resolving disputes between you and Endless in the most expedient and cost effective manner, you and Endless agree that any and all disputes arising in connection with these Terms shall be resolved by binding arbitration. Arbitration is more informal than a lawsuit in court. Arbitration uses a neutral arbitrator instead of a judge or jury, may allow for more limited discovery than in court, and can be subject to very limited review by courts. Arbitrators can award the same damages and relief that a court can award. Our agreement to arbitrate disputes includes, but is not limited to all claims arising out of or relating to any aspect of these Terms, whether based in contract, tort, statute, fraud, misrepresentation or any other legal theory, and regardless of whether the claims arise during or after the termination of these Terms. You understand and agree that, by entering into these terms, you and Endless are each waiving the right to a trial or to participate in a class action.</w:t>
       </w:r>
     </w:p>
     <w:p>
@@ -2808,7 +2408,6 @@
           <w:ilvl w:val="1"/>
           <w:numId w:val="1"/>
         </w:numPr>
-        <w:suppressAutoHyphens w:val="true"/>
         <w:jc w:val="both"/>
         <w:rPr/>
       </w:pPr>
@@ -2841,7 +2440,7 @@
         <w:fldChar w:fldCharType="separate"/>
       </w:r>
       <w:r>
-        <w:t>17.1</w:t>
+        <w:t>16.1</w:t>
       </w:r>
       <w:r>
         <w:fldChar w:fldCharType="end"/>
@@ -2851,7 +2450,7 @@
           <w:sz w:val="20"/>
           <w:szCs w:val="20"/>
         </w:rPr>
-        <w:t xml:space="preserve">, we both agree that nothing herein will be deemed to waive, preclude, or otherwise limit either of our right to: (a) pursue enforcement actions through applicable federal, state, or local agencies where such actions are available; and (b) seek injunctive relief, to the extent permitted by law or in connection with the arbitration, in a court of law. </w:t>
+        <w:t xml:space="preserve">, nothing herein will be deemed to waive, preclude, or otherwise limit either of our right to: (a) pursue enforcement actions through applicable federal, state, or local agencies where such actions are available; and (b) seek injunctive relief, to the extent permitted by law or in connection with the arbitration, in a court of law. </w:t>
       </w:r>
     </w:p>
     <w:p>
@@ -2861,7 +2460,6 @@
           <w:ilvl w:val="1"/>
           <w:numId w:val="1"/>
         </w:numPr>
-        <w:suppressAutoHyphens w:val="true"/>
         <w:jc w:val="both"/>
         <w:rPr>
           <w:sz w:val="20"/>
@@ -2921,7 +2519,6 @@
           <w:ilvl w:val="1"/>
           <w:numId w:val="1"/>
         </w:numPr>
-        <w:suppressAutoHyphens w:val="true"/>
         <w:jc w:val="both"/>
         <w:rPr/>
       </w:pPr>
@@ -2983,7 +2580,7 @@
           <w:sz w:val="20"/>
           <w:szCs w:val="20"/>
         </w:rPr>
-        <w:t>"). We agree to use good faith efforts to resolve the claim directly, but if we do not reach an agreement to do so within 30 calendar days after the Notice is received, you or Endless may commence an arbitration proceeding. During the arbitration, the amount of any settlement offer made by you or Endless shall not be disclosed to the arbitrator until after the arbitrator makes a final decision and award, if any.  If our dispute is finally resolved through arbitration in your favor, Endless shall pay you (I) the amount awarded by the arbitrator, if any, (II) the last written settlement amount offered by Endless in settlement of the dispute prior to the arbitrator’s award; or (III) $50.00, whichever is greater.</w:t>
+        <w:t>"). We agree to use good faith efforts to resolve the claim directly, but if we do not reach an agreement to do so within 30 calendar days after the Notice is received, you or Endless may commence an arbitration proceeding. During the arbitration, the amount of any settlement offer made by you or Endless shall not be disclosed to the arbitrator until after the arbitrator makes a final decision and award, if any. If our dispute is finally resolved through arbitration in your favor, Endless shall pay you (I) the amount awarded by the arbitrator, if any, or (II) the last written settlement amount offered by Endless in settlement of the dispute prior to the arbitrator’s award, whichever is greater.</w:t>
       </w:r>
     </w:p>
     <w:p>
@@ -2993,11 +2590,10 @@
           <w:ilvl w:val="1"/>
           <w:numId w:val="1"/>
         </w:numPr>
-        <w:suppressAutoHyphens w:val="true"/>
         <w:jc w:val="both"/>
         <w:rPr/>
       </w:pPr>
-      <w:bookmarkStart w:id="25" w:name="_Ref337639421"/>
+      <w:bookmarkStart w:id="29" w:name="_Ref337639421"/>
       <w:r>
         <w:rPr>
           <w:b/>
@@ -3006,13 +2602,19 @@
         </w:rPr>
         <w:t>No Class Actions</w:t>
       </w:r>
-      <w:bookmarkEnd w:id="25"/>
-      <w:r>
-        <w:rPr>
-          <w:sz w:val="20"/>
-          <w:szCs w:val="20"/>
-        </w:rPr>
-        <w:t>. YOU AND ENDLESS AGREE THAT EACH MAY BRING CLAIMS AGAINST THE OTHER ONLY IN YOUR OR ITS INDIVIDUAL CAPACITY AND NOT AS A PLAINTIFF OR CLASS MEMBER IN ANY PURPORTED CLASS OR REPRESENTATIVE PROCEEDING. Further, unless both you and Endless agree otherwise, the arbitrator may not consolidate more than one person’s claims, and may not otherwise preside over any form of a representative or class proceeding.</w:t>
+      <w:bookmarkEnd w:id="29"/>
+      <w:r>
+        <w:rPr>
+          <w:sz w:val="20"/>
+          <w:szCs w:val="20"/>
+        </w:rPr>
+        <w:t xml:space="preserve">. </w:t>
+      </w:r>
+      <w:r>
+        <w:rPr>
+          <w:rStyle w:val="FormerlyCAPSChar"/>
+        </w:rPr>
+        <w:t>You and Endless agree that each may bring claims against the other only in your or its individual capacity and not as a plaintiff or class member in any purported class or representative proceeding. Further, unless both you and Endless agree otherwise, the arbitrator may not consolidate more than one person’s claims, and may not otherwise preside over any form of a representative or class proceeding.</w:t>
       </w:r>
     </w:p>
     <w:p>
@@ -3022,7 +2624,6 @@
           <w:ilvl w:val="1"/>
           <w:numId w:val="1"/>
         </w:numPr>
-        <w:suppressAutoHyphens w:val="true"/>
         <w:jc w:val="both"/>
         <w:rPr>
           <w:sz w:val="20"/>
@@ -3042,7 +2643,7 @@
           <w:sz w:val="20"/>
           <w:szCs w:val="20"/>
         </w:rPr>
-        <w:t>. We may revise these Terms at any time without notice. By continuing to use this Service after you have been notified of a modification, you are agreeing to be bound by the then current version of these Terms.</w:t>
+        <w:t>. We may revise these Terms at any time without notice. By continuing to use this Service after you have been notified of a modification, you are agreeing to be bound by the modified version of these Terms.</w:t>
       </w:r>
     </w:p>
     <w:p>
@@ -3052,7 +2653,6 @@
           <w:ilvl w:val="1"/>
           <w:numId w:val="1"/>
         </w:numPr>
-        <w:suppressAutoHyphens w:val="true"/>
         <w:jc w:val="both"/>
         <w:rPr/>
       </w:pPr>
@@ -3085,7 +2685,7 @@
         <w:fldChar w:fldCharType="separate"/>
       </w:r>
       <w:r>
-        <w:t>17.5</w:t>
+        <w:t>16.5</w:t>
       </w:r>
       <w:r>
         <w:fldChar w:fldCharType="end"/>
@@ -3111,7 +2711,7 @@
         <w:fldChar w:fldCharType="separate"/>
       </w:r>
       <w:r>
-        <w:t>17</w:t>
+        <w:t>16</w:t>
       </w:r>
       <w:r>
         <w:fldChar w:fldCharType="end"/>
@@ -3137,7 +2737,7 @@
         <w:fldChar w:fldCharType="separate"/>
       </w:r>
       <w:r>
-        <w:t>17</w:t>
+        <w:t>16</w:t>
       </w:r>
       <w:r>
         <w:fldChar w:fldCharType="end"/>
@@ -3163,7 +2763,7 @@
         <w:fldChar w:fldCharType="separate"/>
       </w:r>
       <w:r>
-        <w:t>14</w:t>
+        <w:t>13</w:t>
       </w:r>
       <w:r>
         <w:fldChar w:fldCharType="end"/>
@@ -3183,7 +2783,6 @@
           <w:ilvl w:val="0"/>
           <w:numId w:val="1"/>
         </w:numPr>
-        <w:suppressAutoHyphens w:val="true"/>
         <w:jc w:val="both"/>
         <w:rPr>
           <w:b/>
@@ -3192,11 +2791,11 @@
           <w:szCs w:val="20"/>
         </w:rPr>
       </w:pPr>
-      <w:bookmarkStart w:id="26" w:name="_Ref341270145"/>
-      <w:bookmarkStart w:id="27" w:name="_Ref301190062"/>
-      <w:bookmarkStart w:id="28" w:name="_Ref317080117"/>
-      <w:bookmarkEnd w:id="27"/>
-      <w:bookmarkEnd w:id="28"/>
+      <w:bookmarkStart w:id="30" w:name="_Ref341270145"/>
+      <w:bookmarkStart w:id="31" w:name="_Ref301190062"/>
+      <w:bookmarkStart w:id="32" w:name="_Ref317080117"/>
+      <w:bookmarkEnd w:id="31"/>
+      <w:bookmarkEnd w:id="32"/>
       <w:r>
         <w:rPr>
           <w:b/>
@@ -3210,9 +2809,9 @@
           <w:sz w:val="20"/>
           <w:szCs w:val="20"/>
         </w:rPr>
-        <w:t>. By using the Service, you consent to receiving certain electronic communications from us. You agree that any notices, agreements, disclosures, or other communications that we send to you electronically will satisfy any legal communication requirements, including that such communications be in writing.</w:t>
-      </w:r>
-      <w:bookmarkEnd w:id="26"/>
+        <w:t>. By using the Service, you consent to receiving certain electronic communications from us. You agree that any notices, agreements, disclosures, or other communications that we send to you electronically will satisfy any legal communication requirements, including any requirements that such communications be in writing.</w:t>
+      </w:r>
+      <w:bookmarkEnd w:id="30"/>
       <w:r>
         <w:rPr>
           <w:b/>
@@ -3229,18 +2828,17 @@
           <w:ilvl w:val="0"/>
           <w:numId w:val="1"/>
         </w:numPr>
-        <w:suppressAutoHyphens w:val="true"/>
         <w:jc w:val="both"/>
         <w:rPr/>
       </w:pPr>
-      <w:bookmarkStart w:id="29" w:name="_Ref374968710"/>
+      <w:bookmarkStart w:id="33" w:name="_Ref374968710"/>
       <w:r>
         <w:rPr>
           <w:rStyle w:val="Strong"/>
           <w:sz w:val="20"/>
           <w:szCs w:val="20"/>
         </w:rPr>
-        <w:t xml:space="preserve">Notices. </w:t>
+        <w:t xml:space="preserve">Notices and Contact. </w:t>
       </w:r>
       <w:r>
         <w:rPr>
@@ -3250,7 +2848,7 @@
           <w:sz w:val="20"/>
           <w:szCs w:val="20"/>
         </w:rPr>
-        <w:t xml:space="preserve">Except for the notices set forth in Sections </w:t>
+        <w:t xml:space="preserve">Except as set forth in Sections </w:t>
       </w:r>
       <w:r>
         <w:rPr>
@@ -3269,7 +2867,7 @@
         <w:fldChar w:fldCharType="separate"/>
       </w:r>
       <w:r>
-        <w:t>10</w:t>
+        <w:t>9</w:t>
       </w:r>
       <w:r>
         <w:fldChar w:fldCharType="end"/>
@@ -3301,7 +2899,7 @@
         <w:fldChar w:fldCharType="separate"/>
       </w:r>
       <w:r>
-        <w:t>17</w:t>
+        <w:t>16</w:t>
       </w:r>
       <w:r>
         <w:fldChar w:fldCharType="end"/>
@@ -3354,7 +2952,7 @@
         </w:rPr>
         <w:t>by certified mail, and will be deemed given upon receipt by Endless.  All notices by Endless to you will be sent to the email address you have made available to Endless, and will be deemed given on the day sent.</w:t>
       </w:r>
-      <w:bookmarkEnd w:id="29"/>
+      <w:bookmarkEnd w:id="33"/>
       <w:r>
         <w:rPr>
           <w:rStyle w:val="Strong"/>
@@ -3363,81 +2961,14 @@
         </w:rPr>
         <w:t xml:space="preserve"> </w:t>
       </w:r>
-    </w:p>
-    <w:p>
-      <w:pPr>
-        <w:pStyle w:val="Outlinenumbered"/>
-        <w:numPr>
-          <w:ilvl w:val="0"/>
-          <w:numId w:val="1"/>
-        </w:numPr>
-        <w:suppressAutoHyphens w:val="true"/>
-        <w:jc w:val="both"/>
-        <w:rPr/>
-      </w:pPr>
-      <w:r>
-        <w:rPr>
-          <w:rStyle w:val="Strong"/>
-          <w:sz w:val="20"/>
-          <w:szCs w:val="20"/>
-        </w:rPr>
-        <w:t xml:space="preserve">Contact Information. </w:t>
-      </w:r>
-      <w:r>
-        <w:rPr>
-          <w:bCs/>
-          <w:sz w:val="20"/>
-          <w:szCs w:val="20"/>
-        </w:rPr>
-        <w:t xml:space="preserve">The services hereunder are offered by Endless Mobile, Inc., located at </w:t>
-      </w:r>
-      <w:r>
-        <w:rPr>
-          <w:sz w:val="20"/>
-          <w:szCs w:val="20"/>
-        </w:rPr>
-        <w:t>512 2</w:t>
-      </w:r>
-      <w:r>
-        <w:rPr>
-          <w:sz w:val="20"/>
-          <w:szCs w:val="20"/>
-          <w:vertAlign w:val="superscript"/>
-        </w:rPr>
-        <w:t>nd</w:t>
-      </w:r>
-      <w:r>
-        <w:rPr>
-          <w:sz w:val="20"/>
-          <w:szCs w:val="20"/>
-        </w:rPr>
-        <w:t xml:space="preserve"> Street, Third Floor, San Francisco, CA 94107</w:t>
-      </w:r>
-      <w:r>
-        <w:rPr>
-          <w:bCs/>
-          <w:sz w:val="20"/>
-          <w:szCs w:val="20"/>
-        </w:rPr>
-        <w:t xml:space="preserve">. You may contact us by sending correspondence to the foregoing address or by emailing us at </w:t>
-      </w:r>
-      <w:hyperlink r:id="rId10">
-        <w:r>
-          <w:rPr>
-            <w:rStyle w:val="InternetLink"/>
-            <w:rFonts w:eastAsia="新細明體" w:eastAsiaTheme="majorEastAsia"/>
-            <w:sz w:val="20"/>
-            <w:szCs w:val="20"/>
-          </w:rPr>
-          <w:t>support@endlessm.com</w:t>
-        </w:r>
-      </w:hyperlink>
-      <w:r>
-        <w:rPr>
-          <w:sz w:val="20"/>
-          <w:szCs w:val="20"/>
-        </w:rPr>
-        <w:t>. If you are a California resident, you may have these Terms mailed to you electronically by sending a letter to the foregoing address with your electronic mail address and a request for these Terms.</w:t>
+      <w:bookmarkStart w:id="34" w:name="_Ref473549125"/>
+      <w:bookmarkEnd w:id="34"/>
+      <w:r>
+        <w:rPr>
+          <w:sz w:val="20"/>
+          <w:szCs w:val="20"/>
+        </w:rPr>
+        <w:t>If you are a California resident, you may have these Terms mailed to you electronically by sending a letter to the foregoing address with your electronic mail address and a request for these Terms.</w:t>
       </w:r>
     </w:p>
     <w:p>
@@ -3490,14 +3021,14 @@
       <w:jc w:val="center"/>
       <w:rPr>
         <w:rFonts w:ascii="Trebuchet MS" w:hAnsi="Trebuchet MS"/>
-        <w:color w:val="808080" w:themeColor="background1" w:themeShade="80"/>
+        <w:color w:val="FFFFFF" w:themeColor="background1"/>
         <w:sz w:val="20"/>
       </w:rPr>
     </w:pPr>
     <w:r>
       <w:rPr>
         <w:rFonts w:ascii="Trebuchet MS" w:hAnsi="Trebuchet MS"/>
-        <w:color w:val="808080" w:themeColor="background1" w:themeShade="80"/>
+        <w:color w:val="FFFFFF" w:themeColor="background1"/>
         <w:sz w:val="20"/>
       </w:rPr>
     </w:r>
@@ -3519,7 +3050,7 @@
         <w:sz w:val="20"/>
         <w:szCs w:val="20"/>
       </w:rPr>
-      <w:t>Last Updated: 10 August 2016</w:t>
+      <w:t>Last Updated: 15 February 2017</w:t>
     </w:r>
   </w:p>
   <w:p>
@@ -3547,7 +3078,8 @@
       </w:pPr>
       <w:rPr>
         <w:sz w:val="20"/>
-        <w:b/>
+        <w:b w:val="false"/>
+        <w:rFonts w:ascii="Arial" w:hAnsi="Arial"/>
       </w:rPr>
     </w:lvl>
     <w:lvl w:ilvl="1">
@@ -3560,7 +3092,8 @@
       </w:pPr>
       <w:rPr>
         <w:sz w:val="20"/>
-        <w:b/>
+        <w:b w:val="false"/>
+        <w:rFonts w:ascii="Arial" w:hAnsi="Arial"/>
       </w:rPr>
     </w:lvl>
     <w:lvl w:ilvl="2">
@@ -3894,15 +3427,367 @@
       <w:pPr/>
     </w:pPrDefault>
   </w:docDefaults>
-  <w:latentStyles w:defLockedState="0" w:defUIPriority="0" w:defSemiHidden="0" w:defUnhideWhenUsed="0" w:defQFormat="0" w:count="267">
-    <w:lsdException w:name="header" w:uiPriority="99"/>
+  <w:latentStyles w:defLockedState="0" w:defUIPriority="0" w:defSemiHidden="0" w:defUnhideWhenUsed="0" w:defQFormat="0" w:count="374">
+    <w:lsdException w:name="Normal" w:qFormat="1"/>
+    <w:lsdException w:name="heading 1" w:uiPriority="9" w:qFormat="1"/>
+    <w:lsdException w:name="heading 2" w:qFormat="1"/>
+    <w:lsdException w:name="heading 3" w:qFormat="1"/>
+    <w:lsdException w:name="heading 4" w:semiHidden="1" w:unhideWhenUsed="1" w:qFormat="1"/>
+    <w:lsdException w:name="heading 5" w:semiHidden="1" w:unhideWhenUsed="1" w:qFormat="1"/>
+    <w:lsdException w:name="heading 6" w:semiHidden="1" w:unhideWhenUsed="1" w:qFormat="1"/>
+    <w:lsdException w:name="heading 7" w:semiHidden="1" w:unhideWhenUsed="1" w:qFormat="1"/>
+    <w:lsdException w:name="heading 8" w:semiHidden="1" w:unhideWhenUsed="1" w:qFormat="1"/>
+    <w:lsdException w:name="heading 9" w:semiHidden="1" w:unhideWhenUsed="1" w:qFormat="1"/>
+    <w:lsdException w:name="index 1" w:semiHidden="1" w:unhideWhenUsed="1"/>
+    <w:lsdException w:name="index 2" w:semiHidden="1" w:unhideWhenUsed="1"/>
+    <w:lsdException w:name="index 3" w:semiHidden="1" w:unhideWhenUsed="1"/>
+    <w:lsdException w:name="index 4" w:semiHidden="1" w:unhideWhenUsed="1" w:qFormat="1"/>
+    <w:lsdException w:name="index 5" w:semiHidden="1" w:unhideWhenUsed="1"/>
+    <w:lsdException w:name="index 6" w:semiHidden="1" w:unhideWhenUsed="1"/>
+    <w:lsdException w:name="index 7" w:semiHidden="1" w:unhideWhenUsed="1"/>
+    <w:lsdException w:name="index 8" w:semiHidden="1" w:unhideWhenUsed="1"/>
+    <w:lsdException w:name="index 9" w:semiHidden="1" w:unhideWhenUsed="1"/>
+    <w:lsdException w:name="toc 1" w:semiHidden="1" w:unhideWhenUsed="1"/>
+    <w:lsdException w:name="toc 2" w:semiHidden="1" w:unhideWhenUsed="1"/>
+    <w:lsdException w:name="toc 3" w:semiHidden="1" w:unhideWhenUsed="1"/>
+    <w:lsdException w:name="toc 4" w:semiHidden="1" w:unhideWhenUsed="1"/>
+    <w:lsdException w:name="toc 5" w:semiHidden="1" w:unhideWhenUsed="1"/>
+    <w:lsdException w:name="toc 6" w:semiHidden="1" w:unhideWhenUsed="1"/>
+    <w:lsdException w:name="toc 7" w:semiHidden="1" w:unhideWhenUsed="1"/>
+    <w:lsdException w:name="toc 8" w:semiHidden="1" w:unhideWhenUsed="1"/>
+    <w:lsdException w:name="toc 9" w:semiHidden="1" w:unhideWhenUsed="1"/>
+    <w:lsdException w:name="Normal Indent" w:semiHidden="1" w:unhideWhenUsed="1"/>
+    <w:lsdException w:name="footnote text" w:semiHidden="1" w:unhideWhenUsed="1"/>
+    <w:lsdException w:name="annotation text" w:semiHidden="1" w:unhideWhenUsed="1" w:qFormat="1"/>
+    <w:lsdException w:name="header" w:uiPriority="99" w:semiHidden="1" w:unhideWhenUsed="1"/>
+    <w:lsdException w:name="footer" w:uiPriority="99" w:semiHidden="1" w:unhideWhenUsed="1"/>
+    <w:lsdException w:name="index heading" w:semiHidden="1" w:unhideWhenUsed="1"/>
+    <w:lsdException w:name="caption" w:semiHidden="1" w:unhideWhenUsed="1" w:qFormat="1"/>
+    <w:lsdException w:name="table of figures" w:semiHidden="1" w:unhideWhenUsed="1"/>
+    <w:lsdException w:name="envelope address" w:semiHidden="1" w:unhideWhenUsed="1"/>
+    <w:lsdException w:name="envelope return" w:semiHidden="1" w:unhideWhenUsed="1"/>
+    <w:lsdException w:name="footnote reference" w:semiHidden="1" w:unhideWhenUsed="1"/>
+    <w:lsdException w:name="annotation reference" w:semiHidden="1" w:unhideWhenUsed="1" w:qFormat="1"/>
+    <w:lsdException w:name="line number" w:semiHidden="1" w:unhideWhenUsed="1"/>
+    <w:lsdException w:name="page number" w:semiHidden="1" w:unhideWhenUsed="1"/>
+    <w:lsdException w:name="endnote reference" w:semiHidden="1" w:unhideWhenUsed="1"/>
+    <w:lsdException w:name="endnote text" w:semiHidden="1" w:unhideWhenUsed="1" w:qFormat="1"/>
+    <w:lsdException w:name="table of authorities" w:semiHidden="1" w:unhideWhenUsed="1"/>
+    <w:lsdException w:name="macro" w:semiHidden="1" w:unhideWhenUsed="1"/>
+    <w:lsdException w:name="List" w:semiHidden="1" w:unhideWhenUsed="1"/>
+    <w:lsdException w:name="List Bullet" w:semiHidden="1" w:unhideWhenUsed="1"/>
+    <w:lsdException w:name="List 3" w:semiHidden="1" w:unhideWhenUsed="1"/>
+    <w:lsdException w:name="List 4" w:semiHidden="1" w:unhideWhenUsed="1"/>
+    <w:lsdException w:name="List 5" w:semiHidden="1" w:unhideWhenUsed="1"/>
+    <w:lsdException w:name="List Bullet 2" w:semiHidden="1" w:unhideWhenUsed="1"/>
+    <w:lsdException w:name="List Bullet 3" w:semiHidden="1" w:unhideWhenUsed="1"/>
+    <w:lsdException w:name="List Bullet 4" w:semiHidden="1" w:unhideWhenUsed="1"/>
+    <w:lsdException w:name="List Bullet 5" w:semiHidden="1" w:unhideWhenUsed="1"/>
+    <w:lsdException w:name="List Number 2" w:semiHidden="1" w:unhideWhenUsed="1"/>
+    <w:lsdException w:name="List Number 3" w:semiHidden="1" w:unhideWhenUsed="1"/>
+    <w:lsdException w:name="List Number 4" w:semiHidden="1" w:unhideWhenUsed="1"/>
+    <w:lsdException w:name="List Number 5" w:semiHidden="1" w:unhideWhenUsed="1"/>
+    <w:lsdException w:name="Title" w:qFormat="1"/>
+    <w:lsdException w:name="Closing" w:semiHidden="1" w:unhideWhenUsed="1"/>
+    <w:lsdException w:name="Signature" w:semiHidden="1" w:unhideWhenUsed="1"/>
+    <w:lsdException w:name="Default Paragraph Font" w:uiPriority="1" w:semiHidden="1" w:unhideWhenUsed="1"/>
+    <w:lsdException w:name="Body Text" w:semiHidden="1" w:unhideWhenUsed="1"/>
+    <w:lsdException w:name="Body Text Indent" w:semiHidden="1" w:unhideWhenUsed="1"/>
+    <w:lsdException w:name="List Continue" w:semiHidden="1" w:unhideWhenUsed="1"/>
+    <w:lsdException w:name="List Continue 2" w:semiHidden="1" w:unhideWhenUsed="1"/>
+    <w:lsdException w:name="List Continue 3" w:semiHidden="1" w:unhideWhenUsed="1"/>
+    <w:lsdException w:name="Subtitle" w:qFormat="1"/>
+    <w:lsdException w:name="Salutation" w:semiHidden="1" w:unhideWhenUsed="1"/>
+    <w:lsdException w:name="Date" w:semiHidden="1" w:unhideWhenUsed="1"/>
+    <w:lsdException w:name="Body Text First Indent" w:semiHidden="1" w:unhideWhenUsed="1"/>
+    <w:lsdException w:name="Body Text First Indent 2" w:semiHidden="1" w:unhideWhenUsed="1"/>
+    <w:lsdException w:name="Note Heading" w:semiHidden="1" w:unhideWhenUsed="1"/>
+    <w:lsdException w:name="Body Text 2" w:semiHidden="1" w:unhideWhenUsed="1"/>
+    <w:lsdException w:name="Body Text 3" w:semiHidden="1" w:unhideWhenUsed="1"/>
+    <w:lsdException w:name="Body Text Indent 2" w:semiHidden="1" w:unhideWhenUsed="1"/>
+    <w:lsdException w:name="Body Text Indent 3" w:semiHidden="1" w:unhideWhenUsed="1"/>
+    <w:lsdException w:name="Block Text" w:semiHidden="1" w:unhideWhenUsed="1"/>
+    <w:lsdException w:name="Hyperlink" w:semiHidden="1" w:unhideWhenUsed="1"/>
+    <w:lsdException w:name="FollowedHyperlink" w:semiHidden="1" w:unhideWhenUsed="1" w:qFormat="1"/>
     <w:lsdException w:name="Strong" w:uiPriority="22" w:qFormat="1"/>
-    <w:lsdException w:name="Normal (Web)" w:uiPriority="99"/>
+    <w:lsdException w:name="Document Map" w:semiHidden="1" w:unhideWhenUsed="1"/>
+    <w:lsdException w:name="Plain Text" w:semiHidden="1" w:unhideWhenUsed="1"/>
+    <w:lsdException w:name="E-mail Signature" w:semiHidden="1" w:unhideWhenUsed="1"/>
+    <w:lsdException w:name="HTML Top of Form" w:semiHidden="1" w:unhideWhenUsed="1"/>
+    <w:lsdException w:name="HTML Bottom of Form" w:semiHidden="1" w:unhideWhenUsed="1"/>
+    <w:lsdException w:name="Normal (Web)" w:uiPriority="99" w:semiHidden="1" w:unhideWhenUsed="1" w:qFormat="1"/>
+    <w:lsdException w:name="HTML Acronym" w:semiHidden="1" w:unhideWhenUsed="1"/>
+    <w:lsdException w:name="HTML Address" w:semiHidden="1" w:unhideWhenUsed="1"/>
+    <w:lsdException w:name="HTML Cite" w:semiHidden="1" w:unhideWhenUsed="1"/>
+    <w:lsdException w:name="HTML Code" w:semiHidden="1" w:unhideWhenUsed="1"/>
+    <w:lsdException w:name="HTML Definition" w:semiHidden="1" w:unhideWhenUsed="1"/>
+    <w:lsdException w:name="HTML Keyboard" w:semiHidden="1" w:unhideWhenUsed="1"/>
+    <w:lsdException w:name="HTML Preformatted" w:semiHidden="1" w:unhideWhenUsed="1"/>
+    <w:lsdException w:name="HTML Sample" w:semiHidden="1" w:unhideWhenUsed="1"/>
+    <w:lsdException w:name="HTML Typewriter" w:semiHidden="1" w:unhideWhenUsed="1"/>
+    <w:lsdException w:name="HTML Variable" w:semiHidden="1" w:unhideWhenUsed="1"/>
+    <w:lsdException w:name="Normal Table" w:semiHidden="1" w:unhideWhenUsed="1"/>
+    <w:lsdException w:name="annotation subject" w:semiHidden="1" w:unhideWhenUsed="1" w:qFormat="1"/>
+    <w:lsdException w:name="No List" w:uiPriority="99" w:semiHidden="1" w:unhideWhenUsed="1"/>
+    <w:lsdException w:name="Outline List 1" w:semiHidden="1" w:unhideWhenUsed="1"/>
+    <w:lsdException w:name="Outline List 2" w:semiHidden="1" w:unhideWhenUsed="1"/>
+    <w:lsdException w:name="Outline List 3" w:semiHidden="1" w:unhideWhenUsed="1"/>
+    <w:lsdException w:name="Table Simple 1" w:semiHidden="1" w:unhideWhenUsed="1"/>
+    <w:lsdException w:name="Table Simple 2" w:semiHidden="1" w:unhideWhenUsed="1"/>
+    <w:lsdException w:name="Table Simple 3" w:semiHidden="1" w:unhideWhenUsed="1"/>
+    <w:lsdException w:name="Table Classic 1" w:semiHidden="1" w:unhideWhenUsed="1"/>
+    <w:lsdException w:name="Table Classic 2" w:semiHidden="1" w:unhideWhenUsed="1"/>
+    <w:lsdException w:name="Table Classic 3" w:semiHidden="1" w:unhideWhenUsed="1"/>
+    <w:lsdException w:name="Table Classic 4" w:semiHidden="1" w:unhideWhenUsed="1"/>
+    <w:lsdException w:name="Table Colorful 1" w:semiHidden="1" w:unhideWhenUsed="1"/>
+    <w:lsdException w:name="Table Colorful 2" w:semiHidden="1" w:unhideWhenUsed="1"/>
+    <w:lsdException w:name="Table Colorful 3" w:semiHidden="1" w:unhideWhenUsed="1"/>
+    <w:lsdException w:name="Table Columns 1" w:semiHidden="1" w:unhideWhenUsed="1"/>
+    <w:lsdException w:name="Table Columns 2" w:semiHidden="1" w:unhideWhenUsed="1"/>
+    <w:lsdException w:name="Table Columns 3" w:semiHidden="1" w:unhideWhenUsed="1"/>
+    <w:lsdException w:name="Table Columns 4" w:semiHidden="1" w:unhideWhenUsed="1"/>
+    <w:lsdException w:name="Table Columns 5" w:semiHidden="1" w:unhideWhenUsed="1"/>
+    <w:lsdException w:name="Table Grid 1" w:semiHidden="1" w:unhideWhenUsed="1"/>
+    <w:lsdException w:name="Table Grid 2" w:semiHidden="1" w:unhideWhenUsed="1"/>
+    <w:lsdException w:name="Table Grid 3" w:semiHidden="1" w:unhideWhenUsed="1"/>
+    <w:lsdException w:name="Table Grid 4" w:semiHidden="1" w:unhideWhenUsed="1"/>
+    <w:lsdException w:name="Table Grid 5" w:semiHidden="1" w:unhideWhenUsed="1"/>
+    <w:lsdException w:name="Table Grid 6" w:semiHidden="1" w:unhideWhenUsed="1"/>
+    <w:lsdException w:name="Table Grid 7" w:semiHidden="1" w:unhideWhenUsed="1"/>
+    <w:lsdException w:name="Table Grid 8" w:semiHidden="1" w:unhideWhenUsed="1"/>
+    <w:lsdException w:name="Table List 1" w:semiHidden="1" w:unhideWhenUsed="1"/>
+    <w:lsdException w:name="Table List 2" w:semiHidden="1" w:unhideWhenUsed="1"/>
+    <w:lsdException w:name="Table List 3" w:semiHidden="1" w:unhideWhenUsed="1"/>
+    <w:lsdException w:name="Table List 4" w:semiHidden="1" w:unhideWhenUsed="1"/>
+    <w:lsdException w:name="Table List 5" w:semiHidden="1" w:unhideWhenUsed="1"/>
+    <w:lsdException w:name="Table List 6" w:semiHidden="1" w:unhideWhenUsed="1"/>
+    <w:lsdException w:name="Table List 7" w:semiHidden="1" w:unhideWhenUsed="1"/>
+    <w:lsdException w:name="Table List 8" w:semiHidden="1" w:unhideWhenUsed="1"/>
+    <w:lsdException w:name="Table 3D effects 1" w:semiHidden="1" w:unhideWhenUsed="1"/>
+    <w:lsdException w:name="Table 3D effects 2" w:semiHidden="1" w:unhideWhenUsed="1"/>
+    <w:lsdException w:name="Table 3D effects 3" w:semiHidden="1" w:unhideWhenUsed="1"/>
+    <w:lsdException w:name="Table Contemporary" w:semiHidden="1" w:unhideWhenUsed="1"/>
+    <w:lsdException w:name="Table Elegant" w:semiHidden="1" w:unhideWhenUsed="1"/>
+    <w:lsdException w:name="Table Professional" w:semiHidden="1" w:unhideWhenUsed="1"/>
+    <w:lsdException w:name="Table Subtle 1" w:semiHidden="1" w:unhideWhenUsed="1"/>
+    <w:lsdException w:name="Table Subtle 2" w:semiHidden="1" w:unhideWhenUsed="1"/>
+    <w:lsdException w:name="Table Web 1" w:semiHidden="1" w:unhideWhenUsed="1"/>
+    <w:lsdException w:name="Table Web 2" w:semiHidden="1" w:unhideWhenUsed="1"/>
+    <w:lsdException w:name="Table Web 3" w:semiHidden="1" w:unhideWhenUsed="1"/>
+    <w:lsdException w:name="Balloon Text" w:qFormat="1"/>
+    <w:lsdException w:name="Table Theme" w:semiHidden="1" w:unhideWhenUsed="1"/>
+    <w:lsdException w:name="Light Shading"/>
+    <w:lsdException w:name="Light List"/>
+    <w:lsdException w:name="Light Grid"/>
+    <w:lsdException w:name="Medium Shading 1"/>
+    <w:lsdException w:name="Medium Shading 2"/>
+    <w:lsdException w:name="Medium List 1"/>
+    <w:lsdException w:name="Medium List 2"/>
+    <w:lsdException w:name="Medium Grid 1"/>
+    <w:lsdException w:name="Medium Grid 2"/>
+    <w:lsdException w:name="Medium Grid 3"/>
+    <w:lsdException w:name="Dark List"/>
+    <w:lsdException w:name="Colorful Shading"/>
+    <w:lsdException w:name="Colorful List"/>
+    <w:lsdException w:name="Colorful Grid"/>
+    <w:lsdException w:name="Light Shading Accent 1"/>
+    <w:lsdException w:name="Light List Accent 1"/>
+    <w:lsdException w:name="Light Grid Accent 1"/>
+    <w:lsdException w:name="Medium Shading 1 Accent 1"/>
+    <w:lsdException w:name="Medium Shading 2 Accent 1"/>
+    <w:lsdException w:name="Medium List 1 Accent 1"/>
+    <w:lsdException w:name="Revision" w:semiHidden="1" w:qFormat="1"/>
     <w:lsdException w:name="List Paragraph" w:qFormat="1"/>
+    <w:lsdException w:name="Medium List 2 Accent 1"/>
+    <w:lsdException w:name="Medium Grid 1 Accent 1"/>
+    <w:lsdException w:name="Medium Grid 2 Accent 1"/>
+    <w:lsdException w:name="Medium Grid 3 Accent 1"/>
+    <w:lsdException w:name="Dark List Accent 1"/>
+    <w:lsdException w:name="Colorful Shading Accent 1"/>
+    <w:lsdException w:name="Colorful List Accent 1"/>
+    <w:lsdException w:name="Colorful Grid Accent 1"/>
+    <w:lsdException w:name="Light Shading Accent 2"/>
+    <w:lsdException w:name="Light List Accent 2"/>
+    <w:lsdException w:name="Light Grid Accent 2"/>
+    <w:lsdException w:name="Medium Shading 1 Accent 2"/>
+    <w:lsdException w:name="Medium Shading 2 Accent 2"/>
+    <w:lsdException w:name="Medium List 1 Accent 2"/>
+    <w:lsdException w:name="Medium List 2 Accent 2"/>
+    <w:lsdException w:name="Medium Grid 1 Accent 2"/>
+    <w:lsdException w:name="Medium Grid 2 Accent 2"/>
+    <w:lsdException w:name="Medium Grid 3 Accent 2"/>
+    <w:lsdException w:name="Dark List Accent 2"/>
+    <w:lsdException w:name="Colorful Shading Accent 2"/>
+    <w:lsdException w:name="Colorful List Accent 2"/>
+    <w:lsdException w:name="Colorful Grid Accent 2"/>
+    <w:lsdException w:name="Light Shading Accent 3"/>
+    <w:lsdException w:name="Light List Accent 3"/>
+    <w:lsdException w:name="Light Grid Accent 3"/>
+    <w:lsdException w:name="Medium Shading 1 Accent 3"/>
+    <w:lsdException w:name="Medium Shading 2 Accent 3"/>
+    <w:lsdException w:name="Medium List 1 Accent 3"/>
+    <w:lsdException w:name="Medium List 2 Accent 3"/>
+    <w:lsdException w:name="Medium Grid 1 Accent 3"/>
+    <w:lsdException w:name="Medium Grid 2 Accent 3"/>
+    <w:lsdException w:name="Medium Grid 3 Accent 3"/>
+    <w:lsdException w:name="Dark List Accent 3"/>
+    <w:lsdException w:name="Colorful Shading Accent 3"/>
+    <w:lsdException w:name="Colorful List Accent 3"/>
+    <w:lsdException w:name="Colorful Grid Accent 3"/>
+    <w:lsdException w:name="Light Shading Accent 4"/>
+    <w:lsdException w:name="Light List Accent 4"/>
+    <w:lsdException w:name="Light Grid Accent 4"/>
+    <w:lsdException w:name="Medium Shading 1 Accent 4"/>
+    <w:lsdException w:name="Medium Shading 2 Accent 4"/>
+    <w:lsdException w:name="Medium List 1 Accent 4"/>
+    <w:lsdException w:name="Medium List 2 Accent 4"/>
+    <w:lsdException w:name="Medium Grid 1 Accent 4"/>
+    <w:lsdException w:name="Medium Grid 2 Accent 4"/>
+    <w:lsdException w:name="Medium Grid 3 Accent 4"/>
+    <w:lsdException w:name="Dark List Accent 4"/>
+    <w:lsdException w:name="Colorful Shading Accent 4"/>
+    <w:lsdException w:name="Colorful List Accent 4"/>
+    <w:lsdException w:name="Colorful Grid Accent 4"/>
+    <w:lsdException w:name="Light Shading Accent 5"/>
+    <w:lsdException w:name="Light List Accent 5"/>
+    <w:lsdException w:name="Light Grid Accent 5"/>
+    <w:lsdException w:name="Medium Shading 1 Accent 5"/>
+    <w:lsdException w:name="Medium Shading 2 Accent 5"/>
+    <w:lsdException w:name="Medium List 1 Accent 5"/>
+    <w:lsdException w:name="Medium List 2 Accent 5"/>
+    <w:lsdException w:name="Medium Grid 1 Accent 5"/>
+    <w:lsdException w:name="Medium Grid 2 Accent 5"/>
+    <w:lsdException w:name="Medium Grid 3 Accent 5"/>
+    <w:lsdException w:name="Dark List Accent 5"/>
+    <w:lsdException w:name="Colorful Shading Accent 5"/>
+    <w:lsdException w:name="Colorful List Accent 5"/>
+    <w:lsdException w:name="Colorful Grid Accent 5"/>
+    <w:lsdException w:name="Light Shading Accent 6"/>
+    <w:lsdException w:name="Light List Accent 6"/>
+    <w:lsdException w:name="Light Grid Accent 6"/>
+    <w:lsdException w:name="Medium Shading 1 Accent 6"/>
+    <w:lsdException w:name="Medium Shading 2 Accent 6"/>
+    <w:lsdException w:name="Medium List 1 Accent 6"/>
+    <w:lsdException w:name="Medium List 2 Accent 6"/>
+    <w:lsdException w:name="Medium Grid 1 Accent 6"/>
+    <w:lsdException w:name="Medium Grid 2 Accent 6"/>
+    <w:lsdException w:name="Medium Grid 3 Accent 6"/>
+    <w:lsdException w:name="Dark List Accent 6"/>
+    <w:lsdException w:name="Colorful Shading Accent 6"/>
+    <w:lsdException w:name="Colorful List Accent 6"/>
+    <w:lsdException w:name="Colorful Grid Accent 6"/>
+    <w:lsdException w:name="Plain Table 1" w:uiPriority="41"/>
+    <w:lsdException w:name="Plain Table 2" w:uiPriority="42"/>
+    <w:lsdException w:name="Plain Table 3" w:uiPriority="43"/>
+    <w:lsdException w:name="Plain Table 4" w:uiPriority="44"/>
+    <w:lsdException w:name="Plain Table 5" w:uiPriority="45"/>
+    <w:lsdException w:name="Grid Table Light" w:uiPriority="40"/>
+    <w:lsdException w:name="Grid Table 1 Light" w:uiPriority="46"/>
+    <w:lsdException w:name="Grid Table 2" w:uiPriority="47"/>
+    <w:lsdException w:name="Grid Table 3" w:uiPriority="48"/>
+    <w:lsdException w:name="Grid Table 4" w:uiPriority="49"/>
+    <w:lsdException w:name="Grid Table 5 Dark" w:uiPriority="50"/>
+    <w:lsdException w:name="Grid Table 6 Colorful" w:uiPriority="51"/>
+    <w:lsdException w:name="Grid Table 7 Colorful" w:uiPriority="52"/>
+    <w:lsdException w:name="Grid Table 1 Light Accent 1" w:uiPriority="46"/>
+    <w:lsdException w:name="Grid Table 2 Accent 1" w:uiPriority="47"/>
+    <w:lsdException w:name="Grid Table 3 Accent 1" w:uiPriority="48"/>
+    <w:lsdException w:name="Grid Table 4 Accent 1" w:uiPriority="49"/>
+    <w:lsdException w:name="Grid Table 5 Dark Accent 1" w:uiPriority="50"/>
+    <w:lsdException w:name="Grid Table 6 Colorful Accent 1" w:uiPriority="51"/>
+    <w:lsdException w:name="Grid Table 7 Colorful Accent 1" w:uiPriority="52"/>
+    <w:lsdException w:name="Grid Table 1 Light Accent 2" w:uiPriority="46"/>
+    <w:lsdException w:name="Grid Table 2 Accent 2" w:uiPriority="47"/>
+    <w:lsdException w:name="Grid Table 3 Accent 2" w:uiPriority="48"/>
+    <w:lsdException w:name="Grid Table 4 Accent 2" w:uiPriority="49"/>
+    <w:lsdException w:name="Grid Table 5 Dark Accent 2" w:uiPriority="50"/>
+    <w:lsdException w:name="Grid Table 6 Colorful Accent 2" w:uiPriority="51"/>
+    <w:lsdException w:name="Grid Table 7 Colorful Accent 2" w:uiPriority="52"/>
+    <w:lsdException w:name="Grid Table 1 Light Accent 3" w:uiPriority="46"/>
+    <w:lsdException w:name="Grid Table 2 Accent 3" w:uiPriority="47"/>
+    <w:lsdException w:name="Grid Table 3 Accent 3" w:uiPriority="48"/>
+    <w:lsdException w:name="Grid Table 4 Accent 3" w:uiPriority="49"/>
+    <w:lsdException w:name="Grid Table 5 Dark Accent 3" w:uiPriority="50"/>
+    <w:lsdException w:name="Grid Table 6 Colorful Accent 3" w:uiPriority="51"/>
+    <w:lsdException w:name="Grid Table 7 Colorful Accent 3" w:uiPriority="52"/>
+    <w:lsdException w:name="Grid Table 1 Light Accent 4" w:uiPriority="46"/>
+    <w:lsdException w:name="Grid Table 2 Accent 4" w:uiPriority="47"/>
+    <w:lsdException w:name="Grid Table 3 Accent 4" w:uiPriority="48"/>
+    <w:lsdException w:name="Grid Table 4 Accent 4" w:uiPriority="49"/>
+    <w:lsdException w:name="Grid Table 5 Dark Accent 4" w:uiPriority="50"/>
+    <w:lsdException w:name="Grid Table 6 Colorful Accent 4" w:uiPriority="51"/>
+    <w:lsdException w:name="Grid Table 7 Colorful Accent 4" w:uiPriority="52"/>
+    <w:lsdException w:name="Grid Table 1 Light Accent 5" w:uiPriority="46"/>
+    <w:lsdException w:name="Grid Table 2 Accent 5" w:uiPriority="47"/>
+    <w:lsdException w:name="Grid Table 3 Accent 5" w:uiPriority="48"/>
+    <w:lsdException w:name="Grid Table 4 Accent 5" w:uiPriority="49"/>
+    <w:lsdException w:name="Grid Table 5 Dark Accent 5" w:uiPriority="50"/>
+    <w:lsdException w:name="Grid Table 6 Colorful Accent 5" w:uiPriority="51"/>
+    <w:lsdException w:name="Grid Table 7 Colorful Accent 5" w:uiPriority="52"/>
+    <w:lsdException w:name="Grid Table 1 Light Accent 6" w:uiPriority="46"/>
+    <w:lsdException w:name="Grid Table 2 Accent 6" w:uiPriority="47"/>
+    <w:lsdException w:name="Grid Table 3 Accent 6" w:uiPriority="48"/>
+    <w:lsdException w:name="Grid Table 4 Accent 6" w:uiPriority="49"/>
+    <w:lsdException w:name="Grid Table 5 Dark Accent 6" w:uiPriority="50"/>
+    <w:lsdException w:name="Grid Table 6 Colorful Accent 6" w:uiPriority="51"/>
+    <w:lsdException w:name="Grid Table 7 Colorful Accent 6" w:uiPriority="52"/>
+    <w:lsdException w:name="List Table 1 Light" w:uiPriority="46"/>
+    <w:lsdException w:name="List Table 2" w:uiPriority="47"/>
+    <w:lsdException w:name="List Table 3" w:uiPriority="48"/>
+    <w:lsdException w:name="List Table 4" w:uiPriority="49"/>
+    <w:lsdException w:name="List Table 5 Dark" w:uiPriority="50"/>
+    <w:lsdException w:name="List Table 6 Colorful" w:uiPriority="51"/>
+    <w:lsdException w:name="List Table 7 Colorful" w:uiPriority="52"/>
+    <w:lsdException w:name="List Table 1 Light Accent 1" w:uiPriority="46"/>
+    <w:lsdException w:name="List Table 2 Accent 1" w:uiPriority="47"/>
+    <w:lsdException w:name="List Table 3 Accent 1" w:uiPriority="48"/>
+    <w:lsdException w:name="List Table 4 Accent 1" w:uiPriority="49"/>
+    <w:lsdException w:name="List Table 5 Dark Accent 1" w:uiPriority="50"/>
+    <w:lsdException w:name="List Table 6 Colorful Accent 1" w:uiPriority="51"/>
+    <w:lsdException w:name="List Table 7 Colorful Accent 1" w:uiPriority="52"/>
+    <w:lsdException w:name="List Table 1 Light Accent 2" w:uiPriority="46"/>
+    <w:lsdException w:name="List Table 2 Accent 2" w:uiPriority="47"/>
+    <w:lsdException w:name="List Table 3 Accent 2" w:uiPriority="48"/>
+    <w:lsdException w:name="List Table 4 Accent 2" w:uiPriority="49"/>
+    <w:lsdException w:name="List Table 5 Dark Accent 2" w:uiPriority="50"/>
+    <w:lsdException w:name="List Table 6 Colorful Accent 2" w:uiPriority="51"/>
+    <w:lsdException w:name="List Table 7 Colorful Accent 2" w:uiPriority="52"/>
+    <w:lsdException w:name="List Table 1 Light Accent 3" w:uiPriority="46"/>
+    <w:lsdException w:name="List Table 2 Accent 3" w:uiPriority="47"/>
+    <w:lsdException w:name="List Table 3 Accent 3" w:uiPriority="48"/>
+    <w:lsdException w:name="List Table 4 Accent 3" w:uiPriority="49"/>
+    <w:lsdException w:name="List Table 5 Dark Accent 3" w:uiPriority="50"/>
+    <w:lsdException w:name="List Table 6 Colorful Accent 3" w:uiPriority="51"/>
+    <w:lsdException w:name="List Table 7 Colorful Accent 3" w:uiPriority="52"/>
+    <w:lsdException w:name="List Table 1 Light Accent 4" w:uiPriority="46"/>
+    <w:lsdException w:name="List Table 2 Accent 4" w:uiPriority="47"/>
+    <w:lsdException w:name="List Table 3 Accent 4" w:uiPriority="48"/>
+    <w:lsdException w:name="List Table 4 Accent 4" w:uiPriority="49"/>
+    <w:lsdException w:name="List Table 5 Dark Accent 4" w:uiPriority="50"/>
+    <w:lsdException w:name="List Table 6 Colorful Accent 4" w:uiPriority="51"/>
+    <w:lsdException w:name="List Table 7 Colorful Accent 4" w:uiPriority="52"/>
+    <w:lsdException w:name="List Table 1 Light Accent 5" w:uiPriority="46"/>
+    <w:lsdException w:name="List Table 2 Accent 5" w:uiPriority="47"/>
+    <w:lsdException w:name="List Table 3 Accent 5" w:uiPriority="48"/>
+    <w:lsdException w:name="List Table 4 Accent 5" w:uiPriority="49"/>
+    <w:lsdException w:name="List Table 5 Dark Accent 5" w:uiPriority="50"/>
+    <w:lsdException w:name="List Table 6 Colorful Accent 5" w:uiPriority="51"/>
+    <w:lsdException w:name="List Table 7 Colorful Accent 5" w:uiPriority="52"/>
+    <w:lsdException w:name="List Table 1 Light Accent 6" w:uiPriority="46"/>
+    <w:lsdException w:name="List Table 2 Accent 6" w:uiPriority="47"/>
+    <w:lsdException w:name="List Table 3 Accent 6" w:uiPriority="48"/>
+    <w:lsdException w:name="List Table 4 Accent 6" w:uiPriority="49"/>
+    <w:lsdException w:name="List Table 5 Dark Accent 6" w:uiPriority="50"/>
+    <w:lsdException w:name="List Table 6 Colorful Accent 6" w:uiPriority="51"/>
+    <w:lsdException w:name="List Table 7 Colorful Accent 6" w:uiPriority="52"/>
+    <w:lsdException w:name="Mention" w:uiPriority="99" w:semiHidden="1" w:unhideWhenUsed="1"/>
+    <w:lsdException w:name="Smart Hyperlink" w:uiPriority="99" w:semiHidden="1" w:unhideWhenUsed="1"/>
+    <w:lsdException w:name="Hashtag" w:uiPriority="99" w:semiHidden="1" w:unhideWhenUsed="1"/>
   </w:latentStyles>
   <w:style w:type="paragraph" w:styleId="Normal" w:default="1">
     <w:name w:val="Normal"/>
     <w:qFormat/>
+    <w:rsid w:val="00d17a88"/>
     <w:pPr>
       <w:widowControl/>
       <w:suppressAutoHyphens w:val="true"/>
@@ -3925,6 +3810,7 @@
     <w:link w:val="Heading1Char"/>
     <w:uiPriority w:val="9"/>
     <w:qFormat/>
+    <w:rsid w:val="00d17a88"/>
     <w:pPr>
       <w:keepNext/>
       <w:keepLines/>
@@ -3946,6 +3832,7 @@
     <w:next w:val="Normal"/>
     <w:link w:val="Heading2Char"/>
     <w:qFormat/>
+    <w:rsid w:val="00d17a88"/>
     <w:pPr>
       <w:keepNext/>
       <w:keepLines/>
@@ -3967,6 +3854,7 @@
     <w:next w:val="Normal"/>
     <w:link w:val="Heading3Char"/>
     <w:qFormat/>
+    <w:rsid w:val="00d17a88"/>
     <w:pPr>
       <w:keepNext/>
       <w:keepLines/>
@@ -3987,6 +3875,7 @@
     <w:next w:val="Normal"/>
     <w:link w:val="Heading4Char"/>
     <w:qFormat/>
+    <w:rsid w:val="00d17a88"/>
     <w:pPr>
       <w:keepNext/>
       <w:keepLines/>
@@ -4008,6 +3897,7 @@
     <w:next w:val="Normal"/>
     <w:link w:val="Heading5Char"/>
     <w:qFormat/>
+    <w:rsid w:val="00d17a88"/>
     <w:pPr>
       <w:keepNext/>
       <w:keepLines/>
@@ -4025,6 +3915,7 @@
     <w:next w:val="Normal"/>
     <w:link w:val="Heading6Char"/>
     <w:qFormat/>
+    <w:rsid w:val="00d17a88"/>
     <w:pPr>
       <w:keepNext/>
       <w:keepLines/>
@@ -4044,6 +3935,7 @@
     <w:next w:val="Normal"/>
     <w:link w:val="Heading7Char"/>
     <w:qFormat/>
+    <w:rsid w:val="00d17a88"/>
     <w:pPr>
       <w:keepNext/>
       <w:keepLines/>
@@ -4063,6 +3955,7 @@
     <w:next w:val="Normal"/>
     <w:link w:val="Heading8Char"/>
     <w:qFormat/>
+    <w:rsid w:val="00d17a88"/>
     <w:pPr>
       <w:keepNext/>
       <w:keepLines/>
@@ -4082,6 +3975,7 @@
     <w:next w:val="Normal"/>
     <w:link w:val="Heading9Char"/>
     <w:qFormat/>
+    <w:rsid w:val="00d17a88"/>
     <w:pPr>
       <w:keepNext/>
       <w:keepLines/>
@@ -4164,6 +4058,7 @@
       <w:b/>
       <w:bCs/>
       <w:color w:val="31849B" w:themeColor="accent5" w:themeShade="bf"/>
+      <w:sz w:val="24"/>
       <w:szCs w:val="22"/>
     </w:rPr>
   </w:style>
@@ -4183,14 +4078,14 @@
       <w:szCs w:val="22"/>
     </w:rPr>
   </w:style>
-  <w:style w:type="character" w:styleId="InternetLink" w:customStyle="1">
+  <w:style w:type="character" w:styleId="InternetLink">
     <w:name w:val="Internet Link"/>
     <w:basedOn w:val="DefaultParagraphFont"/>
-    <w:rsid w:val="00320c74"/>
-    <w:rPr>
-      <w:color w:val="0000FF"/>
+    <w:unhideWhenUsed/>
+    <w:rsid w:val="00ee7eff"/>
+    <w:rPr>
+      <w:color w:val="0000FF" w:themeColor="hyperlink"/>
       <w:u w:val="single"/>
-      <w:lang w:val="uz-Cyrl-UZ" w:eastAsia="uz-Cyrl-UZ" w:bidi="uz-Cyrl-UZ"/>
     </w:rPr>
   </w:style>
   <w:style w:type="character" w:styleId="BalloonTextChar" w:customStyle="1">
@@ -4317,7 +4212,6 @@
     <w:rPr>
       <w:rFonts w:ascii="Calibri" w:hAnsi="Calibri" w:eastAsia="新細明體" w:cs="Vrinda" w:asciiTheme="majorHAnsi" w:cstheme="majorBidi" w:eastAsiaTheme="majorEastAsia" w:hAnsiTheme="majorHAnsi"/>
       <w:color w:val="404040" w:themeColor="text1" w:themeTint="bf"/>
-      <w:sz w:val="20"/>
       <w:szCs w:val="20"/>
     </w:rPr>
   </w:style>
@@ -4331,7 +4225,6 @@
       <w:i/>
       <w:iCs/>
       <w:color w:val="404040" w:themeColor="text1" w:themeTint="bf"/>
-      <w:sz w:val="20"/>
       <w:szCs w:val="20"/>
     </w:rPr>
   </w:style>
@@ -4345,7 +4238,7 @@
       <w:u w:val="single"/>
     </w:rPr>
   </w:style>
-  <w:style w:type="character" w:styleId="ListLabel1">
+  <w:style w:type="character" w:styleId="ListLabel1" w:customStyle="1">
     <w:name w:val="ListLabel 1"/>
     <w:qFormat/>
     <w:rPr>
@@ -4355,7 +4248,7 @@
       <w:u w:val="none"/>
     </w:rPr>
   </w:style>
-  <w:style w:type="character" w:styleId="ListLabel2">
+  <w:style w:type="character" w:styleId="ListLabel2" w:customStyle="1">
     <w:name w:val="ListLabel 2"/>
     <w:qFormat/>
     <w:rPr>
@@ -4367,7 +4260,7 @@
       <w:u w:val="none"/>
     </w:rPr>
   </w:style>
-  <w:style w:type="character" w:styleId="ListLabel3">
+  <w:style w:type="character" w:styleId="ListLabel3" w:customStyle="1">
     <w:name w:val="ListLabel 3"/>
     <w:qFormat/>
     <w:rPr>
@@ -4376,28 +4269,28 @@
       <w:u w:val="none"/>
     </w:rPr>
   </w:style>
-  <w:style w:type="character" w:styleId="ListLabel4">
+  <w:style w:type="character" w:styleId="ListLabel4" w:customStyle="1">
     <w:name w:val="ListLabel 4"/>
     <w:qFormat/>
     <w:rPr>
       <w:u w:val="none"/>
     </w:rPr>
   </w:style>
-  <w:style w:type="character" w:styleId="ListLabel5">
+  <w:style w:type="character" w:styleId="ListLabel5" w:customStyle="1">
     <w:name w:val="ListLabel 5"/>
     <w:qFormat/>
     <w:rPr>
       <w:b/>
     </w:rPr>
   </w:style>
-  <w:style w:type="character" w:styleId="ListLabel6">
+  <w:style w:type="character" w:styleId="ListLabel6" w:customStyle="1">
     <w:name w:val="ListLabel 6"/>
     <w:qFormat/>
     <w:rPr>
       <w:b w:val="false"/>
     </w:rPr>
   </w:style>
-  <w:style w:type="character" w:styleId="ListLabel7">
+  <w:style w:type="character" w:styleId="ListLabel7" w:customStyle="1">
     <w:name w:val="ListLabel 7"/>
     <w:qFormat/>
     <w:rPr>
@@ -4406,14 +4299,14 @@
       <w:color w:val="000000"/>
     </w:rPr>
   </w:style>
-  <w:style w:type="character" w:styleId="ListLabel8">
+  <w:style w:type="character" w:styleId="ListLabel8" w:customStyle="1">
     <w:name w:val="ListLabel 8"/>
     <w:qFormat/>
     <w:rPr>
       <w:rFonts w:cs="Courier New"/>
     </w:rPr>
   </w:style>
-  <w:style w:type="character" w:styleId="ListLabel9">
+  <w:style w:type="character" w:styleId="ListLabel9" w:customStyle="1">
     <w:name w:val="ListLabel 9"/>
     <w:qFormat/>
     <w:rPr>
@@ -4421,7 +4314,7 @@
       <w:sz w:val="20"/>
     </w:rPr>
   </w:style>
-  <w:style w:type="character" w:styleId="ListLabel10">
+  <w:style w:type="character" w:styleId="ListLabel10" w:customStyle="1">
     <w:name w:val="ListLabel 10"/>
     <w:qFormat/>
     <w:rPr>
@@ -4429,14 +4322,14 @@
       <w:sz w:val="20"/>
     </w:rPr>
   </w:style>
-  <w:style w:type="character" w:styleId="ListLabel11">
+  <w:style w:type="character" w:styleId="ListLabel11" w:customStyle="1">
     <w:name w:val="ListLabel 11"/>
     <w:qFormat/>
     <w:rPr>
       <w:rFonts w:cs="Wingdings"/>
     </w:rPr>
   </w:style>
-  <w:style w:type="character" w:styleId="ListLabel12">
+  <w:style w:type="character" w:styleId="ListLabel12" w:customStyle="1">
     <w:name w:val="ListLabel 12"/>
     <w:qFormat/>
     <w:rPr>
@@ -4445,7 +4338,7 @@
       <w:color w:val="000000"/>
     </w:rPr>
   </w:style>
-  <w:style w:type="character" w:styleId="ListLabel13">
+  <w:style w:type="character" w:styleId="ListLabel13" w:customStyle="1">
     <w:name w:val="ListLabel 13"/>
     <w:qFormat/>
     <w:rPr>
@@ -4453,7 +4346,7 @@
       <w:sz w:val="20"/>
     </w:rPr>
   </w:style>
-  <w:style w:type="character" w:styleId="ListLabel14">
+  <w:style w:type="character" w:styleId="ListLabel14" w:customStyle="1">
     <w:name w:val="ListLabel 14"/>
     <w:qFormat/>
     <w:rPr>
@@ -4461,7 +4354,7 @@
       <w:sz w:val="20"/>
     </w:rPr>
   </w:style>
-  <w:style w:type="character" w:styleId="ListLabel15">
+  <w:style w:type="character" w:styleId="ListLabel15" w:customStyle="1">
     <w:name w:val="ListLabel 15"/>
     <w:qFormat/>
     <w:rPr>
@@ -4469,21 +4362,21 @@
       <w:sz w:val="20"/>
     </w:rPr>
   </w:style>
-  <w:style w:type="character" w:styleId="ListLabel16">
+  <w:style w:type="character" w:styleId="ListLabel16" w:customStyle="1">
     <w:name w:val="ListLabel 16"/>
     <w:qFormat/>
     <w:rPr>
       <w:rFonts w:cs="Courier New"/>
     </w:rPr>
   </w:style>
-  <w:style w:type="character" w:styleId="ListLabel17">
+  <w:style w:type="character" w:styleId="ListLabel17" w:customStyle="1">
     <w:name w:val="ListLabel 17"/>
     <w:qFormat/>
     <w:rPr>
       <w:rFonts w:cs="Wingdings"/>
     </w:rPr>
   </w:style>
-  <w:style w:type="character" w:styleId="ListLabel18">
+  <w:style w:type="character" w:styleId="ListLabel18" w:customStyle="1">
     <w:name w:val="ListLabel 18"/>
     <w:qFormat/>
     <w:rPr>
@@ -4491,21 +4384,21 @@
       <w:sz w:val="20"/>
     </w:rPr>
   </w:style>
-  <w:style w:type="character" w:styleId="ListLabel19">
+  <w:style w:type="character" w:styleId="ListLabel19" w:customStyle="1">
     <w:name w:val="ListLabel 19"/>
     <w:qFormat/>
     <w:rPr>
       <w:rFonts w:cs="Courier New"/>
     </w:rPr>
   </w:style>
-  <w:style w:type="character" w:styleId="ListLabel20">
+  <w:style w:type="character" w:styleId="ListLabel20" w:customStyle="1">
     <w:name w:val="ListLabel 20"/>
     <w:qFormat/>
     <w:rPr>
       <w:rFonts w:cs="Wingdings"/>
     </w:rPr>
   </w:style>
-  <w:style w:type="character" w:styleId="ListLabel21">
+  <w:style w:type="character" w:styleId="ListLabel21" w:customStyle="1">
     <w:name w:val="ListLabel 21"/>
     <w:qFormat/>
     <w:rPr>
@@ -4513,21 +4406,21 @@
       <w:sz w:val="20"/>
     </w:rPr>
   </w:style>
-  <w:style w:type="character" w:styleId="ListLabel22">
+  <w:style w:type="character" w:styleId="ListLabel22" w:customStyle="1">
     <w:name w:val="ListLabel 22"/>
     <w:qFormat/>
     <w:rPr>
       <w:rFonts w:cs="Courier New"/>
     </w:rPr>
   </w:style>
-  <w:style w:type="character" w:styleId="ListLabel23">
+  <w:style w:type="character" w:styleId="ListLabel23" w:customStyle="1">
     <w:name w:val="ListLabel 23"/>
     <w:qFormat/>
     <w:rPr>
       <w:rFonts w:cs="Wingdings"/>
     </w:rPr>
   </w:style>
-  <w:style w:type="character" w:styleId="ListLabel24">
+  <w:style w:type="character" w:styleId="ListLabel24" w:customStyle="1">
     <w:name w:val="ListLabel 24"/>
     <w:qFormat/>
     <w:rPr>
@@ -4535,7 +4428,7 @@
       <w:sz w:val="20"/>
     </w:rPr>
   </w:style>
-  <w:style w:type="character" w:styleId="ListLabel25">
+  <w:style w:type="character" w:styleId="ListLabel25" w:customStyle="1">
     <w:name w:val="ListLabel 25"/>
     <w:qFormat/>
     <w:rPr>
@@ -4543,7 +4436,7 @@
       <w:sz w:val="20"/>
     </w:rPr>
   </w:style>
-  <w:style w:type="character" w:styleId="ListLabel26">
+  <w:style w:type="character" w:styleId="ListLabel26" w:customStyle="1">
     <w:name w:val="ListLabel 26"/>
     <w:qFormat/>
     <w:rPr>
@@ -4551,21 +4444,21 @@
       <w:sz w:val="20"/>
     </w:rPr>
   </w:style>
-  <w:style w:type="character" w:styleId="ListLabel27">
+  <w:style w:type="character" w:styleId="ListLabel27" w:customStyle="1">
     <w:name w:val="ListLabel 27"/>
     <w:qFormat/>
     <w:rPr>
       <w:rFonts w:cs="Courier New"/>
     </w:rPr>
   </w:style>
-  <w:style w:type="character" w:styleId="ListLabel28">
+  <w:style w:type="character" w:styleId="ListLabel28" w:customStyle="1">
     <w:name w:val="ListLabel 28"/>
     <w:qFormat/>
     <w:rPr>
       <w:rFonts w:cs="Wingdings"/>
     </w:rPr>
   </w:style>
-  <w:style w:type="character" w:styleId="ListLabel29">
+  <w:style w:type="character" w:styleId="ListLabel29" w:customStyle="1">
     <w:name w:val="ListLabel 29"/>
     <w:qFormat/>
     <w:rPr>
@@ -4573,21 +4466,21 @@
       <w:sz w:val="20"/>
     </w:rPr>
   </w:style>
-  <w:style w:type="character" w:styleId="ListLabel30">
+  <w:style w:type="character" w:styleId="ListLabel30" w:customStyle="1">
     <w:name w:val="ListLabel 30"/>
     <w:qFormat/>
     <w:rPr>
       <w:rFonts w:cs="Courier New"/>
     </w:rPr>
   </w:style>
-  <w:style w:type="character" w:styleId="ListLabel31">
+  <w:style w:type="character" w:styleId="ListLabel31" w:customStyle="1">
     <w:name w:val="ListLabel 31"/>
     <w:qFormat/>
     <w:rPr>
       <w:rFonts w:cs="Wingdings"/>
     </w:rPr>
   </w:style>
-  <w:style w:type="character" w:styleId="ListLabel32">
+  <w:style w:type="character" w:styleId="ListLabel32" w:customStyle="1">
     <w:name w:val="ListLabel 32"/>
     <w:qFormat/>
     <w:rPr>
@@ -4595,21 +4488,21 @@
       <w:sz w:val="20"/>
     </w:rPr>
   </w:style>
-  <w:style w:type="character" w:styleId="ListLabel33">
+  <w:style w:type="character" w:styleId="ListLabel33" w:customStyle="1">
     <w:name w:val="ListLabel 33"/>
     <w:qFormat/>
     <w:rPr>
       <w:rFonts w:cs="Courier New"/>
     </w:rPr>
   </w:style>
-  <w:style w:type="character" w:styleId="ListLabel34">
+  <w:style w:type="character" w:styleId="ListLabel34" w:customStyle="1">
     <w:name w:val="ListLabel 34"/>
     <w:qFormat/>
     <w:rPr>
       <w:rFonts w:cs="Wingdings"/>
     </w:rPr>
   </w:style>
-  <w:style w:type="character" w:styleId="ListLabel35">
+  <w:style w:type="character" w:styleId="ListLabel35" w:customStyle="1">
     <w:name w:val="ListLabel 35"/>
     <w:qFormat/>
     <w:rPr>
@@ -4617,7 +4510,7 @@
       <w:sz w:val="20"/>
     </w:rPr>
   </w:style>
-  <w:style w:type="character" w:styleId="ListLabel36">
+  <w:style w:type="character" w:styleId="ListLabel36" w:customStyle="1">
     <w:name w:val="ListLabel 36"/>
     <w:qFormat/>
     <w:rPr>
@@ -4625,7 +4518,7 @@
       <w:sz w:val="20"/>
     </w:rPr>
   </w:style>
-  <w:style w:type="character" w:styleId="ListLabel37">
+  <w:style w:type="character" w:styleId="ListLabel37" w:customStyle="1">
     <w:name w:val="ListLabel 37"/>
     <w:qFormat/>
     <w:rPr>
@@ -4633,21 +4526,21 @@
       <w:sz w:val="20"/>
     </w:rPr>
   </w:style>
-  <w:style w:type="character" w:styleId="ListLabel38">
+  <w:style w:type="character" w:styleId="ListLabel38" w:customStyle="1">
     <w:name w:val="ListLabel 38"/>
     <w:qFormat/>
     <w:rPr>
       <w:rFonts w:cs="Courier New"/>
     </w:rPr>
   </w:style>
-  <w:style w:type="character" w:styleId="ListLabel39">
+  <w:style w:type="character" w:styleId="ListLabel39" w:customStyle="1">
     <w:name w:val="ListLabel 39"/>
     <w:qFormat/>
     <w:rPr>
       <w:rFonts w:cs="Wingdings"/>
     </w:rPr>
   </w:style>
-  <w:style w:type="character" w:styleId="ListLabel40">
+  <w:style w:type="character" w:styleId="ListLabel40" w:customStyle="1">
     <w:name w:val="ListLabel 40"/>
     <w:qFormat/>
     <w:rPr>
@@ -4655,21 +4548,21 @@
       <w:sz w:val="20"/>
     </w:rPr>
   </w:style>
-  <w:style w:type="character" w:styleId="ListLabel41">
+  <w:style w:type="character" w:styleId="ListLabel41" w:customStyle="1">
     <w:name w:val="ListLabel 41"/>
     <w:qFormat/>
     <w:rPr>
       <w:rFonts w:cs="Courier New"/>
     </w:rPr>
   </w:style>
-  <w:style w:type="character" w:styleId="ListLabel42">
+  <w:style w:type="character" w:styleId="ListLabel42" w:customStyle="1">
     <w:name w:val="ListLabel 42"/>
     <w:qFormat/>
     <w:rPr>
       <w:rFonts w:cs="Wingdings"/>
     </w:rPr>
   </w:style>
-  <w:style w:type="character" w:styleId="ListLabel43">
+  <w:style w:type="character" w:styleId="ListLabel43" w:customStyle="1">
     <w:name w:val="ListLabel 43"/>
     <w:qFormat/>
     <w:rPr>
@@ -4677,21 +4570,21 @@
       <w:sz w:val="20"/>
     </w:rPr>
   </w:style>
-  <w:style w:type="character" w:styleId="ListLabel44">
+  <w:style w:type="character" w:styleId="ListLabel44" w:customStyle="1">
     <w:name w:val="ListLabel 44"/>
     <w:qFormat/>
     <w:rPr>
       <w:rFonts w:cs="Courier New"/>
     </w:rPr>
   </w:style>
-  <w:style w:type="character" w:styleId="ListLabel45">
+  <w:style w:type="character" w:styleId="ListLabel45" w:customStyle="1">
     <w:name w:val="ListLabel 45"/>
     <w:qFormat/>
     <w:rPr>
       <w:rFonts w:cs="Wingdings"/>
     </w:rPr>
   </w:style>
-  <w:style w:type="character" w:styleId="ListLabel46">
+  <w:style w:type="character" w:styleId="ListLabel46" w:customStyle="1">
     <w:name w:val="ListLabel 46"/>
     <w:qFormat/>
     <w:rPr>
@@ -4699,7 +4592,7 @@
       <w:sz w:val="20"/>
     </w:rPr>
   </w:style>
-  <w:style w:type="character" w:styleId="ListLabel47">
+  <w:style w:type="character" w:styleId="ListLabel47" w:customStyle="1">
     <w:name w:val="ListLabel 47"/>
     <w:qFormat/>
     <w:rPr>
@@ -4707,7 +4600,7 @@
       <w:sz w:val="20"/>
     </w:rPr>
   </w:style>
-  <w:style w:type="character" w:styleId="ListLabel48">
+  <w:style w:type="character" w:styleId="ListLabel48" w:customStyle="1">
     <w:name w:val="ListLabel 48"/>
     <w:qFormat/>
     <w:rPr>
@@ -4715,21 +4608,21 @@
       <w:sz w:val="20"/>
     </w:rPr>
   </w:style>
-  <w:style w:type="character" w:styleId="ListLabel49">
+  <w:style w:type="character" w:styleId="ListLabel49" w:customStyle="1">
     <w:name w:val="ListLabel 49"/>
     <w:qFormat/>
     <w:rPr>
       <w:rFonts w:cs="Courier New"/>
     </w:rPr>
   </w:style>
-  <w:style w:type="character" w:styleId="ListLabel50">
+  <w:style w:type="character" w:styleId="ListLabel50" w:customStyle="1">
     <w:name w:val="ListLabel 50"/>
     <w:qFormat/>
     <w:rPr>
       <w:rFonts w:cs="Wingdings"/>
     </w:rPr>
   </w:style>
-  <w:style w:type="character" w:styleId="ListLabel51">
+  <w:style w:type="character" w:styleId="ListLabel51" w:customStyle="1">
     <w:name w:val="ListLabel 51"/>
     <w:qFormat/>
     <w:rPr>
@@ -4737,21 +4630,21 @@
       <w:sz w:val="20"/>
     </w:rPr>
   </w:style>
-  <w:style w:type="character" w:styleId="ListLabel52">
+  <w:style w:type="character" w:styleId="ListLabel52" w:customStyle="1">
     <w:name w:val="ListLabel 52"/>
     <w:qFormat/>
     <w:rPr>
       <w:rFonts w:cs="Courier New"/>
     </w:rPr>
   </w:style>
-  <w:style w:type="character" w:styleId="ListLabel53">
+  <w:style w:type="character" w:styleId="ListLabel53" w:customStyle="1">
     <w:name w:val="ListLabel 53"/>
     <w:qFormat/>
     <w:rPr>
       <w:rFonts w:cs="Wingdings"/>
     </w:rPr>
   </w:style>
-  <w:style w:type="character" w:styleId="ListLabel54">
+  <w:style w:type="character" w:styleId="ListLabel54" w:customStyle="1">
     <w:name w:val="ListLabel 54"/>
     <w:qFormat/>
     <w:rPr>
@@ -4759,21 +4652,21 @@
       <w:sz w:val="20"/>
     </w:rPr>
   </w:style>
-  <w:style w:type="character" w:styleId="ListLabel55">
+  <w:style w:type="character" w:styleId="ListLabel55" w:customStyle="1">
     <w:name w:val="ListLabel 55"/>
     <w:qFormat/>
     <w:rPr>
       <w:rFonts w:cs="Courier New"/>
     </w:rPr>
   </w:style>
-  <w:style w:type="character" w:styleId="ListLabel56">
+  <w:style w:type="character" w:styleId="ListLabel56" w:customStyle="1">
     <w:name w:val="ListLabel 56"/>
     <w:qFormat/>
     <w:rPr>
       <w:rFonts w:cs="Wingdings"/>
     </w:rPr>
   </w:style>
-  <w:style w:type="character" w:styleId="ListLabel57">
+  <w:style w:type="character" w:styleId="ListLabel57" w:customStyle="1">
     <w:name w:val="ListLabel 57"/>
     <w:qFormat/>
     <w:rPr>
@@ -4781,7 +4674,7 @@
       <w:sz w:val="20"/>
     </w:rPr>
   </w:style>
-  <w:style w:type="character" w:styleId="ListLabel58">
+  <w:style w:type="character" w:styleId="ListLabel58" w:customStyle="1">
     <w:name w:val="ListLabel 58"/>
     <w:qFormat/>
     <w:rPr>
@@ -4789,7 +4682,7 @@
       <w:sz w:val="20"/>
     </w:rPr>
   </w:style>
-  <w:style w:type="character" w:styleId="ListLabel59">
+  <w:style w:type="character" w:styleId="ListLabel59" w:customStyle="1">
     <w:name w:val="ListLabel 59"/>
     <w:qFormat/>
     <w:rPr>
@@ -4797,21 +4690,21 @@
       <w:sz w:val="20"/>
     </w:rPr>
   </w:style>
-  <w:style w:type="character" w:styleId="ListLabel60">
+  <w:style w:type="character" w:styleId="ListLabel60" w:customStyle="1">
     <w:name w:val="ListLabel 60"/>
     <w:qFormat/>
     <w:rPr>
       <w:rFonts w:cs="Courier New"/>
     </w:rPr>
   </w:style>
-  <w:style w:type="character" w:styleId="ListLabel61">
+  <w:style w:type="character" w:styleId="ListLabel61" w:customStyle="1">
     <w:name w:val="ListLabel 61"/>
     <w:qFormat/>
     <w:rPr>
       <w:rFonts w:cs="Wingdings"/>
     </w:rPr>
   </w:style>
-  <w:style w:type="character" w:styleId="ListLabel62">
+  <w:style w:type="character" w:styleId="ListLabel62" w:customStyle="1">
     <w:name w:val="ListLabel 62"/>
     <w:qFormat/>
     <w:rPr>
@@ -4819,21 +4712,21 @@
       <w:sz w:val="20"/>
     </w:rPr>
   </w:style>
-  <w:style w:type="character" w:styleId="ListLabel63">
+  <w:style w:type="character" w:styleId="ListLabel63" w:customStyle="1">
     <w:name w:val="ListLabel 63"/>
     <w:qFormat/>
     <w:rPr>
       <w:rFonts w:cs="Courier New"/>
     </w:rPr>
   </w:style>
-  <w:style w:type="character" w:styleId="ListLabel64">
+  <w:style w:type="character" w:styleId="ListLabel64" w:customStyle="1">
     <w:name w:val="ListLabel 64"/>
     <w:qFormat/>
     <w:rPr>
       <w:rFonts w:cs="Wingdings"/>
     </w:rPr>
   </w:style>
-  <w:style w:type="character" w:styleId="ListLabel65">
+  <w:style w:type="character" w:styleId="ListLabel65" w:customStyle="1">
     <w:name w:val="ListLabel 65"/>
     <w:qFormat/>
     <w:rPr>
@@ -4841,21 +4734,21 @@
       <w:sz w:val="20"/>
     </w:rPr>
   </w:style>
-  <w:style w:type="character" w:styleId="ListLabel66">
+  <w:style w:type="character" w:styleId="ListLabel66" w:customStyle="1">
     <w:name w:val="ListLabel 66"/>
     <w:qFormat/>
     <w:rPr>
       <w:rFonts w:cs="Courier New"/>
     </w:rPr>
   </w:style>
-  <w:style w:type="character" w:styleId="ListLabel67">
+  <w:style w:type="character" w:styleId="ListLabel67" w:customStyle="1">
     <w:name w:val="ListLabel 67"/>
     <w:qFormat/>
     <w:rPr>
       <w:rFonts w:cs="Wingdings"/>
     </w:rPr>
   </w:style>
-  <w:style w:type="character" w:styleId="ListLabel68">
+  <w:style w:type="character" w:styleId="ListLabel68" w:customStyle="1">
     <w:name w:val="ListLabel 68"/>
     <w:qFormat/>
     <w:rPr>
@@ -4863,7 +4756,7 @@
       <w:sz w:val="20"/>
     </w:rPr>
   </w:style>
-  <w:style w:type="character" w:styleId="ListLabel69">
+  <w:style w:type="character" w:styleId="ListLabel69" w:customStyle="1">
     <w:name w:val="ListLabel 69"/>
     <w:qFormat/>
     <w:rPr>
@@ -4871,21 +4764,21 @@
       <w:sz w:val="20"/>
     </w:rPr>
   </w:style>
-  <w:style w:type="character" w:styleId="ListLabel70">
+  <w:style w:type="character" w:styleId="ListLabel70" w:customStyle="1">
     <w:name w:val="ListLabel 70"/>
     <w:qFormat/>
     <w:rPr>
       <w:rFonts w:cs="Courier New"/>
     </w:rPr>
   </w:style>
-  <w:style w:type="character" w:styleId="ListLabel71">
+  <w:style w:type="character" w:styleId="ListLabel71" w:customStyle="1">
     <w:name w:val="ListLabel 71"/>
     <w:qFormat/>
     <w:rPr>
       <w:rFonts w:cs="Wingdings"/>
     </w:rPr>
   </w:style>
-  <w:style w:type="character" w:styleId="ListLabel72">
+  <w:style w:type="character" w:styleId="ListLabel72" w:customStyle="1">
     <w:name w:val="ListLabel 72"/>
     <w:qFormat/>
     <w:rPr>
@@ -4893,7 +4786,7 @@
       <w:sz w:val="20"/>
     </w:rPr>
   </w:style>
-  <w:style w:type="character" w:styleId="ListLabel73">
+  <w:style w:type="character" w:styleId="ListLabel73" w:customStyle="1">
     <w:name w:val="ListLabel 73"/>
     <w:qFormat/>
     <w:rPr>
@@ -4901,21 +4794,119 @@
       <w:sz w:val="20"/>
     </w:rPr>
   </w:style>
-  <w:style w:type="character" w:styleId="ListLabel74">
+  <w:style w:type="character" w:styleId="ListLabel74" w:customStyle="1">
     <w:name w:val="ListLabel 74"/>
     <w:qFormat/>
     <w:rPr>
       <w:rFonts w:cs="Courier New"/>
     </w:rPr>
   </w:style>
-  <w:style w:type="character" w:styleId="ListLabel75">
+  <w:style w:type="character" w:styleId="ListLabel75" w:customStyle="1">
     <w:name w:val="ListLabel 75"/>
     <w:qFormat/>
     <w:rPr>
       <w:rFonts w:cs="Wingdings"/>
     </w:rPr>
   </w:style>
-  <w:style w:type="paragraph" w:styleId="Heading">
+  <w:style w:type="character" w:styleId="ListParagraphChar" w:customStyle="1">
+    <w:name w:val="List Paragraph Char"/>
+    <w:basedOn w:val="DefaultParagraphFont"/>
+    <w:link w:val="ListParagraph"/>
+    <w:qFormat/>
+    <w:rsid w:val="00057843"/>
+    <w:rPr>
+      <w:rFonts w:ascii="Georgia" w:hAnsi="Georgia"/>
+      <w:color w:val="00000A"/>
+      <w:sz w:val="22"/>
+      <w:szCs w:val="22"/>
+    </w:rPr>
+  </w:style>
+  <w:style w:type="character" w:styleId="FormerlyCAPSChar" w:customStyle="1">
+    <w:name w:val="Formerly CAPS Char"/>
+    <w:basedOn w:val="ListParagraphChar"/>
+    <w:link w:val="FormerlyCAPS"/>
+    <w:qFormat/>
+    <w:rsid w:val="0012506e"/>
+    <w:rPr>
+      <w:rFonts w:ascii="Arial" w:hAnsi="Arial" w:cs="Arial"/>
+      <w:color w:val="00000A"/>
+      <w:sz w:val="22"/>
+      <w:szCs w:val="20"/>
+      <w:shd w:fill="FFFF00" w:val="clear"/>
+    </w:rPr>
+  </w:style>
+  <w:style w:type="character" w:styleId="ListLabel76">
+    <w:name w:val="ListLabel 76"/>
+    <w:qFormat/>
+    <w:rPr>
+      <w:rFonts w:ascii="Arial" w:hAnsi="Arial"/>
+      <w:b w:val="false"/>
+      <w:sz w:val="20"/>
+    </w:rPr>
+  </w:style>
+  <w:style w:type="character" w:styleId="ListLabel77">
+    <w:name w:val="ListLabel 77"/>
+    <w:qFormat/>
+    <w:rPr>
+      <w:rFonts w:cs="Symbol"/>
+      <w:sz w:val="20"/>
+    </w:rPr>
+  </w:style>
+  <w:style w:type="character" w:styleId="ListLabel78">
+    <w:name w:val="ListLabel 78"/>
+    <w:qFormat/>
+    <w:rPr>
+      <w:rFonts w:cs="Courier New"/>
+    </w:rPr>
+  </w:style>
+  <w:style w:type="character" w:styleId="ListLabel79">
+    <w:name w:val="ListLabel 79"/>
+    <w:qFormat/>
+    <w:rPr>
+      <w:rFonts w:cs="Wingdings"/>
+    </w:rPr>
+  </w:style>
+  <w:style w:type="character" w:styleId="ListLabel80">
+    <w:name w:val="ListLabel 80"/>
+    <w:qFormat/>
+    <w:rPr>
+      <w:rFonts w:cs="Arial"/>
+      <w:b w:val="false"/>
+      <w:color w:val="000000"/>
+    </w:rPr>
+  </w:style>
+  <w:style w:type="character" w:styleId="ListLabel81">
+    <w:name w:val="ListLabel 81"/>
+    <w:qFormat/>
+    <w:rPr>
+      <w:rFonts w:ascii="Arial" w:hAnsi="Arial"/>
+      <w:b w:val="false"/>
+      <w:sz w:val="20"/>
+    </w:rPr>
+  </w:style>
+  <w:style w:type="character" w:styleId="ListLabel82">
+    <w:name w:val="ListLabel 82"/>
+    <w:qFormat/>
+    <w:rPr>
+      <w:rFonts w:cs="Symbol"/>
+      <w:sz w:val="20"/>
+    </w:rPr>
+  </w:style>
+  <w:style w:type="character" w:styleId="ListLabel83">
+    <w:name w:val="ListLabel 83"/>
+    <w:qFormat/>
+    <w:rPr>
+      <w:rFonts w:cs="Courier New"/>
+    </w:rPr>
+  </w:style>
+  <w:style w:type="character" w:styleId="ListLabel84">
+    <w:name w:val="ListLabel 84"/>
+    <w:qFormat/>
+    <w:rPr>
+      <w:rFonts w:cs="Wingdings"/>
+    </w:rPr>
+  </w:style>
+  <w:style w:type="paragraph" w:styleId="Heading" w:customStyle="1">
     <w:name w:val="Heading"/>
     <w:basedOn w:val="Normal"/>
     <w:next w:val="TextBody"/>
@@ -4930,7 +4921,7 @@
       <w:szCs w:val="28"/>
     </w:rPr>
   </w:style>
-  <w:style w:type="paragraph" w:styleId="TextBody">
+  <w:style w:type="paragraph" w:styleId="TextBody" w:customStyle="1">
     <w:name w:val="Text Body"/>
     <w:basedOn w:val="Normal"/>
     <w:pPr>
@@ -4962,7 +4953,7 @@
       <w:szCs w:val="24"/>
     </w:rPr>
   </w:style>
-  <w:style w:type="paragraph" w:styleId="Index">
+  <w:style w:type="paragraph" w:styleId="Index" w:customStyle="1">
     <w:name w:val="Index"/>
     <w:basedOn w:val="Normal"/>
     <w:qFormat/>
@@ -4971,6 +4962,22 @@
     </w:pPr>
     <w:rPr>
       <w:rFonts w:cs="Lohit Devanagari"/>
+    </w:rPr>
+  </w:style>
+  <w:style w:type="paragraph" w:styleId="Caption1">
+    <w:name w:val="caption"/>
+    <w:basedOn w:val="Normal"/>
+    <w:qFormat/>
+    <w:pPr>
+      <w:suppressLineNumbers/>
+      <w:spacing w:before="120" w:after="120"/>
+    </w:pPr>
+    <w:rPr>
+      <w:rFonts w:cs="Lohit Devanagari"/>
+      <w:i/>
+      <w:iCs/>
+      <w:sz w:val="24"/>
+      <w:szCs w:val="24"/>
     </w:rPr>
   </w:style>
   <w:style w:type="paragraph" w:styleId="Header">
@@ -5153,6 +5160,7 @@
   <w:style w:type="paragraph" w:styleId="ListParagraph">
     <w:name w:val="List Paragraph"/>
     <w:basedOn w:val="Normal"/>
+    <w:link w:val="ListParagraphChar"/>
     <w:qFormat/>
     <w:pPr>
       <w:spacing w:before="0" w:after="0"/>
@@ -5198,6 +5206,7 @@
   <w:style w:type="paragraph" w:styleId="Revision">
     <w:name w:val="Revision"/>
     <w:qFormat/>
+    <w:rsid w:val="00d17a88"/>
     <w:pPr>
       <w:widowControl/>
       <w:suppressAutoHyphens w:val="true"/>
@@ -5212,7 +5221,7 @@
       <w:lang w:val="en-US" w:eastAsia="en-US" w:bidi="ar-SA"/>
     </w:rPr>
   </w:style>
-  <w:style w:type="paragraph" w:styleId="Quotations">
+  <w:style w:type="paragraph" w:styleId="Quotations" w:customStyle="1">
     <w:name w:val="Quotations"/>
     <w:basedOn w:val="Normal"/>
     <w:qFormat/>
@@ -5232,13 +5241,36 @@
     <w:qFormat/>
     <w:pPr/>
     <w:rPr/>
+  </w:style>
+  <w:style w:type="paragraph" w:styleId="FormerlyCAPS" w:customStyle="1">
+    <w:name w:val="Formerly CAPS"/>
+    <w:basedOn w:val="ListParagraph"/>
+    <w:link w:val="FormerlyCAPSChar"/>
+    <w:qFormat/>
+    <w:rsid w:val="0012506e"/>
+    <w:pPr>
+      <w:pBdr>
+        <w:top w:val="single" w:sz="8" w:space="3" w:color="00000A"/>
+        <w:left w:val="single" w:sz="8" w:space="3" w:color="00000A"/>
+        <w:bottom w:val="single" w:sz="8" w:space="3" w:color="00000A"/>
+        <w:right w:val="single" w:sz="8" w:space="3" w:color="00000A"/>
+      </w:pBdr>
+      <w:shd w:val="clear" w:color="auto" w:fill="FFFF00"/>
+      <w:spacing w:before="240" w:after="0"/>
+      <w:ind w:left="0" w:hanging="0"/>
+      <w:contextualSpacing/>
+      <w:jc w:val="both"/>
+    </w:pPr>
+    <w:rPr>
+      <w:rFonts w:ascii="Arial" w:hAnsi="Arial" w:cs="Arial"/>
+      <w:szCs w:val="20"/>
+    </w:rPr>
   </w:style>
   <w:style w:type="numbering" w:styleId="NoList" w:default="1">
     <w:name w:val="No List"/>
     <w:uiPriority w:val="99"/>
     <w:semiHidden/>
     <w:unhideWhenUsed/>
-    <w:qFormat/>
   </w:style>
   <w:style w:type="table" w:default="1" w:styleId="TableNormal">
     <w:name w:val="Normal Table"/>
@@ -6738,7 +6770,7 @@
 </file>
 
 <file path=customXml/itemProps1.xml><?xml version="1.0" encoding="utf-8"?>
-<ds:datastoreItem xmlns:ds="http://schemas.openxmlformats.org/officeDocument/2006/customXml" ds:itemID="{FB90ADB0-EFA6-4C7D-B9CE-5219040E52E7}">
+<ds:datastoreItem xmlns:ds="http://schemas.openxmlformats.org/officeDocument/2006/customXml" ds:itemID="{FDEFE31D-AF78-4C95-B10E-0CFD802B3CDD}">
   <ds:schemaRefs>
     <ds:schemaRef ds:uri="http://schemas.openxmlformats.org/officeDocument/2006/bibliography"/>
   </ds:schemaRefs>

</xml_diff>

<commit_message>
Update mailing address in terms of use
https://phabricator.endlessm.com/T17092
</commit_message>
<xml_diff>
--- a/terms/C/Endless-Terms-of-Use.docx
+++ b/terms/C/Endless-Terms-of-Use.docx
@@ -341,7 +341,7 @@
         <w:fldChar w:fldCharType="separate"/>
       </w:r>
       <w:r>
-        <w:t>16</w:t>
+        <w:t>15</w:t>
       </w:r>
       <w:r>
         <w:fldChar w:fldCharType="end"/>
@@ -1015,11 +1015,7 @@
           <w:numId w:val="1"/>
         </w:numPr>
         <w:jc w:val="both"/>
-        <w:rPr>
-          <w:bCs/>
-          <w:sz w:val="20"/>
-          <w:szCs w:val="20"/>
-        </w:rPr>
+        <w:rPr/>
       </w:pPr>
       <w:bookmarkStart w:id="12" w:name="_Ref337650008"/>
       <w:bookmarkEnd w:id="12"/>
@@ -1521,10 +1517,7 @@
         <w:pStyle w:val="Outlinenumbered"/>
         <w:spacing w:before="0" w:after="0"/>
         <w:jc w:val="both"/>
-        <w:rPr>
-          <w:sz w:val="20"/>
-          <w:szCs w:val="20"/>
-        </w:rPr>
+        <w:rPr/>
       </w:pPr>
       <w:r>
         <w:rPr>
@@ -1533,22 +1526,7 @@
         </w:rPr>
         <w:tab/>
         <w:tab/>
-        <w:t>512 2</w:t>
-      </w:r>
-      <w:r>
-        <w:rPr>
-          <w:sz w:val="20"/>
-          <w:szCs w:val="20"/>
-          <w:vertAlign w:val="superscript"/>
-        </w:rPr>
-        <w:t>nd</w:t>
-      </w:r>
-      <w:r>
-        <w:rPr>
-          <w:sz w:val="20"/>
-          <w:szCs w:val="20"/>
-        </w:rPr>
-        <w:t xml:space="preserve"> Street, Floor 3</w:t>
+        <w:t>575 Market Street, Suite 825</w:t>
       </w:r>
     </w:p>
     <w:p>
@@ -1565,7 +1543,7 @@
         </w:rPr>
         <w:tab/>
         <w:tab/>
-        <w:t>San Francisco, CA 94107</w:t>
+        <w:t>San Francisco, CA 94105</w:t>
       </w:r>
     </w:p>
     <w:p>
@@ -2125,27 +2103,52 @@
           <w:numId w:val="1"/>
         </w:numPr>
         <w:jc w:val="both"/>
-        <w:rPr>
-          <w:sz w:val="20"/>
-          <w:szCs w:val="20"/>
-        </w:rPr>
-      </w:pPr>
-      <w:bookmarkStart w:id="24" w:name="_Ref337639534"/>
-      <w:r>
-        <w:rPr>
-          <w:b/>
-          <w:sz w:val="20"/>
-          <w:szCs w:val="20"/>
-        </w:rPr>
-        <w:t>Governing Law</w:t>
-      </w:r>
-      <w:bookmarkEnd w:id="24"/>
-      <w:r>
-        <w:rPr>
-          <w:sz w:val="20"/>
-          <w:szCs w:val="20"/>
-        </w:rPr>
-        <w:t xml:space="preserve">. These Terms shall be governed by the laws of the State of California without regard to conflict of law principles. To the extent that any lawsuit or court proceeding is permitted hereunder and not legally subject to arbitration under the applicable laws, then in that case you and Endless agree to submit to the personal and exclusive jurisdiction of the state courts and federal courts located within San Francisco County, California for the purpose of litigating all such disputes. </w:t>
+        <w:rPr/>
+      </w:pPr>
+      <w:r>
+        <w:rPr>
+          <w:b/>
+          <w:sz w:val="20"/>
+          <w:szCs w:val="20"/>
+        </w:rPr>
+        <w:t>Export</w:t>
+      </w:r>
+      <w:r>
+        <w:rPr>
+          <w:sz w:val="20"/>
+          <w:szCs w:val="20"/>
+        </w:rPr>
+        <w:t xml:space="preserve">.  </w:t>
+      </w:r>
+      <w:r>
+        <w:rPr>
+          <w:bCs/>
+          <w:sz w:val="20"/>
+          <w:szCs w:val="20"/>
+        </w:rPr>
+        <w:t>Endless</w:t>
+      </w:r>
+      <w:r>
+        <w:rPr>
+          <w:sz w:val="20"/>
+          <w:szCs w:val="20"/>
+        </w:rPr>
+        <w:t xml:space="preserve">’s Service and Software may be subject to domestic and foreign export and reexport control laws and regulations. You will comply with all applicable export and reexport control laws and regulations, including both domestic and foreign controls. Specifically, you warrant that you are: (a) not located in Cuba, Iran, North Korea, Sudan, or Syria; and (b) not a denied party as specified in domestic or foreign regulations. You will not, directly or indirectly, sell, export, reexport, transfer, divert, or otherwise dispose of any products, software, or technology (including products derived from or based on such technology) received from </w:t>
+      </w:r>
+      <w:r>
+        <w:rPr>
+          <w:bCs/>
+          <w:sz w:val="20"/>
+          <w:szCs w:val="20"/>
+        </w:rPr>
+        <w:t>Endless</w:t>
+      </w:r>
+      <w:r>
+        <w:rPr>
+          <w:sz w:val="20"/>
+          <w:szCs w:val="20"/>
+        </w:rPr>
+        <w:t xml:space="preserve"> to any destination, entity, or person prohibited by applicable laws or regulations, including those of any other country from which the product has been exported, without obtaining prior authorization from the competent government authorities as required by those laws and regulations.</w:t>
       </w:r>
     </w:p>
     <w:p>
@@ -2158,50 +2161,596 @@
         <w:jc w:val="both"/>
         <w:rPr/>
       </w:pPr>
-      <w:r>
-        <w:rPr>
-          <w:b/>
-          <w:sz w:val="20"/>
-          <w:szCs w:val="20"/>
-        </w:rPr>
-        <w:t>Export</w:t>
-      </w:r>
-      <w:r>
-        <w:rPr>
-          <w:sz w:val="20"/>
-          <w:szCs w:val="20"/>
-        </w:rPr>
-        <w:t xml:space="preserve">.  </w:t>
-      </w:r>
-      <w:r>
-        <w:rPr>
-          <w:bCs/>
-          <w:sz w:val="20"/>
-          <w:szCs w:val="20"/>
-        </w:rPr>
-        <w:t>Endless</w:t>
-      </w:r>
-      <w:r>
-        <w:rPr>
-          <w:sz w:val="20"/>
-          <w:szCs w:val="20"/>
-        </w:rPr>
-        <w:t xml:space="preserve">’s Service and Software may be subject to domestic and foreign export and reexport control laws and regulations. You will comply with all applicable export and reexport control laws and regulations, including both domestic and foreign controls. Specifically, you warrant that you are: (a) not located in Cuba, Iran, North Korea, Sudan, or Syria; and (b) not a denied party as specified in domestic or foreign regulations. You will not, directly or indirectly, sell, export, reexport, transfer, divert, or otherwise dispose of any products, software, or technology (including products derived from or based on such technology) received from </w:t>
-      </w:r>
-      <w:r>
-        <w:rPr>
-          <w:bCs/>
-          <w:sz w:val="20"/>
-          <w:szCs w:val="20"/>
-        </w:rPr>
-        <w:t>Endless</w:t>
-      </w:r>
-      <w:r>
-        <w:rPr>
-          <w:sz w:val="20"/>
-          <w:szCs w:val="20"/>
-        </w:rPr>
-        <w:t xml:space="preserve"> to any destination, entity, or person prohibited by applicable laws or regulations, including those of any other country from which the product has been exported, without obtaining prior authorization from the competent government authorities as required by those laws and regulations.</w:t>
+      <w:bookmarkStart w:id="24" w:name="_Ref371093510"/>
+      <w:bookmarkEnd w:id="24"/>
+      <w:r>
+        <w:rPr>
+          <w:b/>
+          <w:sz w:val="20"/>
+          <w:szCs w:val="20"/>
+        </w:rPr>
+        <w:t>General</w:t>
+      </w:r>
+      <w:r>
+        <w:rPr>
+          <w:rStyle w:val="Strong"/>
+          <w:sz w:val="20"/>
+          <w:szCs w:val="20"/>
+        </w:rPr>
+        <w:t xml:space="preserve">. </w:t>
+      </w:r>
+      <w:r>
+        <w:rPr>
+          <w:sz w:val="20"/>
+          <w:szCs w:val="20"/>
+        </w:rPr>
+        <w:t xml:space="preserve">These Terms, together with any other agreements expressly incorporated by reference herein, constitute the entire and exclusive understanding and agreement between you and Endless regarding your use of and access to the Service. You may not assign or transfer these Terms or your rights hereunder, in whole or in part, by operation of law or otherwise, without our prior written consent. We may assign these Terms at any time without notice. The failure to require performance of any provision will not affect our right to require performance at any time thereafter, nor shall a waiver of any breach or default of these Terms or any provision of these Terms constitute a waiver of any subsequent breach or default or a waiver of the provision itself. Use of section headers in these Terms is for convenience only and shall not have any impact on the interpretation of particular provisions. If any part of these Terms is held to be invalid or unenforceable, the unenforceable part shall be given effect to the greatest extent possible and the remaining parts will remain in full force and effect. Upon termination of these Terms Sections </w:t>
+      </w:r>
+      <w:r>
+        <w:rPr>
+          <w:sz w:val="20"/>
+          <w:szCs w:val="20"/>
+        </w:rPr>
+        <w:fldChar w:fldCharType="begin"/>
+      </w:r>
+      <w:r>
+        <w:instrText> REF _Ref341270068 \r \h </w:instrText>
+      </w:r>
+      <w:r>
+        <w:fldChar w:fldCharType="separate"/>
+      </w:r>
+      <w:r>
+        <w:t>2</w:t>
+      </w:r>
+      <w:r>
+        <w:fldChar w:fldCharType="end"/>
+      </w:r>
+      <w:r>
+        <w:rPr>
+          <w:sz w:val="20"/>
+          <w:szCs w:val="20"/>
+        </w:rPr>
+        <w:t>-</w:t>
+      </w:r>
+      <w:r>
+        <w:rPr>
+          <w:sz w:val="20"/>
+          <w:szCs w:val="20"/>
+        </w:rPr>
+        <w:fldChar w:fldCharType="begin"/>
+      </w:r>
+      <w:r>
+        <w:instrText> REF __RefHeading__585_754634344 \r \h </w:instrText>
+      </w:r>
+      <w:r>
+        <w:fldChar w:fldCharType="separate"/>
+      </w:r>
+      <w:r>
+        <w:t>3</w:t>
+      </w:r>
+      <w:r>
+        <w:fldChar w:fldCharType="end"/>
+      </w:r>
+      <w:r>
+        <w:rPr>
+          <w:sz w:val="20"/>
+          <w:szCs w:val="20"/>
+        </w:rPr>
+        <w:t xml:space="preserve"> and </w:t>
+      </w:r>
+      <w:r>
+        <w:rPr>
+          <w:sz w:val="20"/>
+          <w:szCs w:val="20"/>
+        </w:rPr>
+        <w:fldChar w:fldCharType="begin"/>
+      </w:r>
+      <w:r>
+        <w:instrText> REF _Ref341218788 \r \h </w:instrText>
+      </w:r>
+      <w:r>
+        <w:fldChar w:fldCharType="separate"/>
+      </w:r>
+      <w:r>
+        <w:t>5</w:t>
+      </w:r>
+      <w:r>
+        <w:fldChar w:fldCharType="end"/>
+      </w:r>
+      <w:r>
+        <w:rPr>
+          <w:sz w:val="20"/>
+          <w:szCs w:val="20"/>
+        </w:rPr>
+        <w:t>-</w:t>
+      </w:r>
+      <w:r>
+        <w:rPr>
+          <w:sz w:val="20"/>
+          <w:szCs w:val="20"/>
+        </w:rPr>
+        <w:fldChar w:fldCharType="begin"/>
+      </w:r>
+      <w:r>
+        <w:instrText> REF _Ref473549125 \r \h </w:instrText>
+      </w:r>
+      <w:r>
+        <w:fldChar w:fldCharType="separate"/>
+      </w:r>
+      <w:r>
+        <w:t>17</w:t>
+      </w:r>
+      <w:r>
+        <w:fldChar w:fldCharType="end"/>
+      </w:r>
+      <w:r>
+        <w:rPr>
+          <w:sz w:val="20"/>
+          <w:szCs w:val="20"/>
+        </w:rPr>
+        <w:t xml:space="preserve"> will survive.</w:t>
+      </w:r>
+    </w:p>
+    <w:p>
+      <w:pPr>
+        <w:pStyle w:val="Outlinenumbered"/>
+        <w:numPr>
+          <w:ilvl w:val="0"/>
+          <w:numId w:val="1"/>
+        </w:numPr>
+        <w:jc w:val="both"/>
+        <w:rPr>
+          <w:b/>
+          <w:b/>
+          <w:sz w:val="20"/>
+          <w:szCs w:val="20"/>
+        </w:rPr>
+      </w:pPr>
+      <w:bookmarkStart w:id="25" w:name="_Ref337663206"/>
+      <w:bookmarkStart w:id="26" w:name="_Ref337639440"/>
+      <w:bookmarkEnd w:id="25"/>
+      <w:bookmarkEnd w:id="26"/>
+      <w:r>
+        <w:rPr>
+          <w:b/>
+          <w:sz w:val="20"/>
+          <w:szCs w:val="20"/>
+        </w:rPr>
+        <w:t>Dispute Resolution and Arbitration</w:t>
+      </w:r>
+    </w:p>
+    <w:p>
+      <w:pPr>
+        <w:pStyle w:val="Outlinenumbered"/>
+        <w:numPr>
+          <w:ilvl w:val="1"/>
+          <w:numId w:val="1"/>
+        </w:numPr>
+        <w:jc w:val="both"/>
+        <w:rPr/>
+      </w:pPr>
+      <w:bookmarkStart w:id="27" w:name="_Ref337676308"/>
+      <w:r>
+        <w:rPr/>
+        <w:t xml:space="preserve">Generally. </w:t>
+      </w:r>
+      <w:r>
+        <w:rPr>
+          <w:rStyle w:val="FormerlyCAPSChar"/>
+        </w:rPr>
+        <w:t>This contract contains an arbitration agreement</w:t>
+      </w:r>
+      <w:bookmarkEnd w:id="27"/>
+      <w:r>
+        <w:rPr>
+          <w:rStyle w:val="FormerlyCAPSChar"/>
+        </w:rPr>
+        <w:t>. In the interest of resolving disputes between you and Endless in the most expedient and cost effective manner, you and Endless agree that any and all disputes arising in connection with these Terms shall be resolved by binding arbitration. Arbitration is more informal than a lawsuit in court. Arbitration uses a neutral arbitrator instead of a judge or jury, may allow for more limited discovery than in court, and can be subject to very limited review by courts. Arbitrators can award the same damages and relief that a court can award. Our agreement to arbitrate disputes includes, but is not limited to all claims arising out of or relating to any aspect of these Terms, whether based in contract, tort, statute, fraud, misrepresentation or any other legal theory, and regardless of whether the claims arise during or after the termination of these Terms. You understand and agree that, by entering into these terms, you and Endless are each waiving the right to a trial or to participate in a class action.</w:t>
+      </w:r>
+    </w:p>
+    <w:p>
+      <w:pPr>
+        <w:pStyle w:val="Outlinenumbered"/>
+        <w:numPr>
+          <w:ilvl w:val="1"/>
+          <w:numId w:val="1"/>
+        </w:numPr>
+        <w:jc w:val="both"/>
+        <w:rPr/>
+      </w:pPr>
+      <w:r>
+        <w:rPr>
+          <w:b/>
+          <w:sz w:val="20"/>
+          <w:szCs w:val="20"/>
+        </w:rPr>
+        <w:t>Exceptions</w:t>
+      </w:r>
+      <w:r>
+        <w:rPr>
+          <w:sz w:val="20"/>
+          <w:szCs w:val="20"/>
+        </w:rPr>
+        <w:t xml:space="preserve">. Notwithstanding subsection </w:t>
+      </w:r>
+      <w:r>
+        <w:rPr>
+          <w:sz w:val="20"/>
+          <w:szCs w:val="20"/>
+        </w:rPr>
+        <w:fldChar w:fldCharType="begin"/>
+      </w:r>
+      <w:r>
+        <w:instrText> REF _Ref337676308 \r \h </w:instrText>
+      </w:r>
+      <w:r>
+        <w:fldChar w:fldCharType="separate"/>
+      </w:r>
+      <w:r>
+        <w:t>15.1</w:t>
+      </w:r>
+      <w:r>
+        <w:fldChar w:fldCharType="end"/>
+      </w:r>
+      <w:r>
+        <w:rPr>
+          <w:sz w:val="20"/>
+          <w:szCs w:val="20"/>
+        </w:rPr>
+        <w:t xml:space="preserve">, nothing herein will be deemed to waive, preclude, or otherwise limit either of our right to: (a) pursue enforcement actions through applicable federal, state, or local agencies where such actions are available; and (b) seek injunctive relief, to the extent permitted by law or in connection with the arbitration, in a court of law. </w:t>
+      </w:r>
+    </w:p>
+    <w:p>
+      <w:pPr>
+        <w:pStyle w:val="Outlinenumbered"/>
+        <w:numPr>
+          <w:ilvl w:val="1"/>
+          <w:numId w:val="1"/>
+        </w:numPr>
+        <w:jc w:val="both"/>
+        <w:rPr>
+          <w:sz w:val="20"/>
+          <w:szCs w:val="20"/>
+        </w:rPr>
+      </w:pPr>
+      <w:r>
+        <w:rPr>
+          <w:b/>
+          <w:sz w:val="20"/>
+          <w:szCs w:val="20"/>
+        </w:rPr>
+        <w:t>Arbitrator</w:t>
+      </w:r>
+      <w:r>
+        <w:rPr>
+          <w:sz w:val="20"/>
+          <w:szCs w:val="20"/>
+        </w:rPr>
+        <w:t>. Any arbitration between you and Endless will be governed by the Commercial Dispute Resolution Procedures and the Supplementary Procedures for Consumer Related Disputes (collectively, "</w:t>
+      </w:r>
+      <w:r>
+        <w:rPr>
+          <w:b/>
+          <w:sz w:val="20"/>
+          <w:szCs w:val="20"/>
+        </w:rPr>
+        <w:t>AAA Rules</w:t>
+      </w:r>
+      <w:r>
+        <w:rPr>
+          <w:sz w:val="20"/>
+          <w:szCs w:val="20"/>
+        </w:rPr>
+        <w:t>") of the American Arbitration Association ("</w:t>
+      </w:r>
+      <w:r>
+        <w:rPr>
+          <w:b/>
+          <w:sz w:val="20"/>
+          <w:szCs w:val="20"/>
+        </w:rPr>
+        <w:t>AAA</w:t>
+      </w:r>
+      <w:r>
+        <w:rPr>
+          <w:sz w:val="20"/>
+          <w:szCs w:val="20"/>
+        </w:rPr>
+        <w:t>"), as modified by these Terms, and will be administered by the AAA. The AAA Rules and filing forms are available online at www.adr.org, by calling the AAA at 1-800-778-7879, or by contacting Endless.</w:t>
+      </w:r>
+    </w:p>
+    <w:p>
+      <w:pPr>
+        <w:pStyle w:val="Outlinenumbered"/>
+        <w:numPr>
+          <w:ilvl w:val="1"/>
+          <w:numId w:val="1"/>
+        </w:numPr>
+        <w:jc w:val="both"/>
+        <w:rPr/>
+      </w:pPr>
+      <w:r>
+        <w:rPr>
+          <w:b/>
+          <w:sz w:val="20"/>
+          <w:szCs w:val="20"/>
+        </w:rPr>
+        <w:t>Notice; Process</w:t>
+      </w:r>
+      <w:r>
+        <w:rPr>
+          <w:sz w:val="20"/>
+          <w:szCs w:val="20"/>
+        </w:rPr>
+        <w:t>. A party who intends to seek arbitration must first send a written notice of the dispute to the other, by certified mail or Federal Express (signature required), or if we do not have a physical address on file for you, by electronic mail ("</w:t>
+      </w:r>
+      <w:r>
+        <w:rPr>
+          <w:b/>
+          <w:sz w:val="20"/>
+          <w:szCs w:val="20"/>
+        </w:rPr>
+        <w:t>Notice</w:t>
+      </w:r>
+      <w:r>
+        <w:rPr>
+          <w:sz w:val="20"/>
+          <w:szCs w:val="20"/>
+        </w:rPr>
+        <w:t>"). Endless's address for Notice is: Endless Mobile, Inc. 575 Market Street, Suite 825, San Francisco, CA 94105. The Notice must (a) describe the nature and basis of the claim or dispute; and (b) set forth the specific relief sought ("</w:t>
+      </w:r>
+      <w:r>
+        <w:rPr>
+          <w:b/>
+          <w:sz w:val="20"/>
+          <w:szCs w:val="20"/>
+        </w:rPr>
+        <w:t>Demand</w:t>
+      </w:r>
+      <w:r>
+        <w:rPr>
+          <w:sz w:val="20"/>
+          <w:szCs w:val="20"/>
+        </w:rPr>
+        <w:t>"). We agree to use good faith efforts to resolve the claim directly, but if we do not reach an agreement to do so within 30 calendar days after the Notice is received, you or Endless may commence an arbitration proceeding. During the arbitration, the amount of any settlement offer made by you or Endless shall not be disclosed to the arbitrator until after the arbitrator makes a final decision and award, if any. If our dispute is finally resolved through arbitration in your favor, Endless shall pay you (I) the amount awarded by the arbitrator, if any, or (II) the last written settlement amount offered by Endless in settlement of the dispute prior to the arbitrator’s award, whichever is greater.</w:t>
+      </w:r>
+    </w:p>
+    <w:p>
+      <w:pPr>
+        <w:pStyle w:val="Outlinenumbered"/>
+        <w:numPr>
+          <w:ilvl w:val="1"/>
+          <w:numId w:val="1"/>
+        </w:numPr>
+        <w:jc w:val="both"/>
+        <w:rPr/>
+      </w:pPr>
+      <w:bookmarkStart w:id="28" w:name="_Ref337639421"/>
+      <w:r>
+        <w:rPr>
+          <w:b/>
+          <w:sz w:val="20"/>
+          <w:szCs w:val="20"/>
+        </w:rPr>
+        <w:t>No Class Actions</w:t>
+      </w:r>
+      <w:bookmarkEnd w:id="28"/>
+      <w:r>
+        <w:rPr>
+          <w:sz w:val="20"/>
+          <w:szCs w:val="20"/>
+        </w:rPr>
+        <w:t xml:space="preserve">. </w:t>
+      </w:r>
+      <w:r>
+        <w:rPr>
+          <w:rStyle w:val="FormerlyCAPSChar"/>
+        </w:rPr>
+        <w:t>You and Endless agree that each may bring claims against the other only in your or its individual capacity and not as a plaintiff or class member in any purported class or representative proceeding. Further, unless both you and Endless agree otherwise, the arbitrator may not consolidate more than one person’s claims, and may not otherwise preside over any form of a representative or class proceeding.</w:t>
+      </w:r>
+    </w:p>
+    <w:p>
+      <w:pPr>
+        <w:pStyle w:val="Outlinenumbered"/>
+        <w:numPr>
+          <w:ilvl w:val="1"/>
+          <w:numId w:val="1"/>
+        </w:numPr>
+        <w:jc w:val="both"/>
+        <w:rPr>
+          <w:sz w:val="20"/>
+          <w:szCs w:val="20"/>
+        </w:rPr>
+      </w:pPr>
+      <w:r>
+        <w:rPr>
+          <w:b/>
+          <w:sz w:val="20"/>
+          <w:szCs w:val="20"/>
+        </w:rPr>
+        <w:t>Modifications</w:t>
+      </w:r>
+      <w:r>
+        <w:rPr>
+          <w:sz w:val="20"/>
+          <w:szCs w:val="20"/>
+        </w:rPr>
+        <w:t>. We may revise these Terms at any time without notice. By continuing to use this Service after you have been notified of a modification, you are agreeing to be bound by the modified version of these Terms.</w:t>
+      </w:r>
+    </w:p>
+    <w:p>
+      <w:pPr>
+        <w:pStyle w:val="Outlinenumbered"/>
+        <w:numPr>
+          <w:ilvl w:val="1"/>
+          <w:numId w:val="1"/>
+        </w:numPr>
+        <w:jc w:val="both"/>
+        <w:rPr/>
+      </w:pPr>
+      <w:r>
+        <w:rPr>
+          <w:b/>
+          <w:sz w:val="20"/>
+          <w:szCs w:val="20"/>
+        </w:rPr>
+        <w:t>Enforceability</w:t>
+      </w:r>
+      <w:r>
+        <w:rPr>
+          <w:sz w:val="20"/>
+          <w:szCs w:val="20"/>
+        </w:rPr>
+        <w:t xml:space="preserve">. If Subsection </w:t>
+      </w:r>
+      <w:r>
+        <w:rPr>
+          <w:sz w:val="20"/>
+          <w:szCs w:val="20"/>
+        </w:rPr>
+        <w:fldChar w:fldCharType="begin"/>
+      </w:r>
+      <w:r>
+        <w:instrText> REF _Ref337639421 \r \h </w:instrText>
+      </w:r>
+      <w:r>
+        <w:fldChar w:fldCharType="separate"/>
+      </w:r>
+      <w:r>
+        <w:t>15.5</w:t>
+      </w:r>
+      <w:r>
+        <w:fldChar w:fldCharType="end"/>
+      </w:r>
+      <w:r>
+        <w:rPr>
+          <w:sz w:val="20"/>
+          <w:szCs w:val="20"/>
+        </w:rPr>
+        <w:t xml:space="preserve"> is found to be unenforceable or if the entirety of this Section </w:t>
+      </w:r>
+      <w:r>
+        <w:rPr>
+          <w:sz w:val="20"/>
+          <w:szCs w:val="20"/>
+        </w:rPr>
+        <w:fldChar w:fldCharType="begin"/>
+      </w:r>
+      <w:r>
+        <w:instrText> REF _Ref337663206 \r \h </w:instrText>
+      </w:r>
+      <w:r>
+        <w:fldChar w:fldCharType="separate"/>
+      </w:r>
+      <w:r>
+        <w:t>15</w:t>
+      </w:r>
+      <w:r>
+        <w:fldChar w:fldCharType="end"/>
+      </w:r>
+      <w:r>
+        <w:rPr>
+          <w:sz w:val="20"/>
+          <w:szCs w:val="20"/>
+        </w:rPr>
+        <w:t xml:space="preserve"> is found to be unenforceable, then the entirety of this Section </w:t>
+      </w:r>
+      <w:r>
+        <w:rPr>
+          <w:sz w:val="20"/>
+          <w:szCs w:val="20"/>
+        </w:rPr>
+        <w:fldChar w:fldCharType="begin"/>
+      </w:r>
+      <w:r>
+        <w:instrText> REF _Ref337663206 \r \h </w:instrText>
+      </w:r>
+      <w:r>
+        <w:fldChar w:fldCharType="separate"/>
+      </w:r>
+      <w:r>
+        <w:t>15</w:t>
+      </w:r>
+      <w:r>
+        <w:fldChar w:fldCharType="end"/>
+      </w:r>
+      <w:r>
+        <w:rPr>
+          <w:sz w:val="20"/>
+          <w:szCs w:val="20"/>
+        </w:rPr>
+        <w:t xml:space="preserve"> shall be null and void and, in such case, the parties agree that the exclusive jurisdiction and venue described in Section </w:t>
+      </w:r>
+      <w:r>
+        <w:rPr>
+          <w:sz w:val="20"/>
+          <w:szCs w:val="20"/>
+        </w:rPr>
+        <w:fldChar w:fldCharType="begin"/>
+      </w:r>
+      <w:r>
+        <w:instrText> REF _Ref337639534 \r \h </w:instrText>
+      </w:r>
+      <w:r>
+        <w:fldChar w:fldCharType="separate"/>
+      </w:r>
+      <w:r>
+        <w:t>18</w:t>
+      </w:r>
+      <w:r>
+        <w:fldChar w:fldCharType="end"/>
+      </w:r>
+      <w:r>
+        <w:rPr>
+          <w:sz w:val="20"/>
+          <w:szCs w:val="20"/>
+        </w:rPr>
+        <w:t xml:space="preserve"> shall govern any action arising out of or related to these Terms.</w:t>
+      </w:r>
+    </w:p>
+    <w:p>
+      <w:pPr>
+        <w:pStyle w:val="Outlinenumbered"/>
+        <w:numPr>
+          <w:ilvl w:val="0"/>
+          <w:numId w:val="1"/>
+        </w:numPr>
+        <w:jc w:val="both"/>
+        <w:rPr>
+          <w:b/>
+          <w:b/>
+          <w:sz w:val="20"/>
+          <w:szCs w:val="20"/>
+        </w:rPr>
+      </w:pPr>
+      <w:bookmarkStart w:id="29" w:name="_Ref341270145"/>
+      <w:bookmarkStart w:id="30" w:name="_Ref301190062"/>
+      <w:bookmarkStart w:id="31" w:name="_Ref317080117"/>
+      <w:bookmarkEnd w:id="30"/>
+      <w:bookmarkEnd w:id="31"/>
+      <w:r>
+        <w:rPr>
+          <w:b/>
+          <w:sz w:val="20"/>
+          <w:szCs w:val="20"/>
+        </w:rPr>
+        <w:t>Consent to Electronic Communications</w:t>
+      </w:r>
+      <w:r>
+        <w:rPr>
+          <w:sz w:val="20"/>
+          <w:szCs w:val="20"/>
+        </w:rPr>
+        <w:t>. By using the Service, you consent to receiving certain electronic communications from us. You agree that any notices, agreements, disclosures, or other communications that we send to you electronically will satisfy any legal communication requirements, including any requirements that such communications be in writing.</w:t>
+      </w:r>
+      <w:bookmarkEnd w:id="29"/>
+      <w:r>
+        <w:rPr>
+          <w:b/>
+          <w:sz w:val="20"/>
+          <w:szCs w:val="20"/>
+        </w:rPr>
+        <w:t xml:space="preserve"> </w:t>
       </w:r>
     </w:p>
     <w:p>
@@ -2214,611 +2763,152 @@
         <w:jc w:val="both"/>
         <w:rPr/>
       </w:pPr>
-      <w:bookmarkStart w:id="25" w:name="_Ref371093510"/>
-      <w:bookmarkEnd w:id="25"/>
-      <w:r>
-        <w:rPr>
-          <w:b/>
-          <w:sz w:val="20"/>
-          <w:szCs w:val="20"/>
-        </w:rPr>
-        <w:t>General</w:t>
-      </w:r>
+      <w:bookmarkStart w:id="32" w:name="_Ref374968710"/>
       <w:r>
         <w:rPr>
           <w:rStyle w:val="Strong"/>
           <w:sz w:val="20"/>
           <w:szCs w:val="20"/>
         </w:rPr>
-        <w:t xml:space="preserve">. </w:t>
-      </w:r>
-      <w:r>
-        <w:rPr>
-          <w:sz w:val="20"/>
-          <w:szCs w:val="20"/>
-        </w:rPr>
-        <w:t xml:space="preserve">These Terms, together with any other agreements expressly incorporated by reference herein, constitute the entire and exclusive understanding and agreement between you and Endless regarding your use of and access to the Service. You may not assign or transfer these Terms or your rights hereunder, in whole or in part, by operation of law or otherwise, without our prior written consent. We may assign these Terms at any time without notice. The failure to require performance of any provision will not affect our right to require performance at any time thereafter, nor shall a waiver of any breach or default of these Terms or any provision of these Terms constitute a waiver of any subsequent breach or default or a waiver of the provision itself. Use of section headers in these Terms is for convenience only and shall not have any impact on the interpretation of particular provisions. If any part of these Terms is held to be invalid or unenforceable, the unenforceable part shall be given effect to the greatest extent possible and the remaining parts will remain in full force and effect. Upon termination of these Terms Sections </w:t>
-      </w:r>
-      <w:r>
-        <w:rPr>
+        <w:t xml:space="preserve">Notices and Contact. </w:t>
+      </w:r>
+      <w:r>
+        <w:rPr>
+          <w:rStyle w:val="Strong"/>
+          <w:b w:val="false"/>
+          <w:bCs w:val="false"/>
+          <w:sz w:val="20"/>
+          <w:szCs w:val="20"/>
+        </w:rPr>
+        <w:t xml:space="preserve">Except as set forth in Sections </w:t>
+      </w:r>
+      <w:r>
+        <w:rPr>
+          <w:rStyle w:val="Strong"/>
+          <w:b w:val="false"/>
+          <w:bCs w:val="false"/>
           <w:sz w:val="20"/>
           <w:szCs w:val="20"/>
         </w:rPr>
         <w:fldChar w:fldCharType="begin"/>
       </w:r>
       <w:r>
-        <w:instrText> REF _Ref341270068 \r \h </w:instrText>
+        <w:instrText> REF _Ref402196241 \r \h </w:instrText>
       </w:r>
       <w:r>
         <w:fldChar w:fldCharType="separate"/>
       </w:r>
       <w:r>
-        <w:t>2</w:t>
+        <w:t>9</w:t>
       </w:r>
       <w:r>
         <w:fldChar w:fldCharType="end"/>
       </w:r>
       <w:r>
         <w:rPr>
-          <w:sz w:val="20"/>
-          <w:szCs w:val="20"/>
-        </w:rPr>
-        <w:t>-</w:t>
-      </w:r>
-      <w:r>
-        <w:rPr>
+          <w:rStyle w:val="Strong"/>
+          <w:b w:val="false"/>
+          <w:bCs w:val="false"/>
+          <w:sz w:val="20"/>
+          <w:szCs w:val="20"/>
+        </w:rPr>
+        <w:t xml:space="preserve"> and </w:t>
+      </w:r>
+      <w:r>
+        <w:rPr>
+          <w:rStyle w:val="Strong"/>
+          <w:b w:val="false"/>
+          <w:bCs w:val="false"/>
           <w:sz w:val="20"/>
           <w:szCs w:val="20"/>
         </w:rPr>
         <w:fldChar w:fldCharType="begin"/>
       </w:r>
       <w:r>
-        <w:instrText> REF __RefHeading__585_754634344 \r \h </w:instrText>
+        <w:instrText> REF _Ref337663206 \r \h </w:instrText>
       </w:r>
       <w:r>
         <w:fldChar w:fldCharType="separate"/>
       </w:r>
       <w:r>
-        <w:t>3</w:t>
+        <w:t>15</w:t>
       </w:r>
       <w:r>
         <w:fldChar w:fldCharType="end"/>
       </w:r>
       <w:r>
         <w:rPr>
-          <w:sz w:val="20"/>
-          <w:szCs w:val="20"/>
-        </w:rPr>
-        <w:t xml:space="preserve"> and </w:t>
-      </w:r>
-      <w:r>
-        <w:rPr>
-          <w:sz w:val="20"/>
-          <w:szCs w:val="20"/>
-        </w:rPr>
-        <w:fldChar w:fldCharType="begin"/>
-      </w:r>
-      <w:r>
-        <w:instrText> REF _Ref341218788 \r \h </w:instrText>
-      </w:r>
-      <w:r>
-        <w:fldChar w:fldCharType="separate"/>
-      </w:r>
-      <w:r>
+          <w:rStyle w:val="Strong"/>
+          <w:b w:val="false"/>
+          <w:bCs w:val="false"/>
+          <w:sz w:val="20"/>
+          <w:szCs w:val="20"/>
+        </w:rPr>
+        <w:t xml:space="preserve">, all notices to Endless must be sent to Endless Mobile, Inc., </w:t>
+      </w:r>
+      <w:r>
+        <w:rPr>
+          <w:b/>
+          <w:bCs/>
+          <w:sz w:val="20"/>
+          <w:szCs w:val="20"/>
+        </w:rPr>
         <w:t>5</w:t>
       </w:r>
       <w:r>
-        <w:fldChar w:fldCharType="end"/>
-      </w:r>
-      <w:r>
-        <w:rPr>
-          <w:sz w:val="20"/>
-          <w:szCs w:val="20"/>
-        </w:rPr>
-        <w:t>-</w:t>
-      </w:r>
-      <w:r>
-        <w:rPr>
-          <w:sz w:val="20"/>
-          <w:szCs w:val="20"/>
-        </w:rPr>
-        <w:fldChar w:fldCharType="begin"/>
-      </w:r>
-      <w:r>
-        <w:instrText> REF _Ref473549125 \r \h </w:instrText>
-      </w:r>
-      <w:r>
-        <w:fldChar w:fldCharType="separate"/>
-      </w:r>
-      <w:r>
-        <w:t>18</w:t>
-      </w:r>
-      <w:r>
-        <w:fldChar w:fldCharType="end"/>
-      </w:r>
-      <w:r>
-        <w:rPr>
-          <w:sz w:val="20"/>
-          <w:szCs w:val="20"/>
-        </w:rPr>
-        <w:t xml:space="preserve"> will survive.</w:t>
-      </w:r>
-    </w:p>
-    <w:p>
-      <w:pPr>
-        <w:pStyle w:val="Outlinenumbered"/>
-        <w:numPr>
-          <w:ilvl w:val="0"/>
-          <w:numId w:val="1"/>
-        </w:numPr>
-        <w:jc w:val="both"/>
-        <w:rPr>
-          <w:b/>
-          <w:b/>
-          <w:sz w:val="20"/>
-          <w:szCs w:val="20"/>
-        </w:rPr>
-      </w:pPr>
-      <w:bookmarkStart w:id="26" w:name="_Ref337663206"/>
-      <w:bookmarkStart w:id="27" w:name="_Ref337639440"/>
-      <w:bookmarkEnd w:id="26"/>
-      <w:bookmarkEnd w:id="27"/>
-      <w:r>
-        <w:rPr>
-          <w:b/>
-          <w:sz w:val="20"/>
-          <w:szCs w:val="20"/>
-        </w:rPr>
-        <w:t>Dispute Resolution and Arbitration</w:t>
-      </w:r>
-    </w:p>
-    <w:p>
-      <w:pPr>
-        <w:pStyle w:val="Outlinenumbered"/>
-        <w:numPr>
-          <w:ilvl w:val="1"/>
-          <w:numId w:val="1"/>
-        </w:numPr>
-        <w:jc w:val="both"/>
+        <w:rPr>
+          <w:b/>
+          <w:bCs/>
+          <w:sz w:val="20"/>
+          <w:szCs w:val="20"/>
+        </w:rPr>
+        <w:t>75</w:t>
+      </w:r>
+      <w:r>
+        <w:rPr>
+          <w:b/>
+          <w:bCs/>
+          <w:sz w:val="20"/>
+          <w:szCs w:val="20"/>
+        </w:rPr>
+        <w:t xml:space="preserve"> Market Street, Suite 825, San Francisco, CA 94105 </w:t>
+      </w:r>
+      <w:r>
+        <w:rPr>
+          <w:rStyle w:val="Strong"/>
+          <w:b w:val="false"/>
+          <w:bCs w:val="false"/>
+          <w:sz w:val="20"/>
+          <w:szCs w:val="20"/>
+        </w:rPr>
+        <w:t>by certified mail, and will be deemed given upon receipt by Endless.  All notices by Endless to you will be sent to the email address you have made available to Endless, and will be deemed given on the day sent.</w:t>
+      </w:r>
+      <w:bookmarkEnd w:id="32"/>
+      <w:r>
+        <w:rPr>
+          <w:rStyle w:val="Strong"/>
+          <w:sz w:val="20"/>
+          <w:szCs w:val="20"/>
+        </w:rPr>
+        <w:t xml:space="preserve"> </w:t>
+      </w:r>
+      <w:bookmarkStart w:id="33" w:name="_Ref473549125"/>
+      <w:bookmarkEnd w:id="33"/>
+      <w:r>
+        <w:rPr>
+          <w:sz w:val="20"/>
+          <w:szCs w:val="20"/>
+        </w:rPr>
+        <w:t>If you are a California resident, you may have these Terms mailed to you electronically by sending a letter to the foregoing address with your electronic mail address and a request for these Terms.</w:t>
+      </w:r>
+    </w:p>
+    <w:p>
+      <w:pPr>
+        <w:pStyle w:val="Normal"/>
         <w:rPr/>
       </w:pPr>
-      <w:bookmarkStart w:id="28" w:name="_Ref337676308"/>
       <w:r>
         <w:rPr/>
-        <w:t xml:space="preserve">Generally. </w:t>
-      </w:r>
-      <w:r>
-        <w:rPr>
-          <w:rStyle w:val="FormerlyCAPSChar"/>
-        </w:rPr>
-        <w:t>This contract contains an arbitration agreement</w:t>
-      </w:r>
-      <w:bookmarkEnd w:id="28"/>
-      <w:r>
-        <w:rPr>
-          <w:rStyle w:val="FormerlyCAPSChar"/>
-        </w:rPr>
-        <w:t>. In the interest of resolving disputes between you and Endless in the most expedient and cost effective manner, you and Endless agree that any and all disputes arising in connection with these Terms shall be resolved by binding arbitration. Arbitration is more informal than a lawsuit in court. Arbitration uses a neutral arbitrator instead of a judge or jury, may allow for more limited discovery than in court, and can be subject to very limited review by courts. Arbitrators can award the same damages and relief that a court can award. Our agreement to arbitrate disputes includes, but is not limited to all claims arising out of or relating to any aspect of these Terms, whether based in contract, tort, statute, fraud, misrepresentation or any other legal theory, and regardless of whether the claims arise during or after the termination of these Terms. You understand and agree that, by entering into these terms, you and Endless are each waiving the right to a trial or to participate in a class action.</w:t>
-      </w:r>
-    </w:p>
-    <w:p>
-      <w:pPr>
-        <w:pStyle w:val="Outlinenumbered"/>
-        <w:numPr>
-          <w:ilvl w:val="1"/>
-          <w:numId w:val="1"/>
-        </w:numPr>
-        <w:jc w:val="both"/>
-        <w:rPr/>
-      </w:pPr>
-      <w:r>
-        <w:rPr>
-          <w:b/>
-          <w:sz w:val="20"/>
-          <w:szCs w:val="20"/>
-        </w:rPr>
-        <w:t>Exceptions</w:t>
-      </w:r>
-      <w:r>
-        <w:rPr>
-          <w:sz w:val="20"/>
-          <w:szCs w:val="20"/>
-        </w:rPr>
-        <w:t xml:space="preserve">. Notwithstanding subsection </w:t>
-      </w:r>
-      <w:r>
-        <w:rPr>
-          <w:sz w:val="20"/>
-          <w:szCs w:val="20"/>
-        </w:rPr>
-        <w:fldChar w:fldCharType="begin"/>
-      </w:r>
-      <w:r>
-        <w:instrText> REF _Ref337676308 \r \h </w:instrText>
-      </w:r>
-      <w:r>
-        <w:fldChar w:fldCharType="separate"/>
-      </w:r>
-      <w:r>
-        <w:t>16.1</w:t>
-      </w:r>
-      <w:r>
-        <w:fldChar w:fldCharType="end"/>
-      </w:r>
-      <w:r>
-        <w:rPr>
-          <w:sz w:val="20"/>
-          <w:szCs w:val="20"/>
-        </w:rPr>
-        <w:t xml:space="preserve">, nothing herein will be deemed to waive, preclude, or otherwise limit either of our right to: (a) pursue enforcement actions through applicable federal, state, or local agencies where such actions are available; and (b) seek injunctive relief, to the extent permitted by law or in connection with the arbitration, in a court of law. </w:t>
-      </w:r>
-    </w:p>
-    <w:p>
-      <w:pPr>
-        <w:pStyle w:val="Outlinenumbered"/>
-        <w:numPr>
-          <w:ilvl w:val="1"/>
-          <w:numId w:val="1"/>
-        </w:numPr>
-        <w:jc w:val="both"/>
-        <w:rPr>
-          <w:sz w:val="20"/>
-          <w:szCs w:val="20"/>
-        </w:rPr>
-      </w:pPr>
-      <w:r>
-        <w:rPr>
-          <w:b/>
-          <w:sz w:val="20"/>
-          <w:szCs w:val="20"/>
-        </w:rPr>
-        <w:t>Arbitrator</w:t>
-      </w:r>
-      <w:r>
-        <w:rPr>
-          <w:sz w:val="20"/>
-          <w:szCs w:val="20"/>
-        </w:rPr>
-        <w:t>. Any arbitration between you and Endless will be governed by the Commercial Dispute Resolution Procedures and the Supplementary Procedures for Consumer Related Disputes (collectively, "</w:t>
-      </w:r>
-      <w:r>
-        <w:rPr>
-          <w:b/>
-          <w:sz w:val="20"/>
-          <w:szCs w:val="20"/>
-        </w:rPr>
-        <w:t>AAA Rules</w:t>
-      </w:r>
-      <w:r>
-        <w:rPr>
-          <w:sz w:val="20"/>
-          <w:szCs w:val="20"/>
-        </w:rPr>
-        <w:t>") of the American Arbitration Association ("</w:t>
-      </w:r>
-      <w:r>
-        <w:rPr>
-          <w:b/>
-          <w:sz w:val="20"/>
-          <w:szCs w:val="20"/>
-        </w:rPr>
-        <w:t>AAA</w:t>
-      </w:r>
-      <w:r>
-        <w:rPr>
-          <w:sz w:val="20"/>
-          <w:szCs w:val="20"/>
-        </w:rPr>
-        <w:t>"), as modified by these Terms, and will be administered by the AAA. The AAA Rules and filing forms are available online at www.adr.org, by calling the AAA at 1-800-778-7879, or by contacting Endless.</w:t>
-      </w:r>
-    </w:p>
-    <w:p>
-      <w:pPr>
-        <w:pStyle w:val="Outlinenumbered"/>
-        <w:numPr>
-          <w:ilvl w:val="1"/>
-          <w:numId w:val="1"/>
-        </w:numPr>
-        <w:jc w:val="both"/>
-        <w:rPr/>
-      </w:pPr>
-      <w:r>
-        <w:rPr>
-          <w:b/>
-          <w:sz w:val="20"/>
-          <w:szCs w:val="20"/>
-        </w:rPr>
-        <w:t>Notice; Process</w:t>
-      </w:r>
-      <w:r>
-        <w:rPr>
-          <w:sz w:val="20"/>
-          <w:szCs w:val="20"/>
-        </w:rPr>
-        <w:t>. A party who intends to seek arbitration must first send a written notice of the dispute to the other, by certified mail or Federal Express (signature required), or if we do not have a physical address on file for you, by electronic mail ("</w:t>
-      </w:r>
-      <w:r>
-        <w:rPr>
-          <w:b/>
-          <w:sz w:val="20"/>
-          <w:szCs w:val="20"/>
-        </w:rPr>
-        <w:t>Notice</w:t>
-      </w:r>
-      <w:r>
-        <w:rPr>
-          <w:sz w:val="20"/>
-          <w:szCs w:val="20"/>
-        </w:rPr>
-        <w:t>"). Endless's address for Notice is: Endless Mobile, Inc. 512 2</w:t>
-      </w:r>
-      <w:r>
-        <w:rPr>
-          <w:sz w:val="20"/>
-          <w:szCs w:val="20"/>
-          <w:vertAlign w:val="superscript"/>
-        </w:rPr>
-        <w:t>nd</w:t>
-      </w:r>
-      <w:r>
-        <w:rPr>
-          <w:sz w:val="20"/>
-          <w:szCs w:val="20"/>
-        </w:rPr>
-        <w:t xml:space="preserve"> Street, Third Floor, San Francisco, CA 94107. The Notice must (a) describe the nature and basis of the claim or dispute; and (b) set forth the specific relief sought ("</w:t>
-      </w:r>
-      <w:r>
-        <w:rPr>
-          <w:b/>
-          <w:sz w:val="20"/>
-          <w:szCs w:val="20"/>
-        </w:rPr>
-        <w:t>Demand</w:t>
-      </w:r>
-      <w:r>
-        <w:rPr>
-          <w:sz w:val="20"/>
-          <w:szCs w:val="20"/>
-        </w:rPr>
-        <w:t>"). We agree to use good faith efforts to resolve the claim directly, but if we do not reach an agreement to do so within 30 calendar days after the Notice is received, you or Endless may commence an arbitration proceeding. During the arbitration, the amount of any settlement offer made by you or Endless shall not be disclosed to the arbitrator until after the arbitrator makes a final decision and award, if any. If our dispute is finally resolved through arbitration in your favor, Endless shall pay you (I) the amount awarded by the arbitrator, if any, or (II) the last written settlement amount offered by Endless in settlement of the dispute prior to the arbitrator’s award, whichever is greater.</w:t>
-      </w:r>
-    </w:p>
-    <w:p>
-      <w:pPr>
-        <w:pStyle w:val="Outlinenumbered"/>
-        <w:numPr>
-          <w:ilvl w:val="1"/>
-          <w:numId w:val="1"/>
-        </w:numPr>
-        <w:jc w:val="both"/>
-        <w:rPr/>
-      </w:pPr>
-      <w:bookmarkStart w:id="29" w:name="_Ref337639421"/>
-      <w:r>
-        <w:rPr>
-          <w:b/>
-          <w:sz w:val="20"/>
-          <w:szCs w:val="20"/>
-        </w:rPr>
-        <w:t>No Class Actions</w:t>
-      </w:r>
-      <w:bookmarkEnd w:id="29"/>
-      <w:r>
-        <w:rPr>
-          <w:sz w:val="20"/>
-          <w:szCs w:val="20"/>
-        </w:rPr>
-        <w:t xml:space="preserve">. </w:t>
-      </w:r>
-      <w:r>
-        <w:rPr>
-          <w:rStyle w:val="FormerlyCAPSChar"/>
-        </w:rPr>
-        <w:t>You and Endless agree that each may bring claims against the other only in your or its individual capacity and not as a plaintiff or class member in any purported class or representative proceeding. Further, unless both you and Endless agree otherwise, the arbitrator may not consolidate more than one person’s claims, and may not otherwise preside over any form of a representative or class proceeding.</w:t>
-      </w:r>
-    </w:p>
-    <w:p>
-      <w:pPr>
-        <w:pStyle w:val="Outlinenumbered"/>
-        <w:numPr>
-          <w:ilvl w:val="1"/>
-          <w:numId w:val="1"/>
-        </w:numPr>
-        <w:jc w:val="both"/>
-        <w:rPr>
-          <w:sz w:val="20"/>
-          <w:szCs w:val="20"/>
-        </w:rPr>
-      </w:pPr>
-      <w:r>
-        <w:rPr>
-          <w:b/>
-          <w:sz w:val="20"/>
-          <w:szCs w:val="20"/>
-        </w:rPr>
-        <w:t>Modifications</w:t>
-      </w:r>
-      <w:r>
-        <w:rPr>
-          <w:sz w:val="20"/>
-          <w:szCs w:val="20"/>
-        </w:rPr>
-        <w:t>. We may revise these Terms at any time without notice. By continuing to use this Service after you have been notified of a modification, you are agreeing to be bound by the modified version of these Terms.</w:t>
-      </w:r>
-    </w:p>
-    <w:p>
-      <w:pPr>
-        <w:pStyle w:val="Outlinenumbered"/>
-        <w:numPr>
-          <w:ilvl w:val="1"/>
-          <w:numId w:val="1"/>
-        </w:numPr>
-        <w:jc w:val="both"/>
-        <w:rPr/>
-      </w:pPr>
-      <w:r>
-        <w:rPr>
-          <w:b/>
-          <w:sz w:val="20"/>
-          <w:szCs w:val="20"/>
-        </w:rPr>
-        <w:t>Enforceability</w:t>
-      </w:r>
-      <w:r>
-        <w:rPr>
-          <w:sz w:val="20"/>
-          <w:szCs w:val="20"/>
-        </w:rPr>
-        <w:t xml:space="preserve">. If Subsection </w:t>
-      </w:r>
-      <w:r>
-        <w:rPr>
-          <w:sz w:val="20"/>
-          <w:szCs w:val="20"/>
-        </w:rPr>
-        <w:fldChar w:fldCharType="begin"/>
-      </w:r>
-      <w:r>
-        <w:instrText> REF _Ref337639421 \r \h </w:instrText>
-      </w:r>
-      <w:r>
-        <w:fldChar w:fldCharType="separate"/>
-      </w:r>
-      <w:r>
-        <w:t>16.5</w:t>
-      </w:r>
-      <w:r>
-        <w:fldChar w:fldCharType="end"/>
-      </w:r>
-      <w:r>
-        <w:rPr>
-          <w:sz w:val="20"/>
-          <w:szCs w:val="20"/>
-        </w:rPr>
-        <w:t xml:space="preserve"> is found to be unenforceable or if the entirety of this Section </w:t>
-      </w:r>
-      <w:r>
-        <w:rPr>
-          <w:sz w:val="20"/>
-          <w:szCs w:val="20"/>
-        </w:rPr>
-        <w:fldChar w:fldCharType="begin"/>
-      </w:r>
-      <w:r>
-        <w:instrText> REF _Ref337663206 \r \h </w:instrText>
-      </w:r>
-      <w:r>
-        <w:fldChar w:fldCharType="separate"/>
-      </w:r>
-      <w:r>
-        <w:t>16</w:t>
-      </w:r>
-      <w:r>
-        <w:fldChar w:fldCharType="end"/>
-      </w:r>
-      <w:r>
-        <w:rPr>
-          <w:sz w:val="20"/>
-          <w:szCs w:val="20"/>
-        </w:rPr>
-        <w:t xml:space="preserve"> is found to be unenforceable, then the entirety of this Section </w:t>
-      </w:r>
-      <w:r>
-        <w:rPr>
-          <w:sz w:val="20"/>
-          <w:szCs w:val="20"/>
-        </w:rPr>
-        <w:fldChar w:fldCharType="begin"/>
-      </w:r>
-      <w:r>
-        <w:instrText> REF _Ref337663206 \r \h </w:instrText>
-      </w:r>
-      <w:r>
-        <w:fldChar w:fldCharType="separate"/>
-      </w:r>
-      <w:r>
-        <w:t>16</w:t>
-      </w:r>
-      <w:r>
-        <w:fldChar w:fldCharType="end"/>
-      </w:r>
-      <w:r>
-        <w:rPr>
-          <w:sz w:val="20"/>
-          <w:szCs w:val="20"/>
-        </w:rPr>
-        <w:t xml:space="preserve"> shall be null and void and, in such case, the parties agree that the exclusive jurisdiction and venue described in Section </w:t>
-      </w:r>
-      <w:r>
-        <w:rPr>
-          <w:sz w:val="20"/>
-          <w:szCs w:val="20"/>
-        </w:rPr>
-        <w:fldChar w:fldCharType="begin"/>
-      </w:r>
-      <w:r>
-        <w:instrText> REF _Ref337639534 \r \h </w:instrText>
-      </w:r>
-      <w:r>
-        <w:fldChar w:fldCharType="separate"/>
-      </w:r>
-      <w:r>
-        <w:t>13</w:t>
-      </w:r>
-      <w:r>
-        <w:fldChar w:fldCharType="end"/>
-      </w:r>
-      <w:r>
-        <w:rPr>
-          <w:sz w:val="20"/>
-          <w:szCs w:val="20"/>
-        </w:rPr>
-        <w:t xml:space="preserve"> shall govern any action arising out of or related to these Terms.</w:t>
-      </w:r>
-    </w:p>
-    <w:p>
-      <w:pPr>
-        <w:pStyle w:val="Outlinenumbered"/>
-        <w:numPr>
-          <w:ilvl w:val="0"/>
-          <w:numId w:val="1"/>
-        </w:numPr>
-        <w:jc w:val="both"/>
-        <w:rPr>
-          <w:b/>
-          <w:b/>
-          <w:sz w:val="20"/>
-          <w:szCs w:val="20"/>
-        </w:rPr>
-      </w:pPr>
-      <w:bookmarkStart w:id="30" w:name="_Ref341270145"/>
-      <w:bookmarkStart w:id="31" w:name="_Ref301190062"/>
-      <w:bookmarkStart w:id="32" w:name="_Ref317080117"/>
-      <w:bookmarkEnd w:id="31"/>
-      <w:bookmarkEnd w:id="32"/>
-      <w:r>
-        <w:rPr>
-          <w:b/>
-          <w:sz w:val="20"/>
-          <w:szCs w:val="20"/>
-        </w:rPr>
-        <w:t>Consent to Electronic Communications</w:t>
-      </w:r>
-      <w:r>
-        <w:rPr>
-          <w:sz w:val="20"/>
-          <w:szCs w:val="20"/>
-        </w:rPr>
-        <w:t>. By using the Service, you consent to receiving certain electronic communications from us. You agree that any notices, agreements, disclosures, or other communications that we send to you electronically will satisfy any legal communication requirements, including any requirements that such communications be in writing.</w:t>
-      </w:r>
-      <w:bookmarkEnd w:id="30"/>
-      <w:r>
-        <w:rPr>
-          <w:b/>
-          <w:sz w:val="20"/>
-          <w:szCs w:val="20"/>
-        </w:rPr>
-        <w:t xml:space="preserve"> </w:t>
       </w:r>
     </w:p>
     <w:p>
@@ -2831,153 +2921,22 @@
         <w:jc w:val="both"/>
         <w:rPr/>
       </w:pPr>
-      <w:bookmarkStart w:id="33" w:name="_Ref374968710"/>
-      <w:r>
-        <w:rPr>
-          <w:rStyle w:val="Strong"/>
-          <w:sz w:val="20"/>
-          <w:szCs w:val="20"/>
-        </w:rPr>
-        <w:t xml:space="preserve">Notices and Contact. </w:t>
-      </w:r>
-      <w:r>
-        <w:rPr>
-          <w:rStyle w:val="Strong"/>
-          <w:b w:val="false"/>
-          <w:bCs w:val="false"/>
-          <w:sz w:val="20"/>
-          <w:szCs w:val="20"/>
-        </w:rPr>
-        <w:t xml:space="preserve">Except as set forth in Sections </w:t>
-      </w:r>
-      <w:r>
-        <w:rPr>
-          <w:rStyle w:val="Strong"/>
-          <w:b w:val="false"/>
-          <w:bCs w:val="false"/>
-          <w:sz w:val="20"/>
-          <w:szCs w:val="20"/>
-        </w:rPr>
-        <w:fldChar w:fldCharType="begin"/>
-      </w:r>
-      <w:r>
-        <w:instrText> REF _Ref402196241 \r \h </w:instrText>
-      </w:r>
-      <w:r>
-        <w:fldChar w:fldCharType="separate"/>
-      </w:r>
-      <w:r>
-        <w:t>9</w:t>
-      </w:r>
-      <w:r>
-        <w:fldChar w:fldCharType="end"/>
-      </w:r>
-      <w:r>
-        <w:rPr>
-          <w:rStyle w:val="Strong"/>
-          <w:b w:val="false"/>
-          <w:bCs w:val="false"/>
-          <w:sz w:val="20"/>
-          <w:szCs w:val="20"/>
-        </w:rPr>
-        <w:t xml:space="preserve"> and </w:t>
-      </w:r>
-      <w:r>
-        <w:rPr>
-          <w:rStyle w:val="Strong"/>
-          <w:b w:val="false"/>
-          <w:bCs w:val="false"/>
-          <w:sz w:val="20"/>
-          <w:szCs w:val="20"/>
-        </w:rPr>
-        <w:fldChar w:fldCharType="begin"/>
-      </w:r>
-      <w:r>
-        <w:instrText> REF _Ref337663206 \r \h </w:instrText>
-      </w:r>
-      <w:r>
-        <w:fldChar w:fldCharType="separate"/>
-      </w:r>
-      <w:r>
-        <w:t>16</w:t>
-      </w:r>
-      <w:r>
-        <w:fldChar w:fldCharType="end"/>
-      </w:r>
-      <w:r>
-        <w:rPr>
-          <w:rStyle w:val="Strong"/>
-          <w:b w:val="false"/>
-          <w:bCs w:val="false"/>
-          <w:sz w:val="20"/>
-          <w:szCs w:val="20"/>
-        </w:rPr>
-        <w:t xml:space="preserve">, all notices to Endless must be sent to Endless Mobile, Inc., </w:t>
-      </w:r>
-      <w:r>
-        <w:rPr>
-          <w:b/>
-          <w:bCs/>
-          <w:sz w:val="20"/>
-          <w:szCs w:val="20"/>
-        </w:rPr>
-        <w:t>512 2</w:t>
-      </w:r>
-      <w:r>
-        <w:rPr>
-          <w:b/>
-          <w:bCs/>
-          <w:sz w:val="20"/>
-          <w:szCs w:val="20"/>
-          <w:vertAlign w:val="superscript"/>
-        </w:rPr>
-        <w:t>nd</w:t>
-      </w:r>
-      <w:r>
-        <w:rPr>
-          <w:b/>
-          <w:bCs/>
-          <w:sz w:val="20"/>
-          <w:szCs w:val="20"/>
-        </w:rPr>
-        <w:t xml:space="preserve"> Street, Third Floor, San Francisco, CA 94107 </w:t>
-      </w:r>
-      <w:r>
-        <w:rPr>
-          <w:rStyle w:val="Strong"/>
-          <w:b w:val="false"/>
-          <w:bCs w:val="false"/>
-          <w:sz w:val="20"/>
-          <w:szCs w:val="20"/>
-        </w:rPr>
-        <w:t>by certified mail, and will be deemed given upon receipt by Endless.  All notices by Endless to you will be sent to the email address you have made available to Endless, and will be deemed given on the day sent.</w:t>
-      </w:r>
-      <w:bookmarkEnd w:id="33"/>
-      <w:r>
-        <w:rPr>
-          <w:rStyle w:val="Strong"/>
-          <w:sz w:val="20"/>
-          <w:szCs w:val="20"/>
-        </w:rPr>
-        <w:t xml:space="preserve"> </w:t>
-      </w:r>
-      <w:bookmarkStart w:id="34" w:name="_Ref473549125"/>
+      <w:bookmarkStart w:id="34" w:name="_Ref337639534"/>
+      <w:r>
+        <w:rPr>
+          <w:b/>
+          <w:sz w:val="20"/>
+          <w:szCs w:val="20"/>
+        </w:rPr>
+        <w:t>Governing Law</w:t>
+      </w:r>
       <w:bookmarkEnd w:id="34"/>
       <w:r>
         <w:rPr>
           <w:sz w:val="20"/>
           <w:szCs w:val="20"/>
         </w:rPr>
-        <w:t>If you are a California resident, you may have these Terms mailed to you electronically by sending a letter to the foregoing address with your electronic mail address and a request for these Terms.</w:t>
-      </w:r>
-    </w:p>
-    <w:p>
-      <w:pPr>
-        <w:pStyle w:val="Normal"/>
-        <w:rPr/>
-      </w:pPr>
-      <w:r>
-        <w:rPr/>
+        <w:t xml:space="preserve">. These Terms shall be governed by the laws of the State of California without regard to conflict of law principles. To the extent that any lawsuit or court proceeding is permitted hereunder and not legally subject to arbitration under the applicable laws, then in that case you and Endless agree to submit to the personal and exclusive jurisdiction of the state courts and federal courts located within San Francisco County, California for the purpose of litigating all such disputes. </w:t>
       </w:r>
     </w:p>
     <w:sectPr>
@@ -3050,7 +3009,7 @@
         <w:sz w:val="20"/>
         <w:szCs w:val="20"/>
       </w:rPr>
-      <w:t>Last Updated: 15 February 2017</w:t>
+      <w:t>Last Updated: 2 June 2017</w:t>
     </w:r>
   </w:p>
   <w:p>
@@ -3078,7 +3037,7 @@
       </w:pPr>
       <w:rPr>
         <w:sz w:val="20"/>
-        <w:b w:val="false"/>
+        <w:b/>
         <w:rFonts w:ascii="Arial" w:hAnsi="Arial"/>
       </w:rPr>
     </w:lvl>
@@ -3092,7 +3051,7 @@
       </w:pPr>
       <w:rPr>
         <w:sz w:val="20"/>
-        <w:b w:val="false"/>
+        <w:b/>
         <w:rFonts w:ascii="Arial" w:hAnsi="Arial"/>
       </w:rPr>
     </w:lvl>
@@ -4906,6 +4865,68 @@
       <w:rFonts w:cs="Wingdings"/>
     </w:rPr>
   </w:style>
+  <w:style w:type="character" w:styleId="ListLabel85">
+    <w:name w:val="ListLabel 85"/>
+    <w:qFormat/>
+    <w:rPr>
+      <w:rFonts w:ascii="Arial" w:hAnsi="Arial"/>
+      <w:b w:val="false"/>
+      <w:sz w:val="20"/>
+    </w:rPr>
+  </w:style>
+  <w:style w:type="character" w:styleId="ListLabel86">
+    <w:name w:val="ListLabel 86"/>
+    <w:qFormat/>
+    <w:rPr>
+      <w:rFonts w:cs="Symbol"/>
+      <w:sz w:val="20"/>
+    </w:rPr>
+  </w:style>
+  <w:style w:type="character" w:styleId="ListLabel87">
+    <w:name w:val="ListLabel 87"/>
+    <w:qFormat/>
+    <w:rPr>
+      <w:rFonts w:cs="Courier New"/>
+    </w:rPr>
+  </w:style>
+  <w:style w:type="character" w:styleId="ListLabel88">
+    <w:name w:val="ListLabel 88"/>
+    <w:qFormat/>
+    <w:rPr>
+      <w:rFonts w:cs="Wingdings"/>
+    </w:rPr>
+  </w:style>
+  <w:style w:type="character" w:styleId="ListLabel89">
+    <w:name w:val="ListLabel 89"/>
+    <w:qFormat/>
+    <w:rPr>
+      <w:rFonts w:ascii="Arial" w:hAnsi="Arial"/>
+      <w:b/>
+      <w:sz w:val="20"/>
+    </w:rPr>
+  </w:style>
+  <w:style w:type="character" w:styleId="ListLabel90">
+    <w:name w:val="ListLabel 90"/>
+    <w:qFormat/>
+    <w:rPr>
+      <w:rFonts w:cs="Symbol"/>
+      <w:sz w:val="20"/>
+    </w:rPr>
+  </w:style>
+  <w:style w:type="character" w:styleId="ListLabel91">
+    <w:name w:val="ListLabel 91"/>
+    <w:qFormat/>
+    <w:rPr>
+      <w:rFonts w:cs="Courier New"/>
+    </w:rPr>
+  </w:style>
+  <w:style w:type="character" w:styleId="ListLabel92">
+    <w:name w:val="ListLabel 92"/>
+    <w:qFormat/>
+    <w:rPr>
+      <w:rFonts w:cs="Wingdings"/>
+    </w:rPr>
+  </w:style>
   <w:style w:type="paragraph" w:styleId="Heading" w:customStyle="1">
     <w:name w:val="Heading"/>
     <w:basedOn w:val="Normal"/>

</xml_diff>